<commit_message>
updated thesis: 24th Apr
</commit_message>
<xml_diff>
--- a/Dissertation/Dissertation - Pengyuan Shu.docx
+++ b/Dissertation/Dissertation - Pengyuan Shu.docx
@@ -131,25 +131,6 @@
         </w:rPr>
         <w:t>Dissertation</w:t>
       </w:r>
-      <w:r>
-        <w:rPr>
-          <w:rFonts w:hint="eastAsia"/>
-          <w:sz w:val="32"/>
-          <w:szCs w:val="18"/>
-          <w:lang w:eastAsia="zh-CN"/>
-        </w:rPr>
-        <w:t xml:space="preserve"> </w:t>
-      </w:r>
-      <w:r>
-        <w:rPr>
-          <w:rFonts w:hint="eastAsia"/>
-          <w:sz w:val="32"/>
-          <w:szCs w:val="18"/>
-          <w:highlight w:val="yellow"/>
-          <w:lang w:eastAsia="zh-CN"/>
-        </w:rPr>
-        <w:t>Draft</w:t>
-      </w:r>
     </w:p>
     <w:p>
       <w:pPr>
@@ -446,7 +427,7 @@
           <w:rFonts w:hint="eastAsia"/>
           <w:lang w:eastAsia="zh-CN"/>
         </w:rPr>
-        <w:t>28</w:t>
+        <w:t>9</w:t>
       </w:r>
       <w:r>
         <w:t xml:space="preserve"> </w:t>
@@ -459,7 +440,14 @@
           <w:rFonts w:hint="eastAsia"/>
           <w:lang w:eastAsia="zh-CN"/>
         </w:rPr>
-        <w:t>arch</w:t>
+        <w:t>a</w:t>
+      </w:r>
+      <w:r>
+        <w:rPr>
+          <w:rFonts w:hint="eastAsia"/>
+          <w:lang w:eastAsia="zh-CN"/>
+        </w:rPr>
+        <w:t>y</w:t>
       </w:r>
       <w:r>
         <w:t xml:space="preserve"> 2</w:t>
@@ -595,6 +583,29 @@
         </w:rPr>
         <w:t>Abstract</w:t>
       </w:r>
+      <w:r>
+        <w:rPr>
+          <w:rFonts w:hint="eastAsia"/>
+          <w:b/>
+          <w:bCs/>
+          <w:sz w:val="28"/>
+          <w:szCs w:val="28"/>
+          <w:lang w:eastAsia="zh-CN"/>
+        </w:rPr>
+        <w:t xml:space="preserve"> </w:t>
+      </w:r>
+      <w:r>
+        <w:rPr>
+          <w:rFonts w:hint="eastAsia"/>
+          <w:b/>
+          <w:bCs/>
+          <w:color w:val="FF0000"/>
+          <w:sz w:val="28"/>
+          <w:szCs w:val="22"/>
+          <w:lang w:eastAsia="zh-CN"/>
+        </w:rPr>
+        <w:t>(1 pages)</w:t>
+      </w:r>
     </w:p>
     <w:p>
       <w:pPr>
@@ -629,6 +640,53 @@
           <w:lang w:eastAsia="zh-CN"/>
         </w:rPr>
         <w:t>Introduction</w:t>
+      </w:r>
+      <w:r>
+        <w:rPr>
+          <w:rFonts w:hint="eastAsia"/>
+          <w:b/>
+          <w:bCs/>
+          <w:sz w:val="28"/>
+          <w:szCs w:val="22"/>
+          <w:lang w:eastAsia="zh-CN"/>
+        </w:rPr>
+        <w:t xml:space="preserve"> </w:t>
+      </w:r>
+      <w:r>
+        <w:rPr>
+          <w:rFonts w:hint="eastAsia"/>
+          <w:b/>
+          <w:bCs/>
+          <w:color w:val="FF0000"/>
+          <w:sz w:val="28"/>
+          <w:szCs w:val="22"/>
+          <w:lang w:eastAsia="zh-CN"/>
+        </w:rPr>
+        <w:t>(</w:t>
+      </w:r>
+      <w:r>
+        <w:rPr>
+          <w:rFonts w:hint="eastAsia"/>
+          <w:b/>
+          <w:bCs/>
+          <w:color w:val="FF0000"/>
+          <w:sz w:val="28"/>
+          <w:szCs w:val="22"/>
+          <w:lang w:eastAsia="zh-CN"/>
+        </w:rPr>
+        <w:t>3</w:t>
+      </w:r>
+      <w:r>
+        <w:rPr>
+          <w:rFonts w:hint="eastAsia"/>
+          <w:b/>
+          <w:bCs/>
+          <w:color w:val="FF0000"/>
+          <w:sz w:val="28"/>
+          <w:szCs w:val="22"/>
+          <w:lang w:eastAsia="zh-CN"/>
+        </w:rPr>
+        <w:t xml:space="preserve"> pages)</w:t>
       </w:r>
     </w:p>
     <w:p>
@@ -654,22 +712,22 @@
         </w:rPr>
         <w:t>Background</w:t>
       </w:r>
-    </w:p>
-    <w:p>
-      <w:pPr>
-        <w:pStyle w:val="ad"/>
-        <w:numPr>
-          <w:ilvl w:val="1"/>
-          <w:numId w:val="16"/>
-        </w:numPr>
-        <w:snapToGrid w:val="0"/>
-        <w:spacing w:line="300" w:lineRule="auto"/>
-        <w:ind w:firstLineChars="0"/>
-        <w:rPr>
+      <w:r>
+        <w:rPr>
+          <w:rFonts w:hint="eastAsia"/>
           <w:szCs w:val="21"/>
           <w:lang w:eastAsia="zh-CN"/>
         </w:rPr>
-      </w:pPr>
+        <w:t xml:space="preserve"> and </w:t>
+      </w:r>
+      <w:r>
+        <w:rPr>
+          <w:rFonts w:hint="eastAsia"/>
+          <w:szCs w:val="21"/>
+          <w:lang w:eastAsia="zh-CN"/>
+        </w:rPr>
+        <w:t xml:space="preserve">Summary of </w:t>
+      </w:r>
       <w:r>
         <w:rPr>
           <w:rFonts w:hint="eastAsia"/>
@@ -707,7 +765,7 @@
           <w:szCs w:val="21"/>
           <w:lang w:eastAsia="zh-CN"/>
         </w:rPr>
-        <w:t>3</w:t>
+        <w:t>2</w:t>
       </w:r>
       <w:r>
         <w:rPr>
@@ -725,6 +783,14 @@
           <w:szCs w:val="21"/>
           <w:lang w:eastAsia="zh-CN"/>
         </w:rPr>
+        <w:t xml:space="preserve">Aims and </w:t>
+      </w:r>
+      <w:r>
+        <w:rPr>
+          <w:rFonts w:hint="eastAsia"/>
+          <w:szCs w:val="21"/>
+          <w:lang w:eastAsia="zh-CN"/>
+        </w:rPr>
         <w:t>Objectives</w:t>
       </w:r>
     </w:p>
@@ -772,6 +838,53 @@
           <w:lang w:eastAsia="zh-CN"/>
         </w:rPr>
         <w:t>: Simulation and Controller Design</w:t>
+      </w:r>
+      <w:r>
+        <w:rPr>
+          <w:rFonts w:hint="eastAsia"/>
+          <w:b/>
+          <w:bCs/>
+          <w:sz w:val="28"/>
+          <w:szCs w:val="22"/>
+          <w:lang w:eastAsia="zh-CN"/>
+        </w:rPr>
+        <w:t xml:space="preserve"> </w:t>
+      </w:r>
+      <w:r>
+        <w:rPr>
+          <w:rFonts w:hint="eastAsia"/>
+          <w:b/>
+          <w:bCs/>
+          <w:color w:val="FF0000"/>
+          <w:sz w:val="28"/>
+          <w:szCs w:val="22"/>
+          <w:lang w:eastAsia="zh-CN"/>
+        </w:rPr>
+        <w:t>(1</w:t>
+      </w:r>
+      <w:r>
+        <w:rPr>
+          <w:rFonts w:hint="eastAsia"/>
+          <w:b/>
+          <w:bCs/>
+          <w:color w:val="FF0000"/>
+          <w:sz w:val="28"/>
+          <w:szCs w:val="22"/>
+          <w:lang w:eastAsia="zh-CN"/>
+        </w:rPr>
+        <w:t>2</w:t>
+      </w:r>
+      <w:r>
+        <w:rPr>
+          <w:rFonts w:hint="eastAsia"/>
+          <w:b/>
+          <w:bCs/>
+          <w:color w:val="FF0000"/>
+          <w:sz w:val="28"/>
+          <w:szCs w:val="22"/>
+          <w:lang w:eastAsia="zh-CN"/>
+        </w:rPr>
+        <w:t xml:space="preserve"> pages)</w:t>
       </w:r>
     </w:p>
     <w:p>
@@ -912,7 +1025,16 @@
           <w:szCs w:val="21"/>
           <w:lang w:eastAsia="zh-CN"/>
         </w:rPr>
-        <w:t xml:space="preserve"> SVPWM</w:t>
+        <w:t xml:space="preserve"> </w:t>
+      </w:r>
+      <w:r>
+        <w:rPr>
+          <w:rFonts w:hint="eastAsia"/>
+          <w:szCs w:val="21"/>
+          <w:highlight w:val="yellow"/>
+          <w:lang w:eastAsia="zh-CN"/>
+        </w:rPr>
+        <w:t>SVPWM</w:t>
       </w:r>
     </w:p>
     <w:p>
@@ -1035,7 +1157,6 @@
         <w:spacing w:line="300" w:lineRule="auto"/>
         <w:ind w:firstLineChars="100" w:firstLine="240"/>
         <w:rPr>
-          <w:rFonts w:hint="eastAsia"/>
           <w:szCs w:val="21"/>
           <w:lang w:eastAsia="zh-CN"/>
         </w:rPr>
@@ -1136,6 +1257,53 @@
         </w:rPr>
         <w:t>Diode Clamped Inverter</w:t>
       </w:r>
+      <w:r>
+        <w:rPr>
+          <w:rFonts w:hint="eastAsia"/>
+          <w:b/>
+          <w:bCs/>
+          <w:sz w:val="28"/>
+          <w:szCs w:val="22"/>
+          <w:lang w:eastAsia="zh-CN"/>
+        </w:rPr>
+        <w:t xml:space="preserve"> </w:t>
+      </w:r>
+      <w:r>
+        <w:rPr>
+          <w:rFonts w:hint="eastAsia"/>
+          <w:b/>
+          <w:bCs/>
+          <w:color w:val="FF0000"/>
+          <w:sz w:val="28"/>
+          <w:szCs w:val="22"/>
+          <w:lang w:eastAsia="zh-CN"/>
+        </w:rPr>
+        <w:t>(</w:t>
+      </w:r>
+      <w:r>
+        <w:rPr>
+          <w:rFonts w:hint="eastAsia"/>
+          <w:b/>
+          <w:bCs/>
+          <w:color w:val="FF0000"/>
+          <w:sz w:val="28"/>
+          <w:szCs w:val="22"/>
+          <w:lang w:eastAsia="zh-CN"/>
+        </w:rPr>
+        <w:t>7</w:t>
+      </w:r>
+      <w:r>
+        <w:rPr>
+          <w:rFonts w:hint="eastAsia"/>
+          <w:b/>
+          <w:bCs/>
+          <w:color w:val="FF0000"/>
+          <w:sz w:val="28"/>
+          <w:szCs w:val="22"/>
+          <w:lang w:eastAsia="zh-CN"/>
+        </w:rPr>
+        <w:t xml:space="preserve"> pages)</w:t>
+      </w:r>
     </w:p>
     <w:p>
       <w:pPr>
@@ -1212,8 +1380,35 @@
           <w:szCs w:val="21"/>
           <w:lang w:eastAsia="zh-CN"/>
         </w:rPr>
-        <w:t>3</w:t>
-      </w:r>
+        <w:t xml:space="preserve">3.2 </w:t>
+      </w:r>
+      <w:r>
+        <w:rPr>
+          <w:rFonts w:hint="eastAsia"/>
+          <w:szCs w:val="21"/>
+          <w:lang w:eastAsia="zh-CN"/>
+        </w:rPr>
+        <w:t>Selection</w:t>
+      </w:r>
+      <w:r>
+        <w:rPr>
+          <w:rFonts w:hint="eastAsia"/>
+          <w:szCs w:val="21"/>
+          <w:lang w:eastAsia="zh-CN"/>
+        </w:rPr>
+        <w:t xml:space="preserve"> of Components</w:t>
+      </w:r>
+    </w:p>
+    <w:p>
+      <w:pPr>
+        <w:snapToGrid w:val="0"/>
+        <w:spacing w:line="300" w:lineRule="auto"/>
+        <w:ind w:firstLineChars="100" w:firstLine="240"/>
+        <w:rPr>
+          <w:szCs w:val="21"/>
+          <w:lang w:eastAsia="zh-CN"/>
+        </w:rPr>
+      </w:pPr>
       <w:r>
         <w:rPr>
           <w:rFonts w:hint="eastAsia"/>
@@ -1222,35 +1417,8 @@
           <w:szCs w:val="21"/>
           <w:lang w:eastAsia="zh-CN"/>
         </w:rPr>
-        <w:t>.2</w:t>
-      </w:r>
-      <w:r>
-        <w:rPr>
-          <w:rFonts w:hint="eastAsia"/>
-          <w:szCs w:val="21"/>
-          <w:lang w:eastAsia="zh-CN"/>
-        </w:rPr>
-        <w:t xml:space="preserve"> </w:t>
-      </w:r>
-      <w:r>
-        <w:rPr>
-          <w:rFonts w:hint="eastAsia"/>
-          <w:szCs w:val="21"/>
-          <w:lang w:eastAsia="zh-CN"/>
-        </w:rPr>
-        <w:t>Gate Drive Circuit</w:t>
-      </w:r>
-    </w:p>
-    <w:p>
-      <w:pPr>
-        <w:snapToGrid w:val="0"/>
-        <w:spacing w:line="300" w:lineRule="auto"/>
-        <w:ind w:firstLineChars="100" w:firstLine="240"/>
-        <w:rPr>
-          <w:szCs w:val="21"/>
-          <w:lang w:eastAsia="zh-CN"/>
-        </w:rPr>
-      </w:pPr>
+        <w:t>3</w:t>
+      </w:r>
       <w:r>
         <w:rPr>
           <w:rFonts w:hint="eastAsia"/>
@@ -1259,7 +1427,7 @@
           <w:szCs w:val="21"/>
           <w:lang w:eastAsia="zh-CN"/>
         </w:rPr>
-        <w:t>3</w:t>
+        <w:t>.</w:t>
       </w:r>
       <w:r>
         <w:rPr>
@@ -1269,7 +1437,7 @@
           <w:szCs w:val="21"/>
           <w:lang w:eastAsia="zh-CN"/>
         </w:rPr>
-        <w:t>.3</w:t>
+        <w:t>3</w:t>
       </w:r>
       <w:r>
         <w:rPr>
@@ -1277,85 +1445,15 @@
           <w:szCs w:val="21"/>
           <w:lang w:eastAsia="zh-CN"/>
         </w:rPr>
-        <w:t xml:space="preserve"> DC-Link Capacitors</w:t>
-      </w:r>
-    </w:p>
-    <w:p>
-      <w:pPr>
-        <w:snapToGrid w:val="0"/>
-        <w:spacing w:beforeLines="50" w:before="120" w:line="300" w:lineRule="auto"/>
-        <w:rPr>
-          <w:b/>
-          <w:bCs/>
-          <w:sz w:val="28"/>
-          <w:szCs w:val="22"/>
-          <w:lang w:eastAsia="zh-CN"/>
-        </w:rPr>
-      </w:pPr>
-      <w:r>
-        <w:rPr>
-          <w:rFonts w:hint="eastAsia"/>
-          <w:b/>
-          <w:bCs/>
-          <w:sz w:val="28"/>
-          <w:szCs w:val="22"/>
-          <w:lang w:eastAsia="zh-CN"/>
-        </w:rPr>
-        <w:t xml:space="preserve">Chapter </w:t>
-      </w:r>
-      <w:r>
-        <w:rPr>
-          <w:rFonts w:hint="eastAsia"/>
-          <w:b/>
-          <w:bCs/>
-          <w:sz w:val="28"/>
-          <w:szCs w:val="22"/>
-          <w:lang w:eastAsia="zh-CN"/>
-        </w:rPr>
-        <w:t>4</w:t>
-      </w:r>
-      <w:r>
-        <w:rPr>
-          <w:rFonts w:hint="eastAsia"/>
-          <w:b/>
-          <w:bCs/>
-          <w:sz w:val="28"/>
-          <w:szCs w:val="22"/>
-          <w:lang w:eastAsia="zh-CN"/>
-        </w:rPr>
-        <w:t xml:space="preserve">: </w:t>
-      </w:r>
-      <w:r>
-        <w:rPr>
-          <w:rFonts w:hint="eastAsia"/>
-          <w:b/>
-          <w:bCs/>
-          <w:sz w:val="28"/>
-          <w:szCs w:val="22"/>
-          <w:lang w:eastAsia="zh-CN"/>
-        </w:rPr>
-        <w:t>Hardware Design</w:t>
-      </w:r>
-      <w:r>
-        <w:rPr>
-          <w:rFonts w:hint="eastAsia"/>
-          <w:b/>
-          <w:bCs/>
-          <w:sz w:val="28"/>
-          <w:szCs w:val="22"/>
-          <w:lang w:eastAsia="zh-CN"/>
-        </w:rPr>
-        <w:t xml:space="preserve">: </w:t>
-      </w:r>
-      <w:r>
-        <w:rPr>
-          <w:b/>
-          <w:bCs/>
-          <w:sz w:val="28"/>
-          <w:szCs w:val="22"/>
-          <w:lang w:eastAsia="zh-CN"/>
-        </w:rPr>
-        <w:t>Control Board and its Peripherals</w:t>
+        <w:t xml:space="preserve"> </w:t>
+      </w:r>
+      <w:r>
+        <w:rPr>
+          <w:rFonts w:hint="eastAsia"/>
+          <w:szCs w:val="21"/>
+          <w:lang w:eastAsia="zh-CN"/>
+        </w:rPr>
+        <w:t>Gate Drive Circuit</w:t>
       </w:r>
     </w:p>
     <w:p>
@@ -1376,27 +1474,8 @@
           <w:szCs w:val="21"/>
           <w:lang w:eastAsia="zh-CN"/>
         </w:rPr>
-        <w:t>4.1</w:t>
-      </w:r>
-      <w:r>
-        <w:rPr>
-          <w:rFonts w:hint="eastAsia"/>
-          <w:szCs w:val="21"/>
-          <w:lang w:eastAsia="zh-CN"/>
-        </w:rPr>
-        <w:t xml:space="preserve"> PCB Layout</w:t>
-      </w:r>
-    </w:p>
-    <w:p>
-      <w:pPr>
-        <w:snapToGrid w:val="0"/>
-        <w:spacing w:line="300" w:lineRule="auto"/>
-        <w:ind w:firstLineChars="100" w:firstLine="240"/>
-        <w:rPr>
-          <w:szCs w:val="21"/>
-          <w:lang w:eastAsia="zh-CN"/>
-        </w:rPr>
-      </w:pPr>
+        <w:t>3</w:t>
+      </w:r>
       <w:r>
         <w:rPr>
           <w:rFonts w:hint="eastAsia"/>
@@ -1405,95 +1484,8 @@
           <w:szCs w:val="21"/>
           <w:lang w:eastAsia="zh-CN"/>
         </w:rPr>
-        <w:t>4.2</w:t>
-      </w:r>
-      <w:r>
-        <w:rPr>
-          <w:rFonts w:hint="eastAsia"/>
-          <w:szCs w:val="21"/>
-          <w:lang w:eastAsia="zh-CN"/>
-        </w:rPr>
-        <w:t xml:space="preserve"> ADC Sampling</w:t>
-      </w:r>
-    </w:p>
-    <w:p>
-      <w:pPr>
-        <w:snapToGrid w:val="0"/>
-        <w:spacing w:beforeLines="50" w:before="120" w:line="300" w:lineRule="auto"/>
-        <w:rPr>
-          <w:b/>
-          <w:bCs/>
-          <w:sz w:val="28"/>
-          <w:szCs w:val="22"/>
-          <w:lang w:eastAsia="zh-CN"/>
-        </w:rPr>
-      </w:pPr>
-      <w:r>
-        <w:rPr>
-          <w:rFonts w:hint="eastAsia"/>
-          <w:b/>
-          <w:bCs/>
-          <w:sz w:val="28"/>
-          <w:szCs w:val="22"/>
-          <w:lang w:eastAsia="zh-CN"/>
-        </w:rPr>
-        <w:t xml:space="preserve">Chapter </w:t>
-      </w:r>
-      <w:r>
-        <w:rPr>
-          <w:rFonts w:hint="eastAsia"/>
-          <w:b/>
-          <w:bCs/>
-          <w:sz w:val="28"/>
-          <w:szCs w:val="22"/>
-          <w:lang w:eastAsia="zh-CN"/>
-        </w:rPr>
-        <w:t>5</w:t>
-      </w:r>
-      <w:r>
-        <w:rPr>
-          <w:rFonts w:hint="eastAsia"/>
-          <w:b/>
-          <w:bCs/>
-          <w:sz w:val="28"/>
-          <w:szCs w:val="22"/>
-          <w:lang w:eastAsia="zh-CN"/>
-        </w:rPr>
-        <w:t xml:space="preserve">: </w:t>
-      </w:r>
-      <w:r>
-        <w:rPr>
-          <w:rFonts w:hint="eastAsia"/>
-          <w:b/>
-          <w:bCs/>
-          <w:sz w:val="28"/>
-          <w:szCs w:val="22"/>
-          <w:lang w:eastAsia="zh-CN"/>
-        </w:rPr>
-        <w:t xml:space="preserve">Software Design: </w:t>
-      </w:r>
-      <w:r>
-        <w:rPr>
-          <w:rFonts w:hint="eastAsia"/>
-          <w:b/>
-          <w:bCs/>
-          <w:sz w:val="28"/>
-          <w:szCs w:val="22"/>
-          <w:lang w:eastAsia="zh-CN"/>
-        </w:rPr>
-        <w:t>Implementation on MCU</w:t>
-      </w:r>
-    </w:p>
-    <w:p>
-      <w:pPr>
-        <w:snapToGrid w:val="0"/>
-        <w:spacing w:line="300" w:lineRule="auto"/>
-        <w:ind w:firstLineChars="100" w:firstLine="240"/>
-        <w:rPr>
-          <w:szCs w:val="21"/>
-          <w:lang w:eastAsia="zh-CN"/>
-        </w:rPr>
-      </w:pPr>
+        <w:t>.</w:t>
+      </w:r>
       <w:r>
         <w:rPr>
           <w:rFonts w:hint="eastAsia"/>
@@ -1502,7 +1494,7 @@
           <w:szCs w:val="21"/>
           <w:lang w:eastAsia="zh-CN"/>
         </w:rPr>
-        <w:t>5.1</w:t>
+        <w:t>4</w:t>
       </w:r>
       <w:r>
         <w:rPr>
@@ -1510,45 +1502,108 @@
           <w:szCs w:val="21"/>
           <w:lang w:eastAsia="zh-CN"/>
         </w:rPr>
+        <w:t xml:space="preserve"> DC-Link Capacitors</w:t>
+      </w:r>
+    </w:p>
+    <w:p>
+      <w:pPr>
+        <w:snapToGrid w:val="0"/>
+        <w:spacing w:beforeLines="50" w:before="120" w:line="300" w:lineRule="auto"/>
+        <w:rPr>
+          <w:b/>
+          <w:bCs/>
+          <w:sz w:val="28"/>
+          <w:szCs w:val="22"/>
+          <w:lang w:eastAsia="zh-CN"/>
+        </w:rPr>
+      </w:pPr>
+      <w:r>
+        <w:rPr>
+          <w:rFonts w:hint="eastAsia"/>
+          <w:b/>
+          <w:bCs/>
+          <w:sz w:val="28"/>
+          <w:szCs w:val="22"/>
+          <w:lang w:eastAsia="zh-CN"/>
+        </w:rPr>
+        <w:t xml:space="preserve">Chapter </w:t>
+      </w:r>
+      <w:r>
+        <w:rPr>
+          <w:rFonts w:hint="eastAsia"/>
+          <w:b/>
+          <w:bCs/>
+          <w:sz w:val="28"/>
+          <w:szCs w:val="22"/>
+          <w:lang w:eastAsia="zh-CN"/>
+        </w:rPr>
+        <w:t>4</w:t>
+      </w:r>
+      <w:r>
+        <w:rPr>
+          <w:rFonts w:hint="eastAsia"/>
+          <w:b/>
+          <w:bCs/>
+          <w:sz w:val="28"/>
+          <w:szCs w:val="22"/>
+          <w:lang w:eastAsia="zh-CN"/>
+        </w:rPr>
+        <w:t xml:space="preserve">: </w:t>
+      </w:r>
+      <w:r>
+        <w:rPr>
+          <w:rFonts w:hint="eastAsia"/>
+          <w:b/>
+          <w:bCs/>
+          <w:sz w:val="28"/>
+          <w:szCs w:val="22"/>
+          <w:lang w:eastAsia="zh-CN"/>
+        </w:rPr>
+        <w:t>Hardware Design</w:t>
+      </w:r>
+      <w:r>
+        <w:rPr>
+          <w:rFonts w:hint="eastAsia"/>
+          <w:b/>
+          <w:bCs/>
+          <w:sz w:val="28"/>
+          <w:szCs w:val="22"/>
+          <w:lang w:eastAsia="zh-CN"/>
+        </w:rPr>
+        <w:t xml:space="preserve">: </w:t>
+      </w:r>
+      <w:r>
+        <w:rPr>
+          <w:b/>
+          <w:bCs/>
+          <w:sz w:val="28"/>
+          <w:szCs w:val="22"/>
+          <w:lang w:eastAsia="zh-CN"/>
+        </w:rPr>
+        <w:t>Control Board and its Peripherals</w:t>
+      </w:r>
+      <w:r>
+        <w:rPr>
+          <w:rFonts w:hint="eastAsia"/>
+          <w:b/>
+          <w:bCs/>
+          <w:sz w:val="28"/>
+          <w:szCs w:val="22"/>
+          <w:lang w:eastAsia="zh-CN"/>
+        </w:rPr>
         <w:t xml:space="preserve"> </w:t>
       </w:r>
       <w:r>
         <w:rPr>
           <w:rFonts w:hint="eastAsia"/>
-          <w:szCs w:val="21"/>
-          <w:lang w:eastAsia="zh-CN"/>
-        </w:rPr>
-        <w:t xml:space="preserve">Files Structure </w:t>
-      </w:r>
-      <w:r>
-        <w:rPr>
-          <w:szCs w:val="21"/>
-          <w:lang w:eastAsia="zh-CN"/>
-        </w:rPr>
-        <w:t>and</w:t>
-      </w:r>
-      <w:r>
-        <w:rPr>
-          <w:rFonts w:hint="eastAsia"/>
-          <w:szCs w:val="21"/>
-          <w:lang w:eastAsia="zh-CN"/>
-        </w:rPr>
-        <w:t xml:space="preserve"> IDE </w:t>
-      </w:r>
-      <w:r>
-        <w:rPr>
-          <w:szCs w:val="21"/>
-          <w:lang w:eastAsia="zh-CN"/>
-        </w:rPr>
-        <w:t>Configuration</w:t>
-      </w:r>
-      <w:r>
-        <w:rPr>
-          <w:rFonts w:hint="eastAsia"/>
-          <w:szCs w:val="21"/>
-          <w:lang w:eastAsia="zh-CN"/>
-        </w:rPr>
-        <w:t>s</w:t>
+          <w:b/>
+          <w:bCs/>
+          <w:color w:val="FF0000"/>
+          <w:sz w:val="28"/>
+          <w:szCs w:val="22"/>
+          <w:lang w:eastAsia="zh-CN"/>
+        </w:rPr>
+        <w:t>(3 pages)</w:t>
       </w:r>
     </w:p>
     <w:p>
@@ -1557,7 +1612,246 @@
         <w:spacing w:line="300" w:lineRule="auto"/>
         <w:ind w:firstLineChars="100" w:firstLine="240"/>
         <w:rPr>
-          <w:rFonts w:hint="eastAsia"/>
+          <w:szCs w:val="21"/>
+          <w:lang w:eastAsia="zh-CN"/>
+        </w:rPr>
+      </w:pPr>
+      <w:r>
+        <w:rPr>
+          <w:rFonts w:hint="eastAsia"/>
+          <w:i/>
+          <w:iCs/>
+          <w:szCs w:val="21"/>
+          <w:lang w:eastAsia="zh-CN"/>
+        </w:rPr>
+        <w:t>4.1</w:t>
+      </w:r>
+      <w:r>
+        <w:rPr>
+          <w:rFonts w:hint="eastAsia"/>
+          <w:szCs w:val="21"/>
+          <w:lang w:eastAsia="zh-CN"/>
+        </w:rPr>
+        <w:t xml:space="preserve"> PCB Layout</w:t>
+      </w:r>
+    </w:p>
+    <w:p>
+      <w:pPr>
+        <w:snapToGrid w:val="0"/>
+        <w:spacing w:line="300" w:lineRule="auto"/>
+        <w:ind w:firstLineChars="100" w:firstLine="240"/>
+        <w:rPr>
+          <w:szCs w:val="21"/>
+          <w:lang w:eastAsia="zh-CN"/>
+        </w:rPr>
+      </w:pPr>
+      <w:r>
+        <w:rPr>
+          <w:rFonts w:hint="eastAsia"/>
+          <w:i/>
+          <w:iCs/>
+          <w:szCs w:val="21"/>
+          <w:lang w:eastAsia="zh-CN"/>
+        </w:rPr>
+        <w:t>4.2</w:t>
+      </w:r>
+      <w:r>
+        <w:rPr>
+          <w:rFonts w:hint="eastAsia"/>
+          <w:szCs w:val="21"/>
+          <w:lang w:eastAsia="zh-CN"/>
+        </w:rPr>
+        <w:t xml:space="preserve"> ADC Sampling</w:t>
+      </w:r>
+    </w:p>
+    <w:p>
+      <w:pPr>
+        <w:snapToGrid w:val="0"/>
+        <w:spacing w:beforeLines="50" w:before="120" w:line="300" w:lineRule="auto"/>
+        <w:rPr>
+          <w:b/>
+          <w:bCs/>
+          <w:sz w:val="28"/>
+          <w:szCs w:val="22"/>
+          <w:lang w:eastAsia="zh-CN"/>
+        </w:rPr>
+      </w:pPr>
+      <w:r>
+        <w:rPr>
+          <w:rFonts w:hint="eastAsia"/>
+          <w:b/>
+          <w:bCs/>
+          <w:sz w:val="28"/>
+          <w:szCs w:val="22"/>
+          <w:lang w:eastAsia="zh-CN"/>
+        </w:rPr>
+        <w:t xml:space="preserve">Chapter </w:t>
+      </w:r>
+      <w:r>
+        <w:rPr>
+          <w:rFonts w:hint="eastAsia"/>
+          <w:b/>
+          <w:bCs/>
+          <w:sz w:val="28"/>
+          <w:szCs w:val="22"/>
+          <w:lang w:eastAsia="zh-CN"/>
+        </w:rPr>
+        <w:t>5</w:t>
+      </w:r>
+      <w:r>
+        <w:rPr>
+          <w:rFonts w:hint="eastAsia"/>
+          <w:b/>
+          <w:bCs/>
+          <w:sz w:val="28"/>
+          <w:szCs w:val="22"/>
+          <w:lang w:eastAsia="zh-CN"/>
+        </w:rPr>
+        <w:t xml:space="preserve">: </w:t>
+      </w:r>
+      <w:r>
+        <w:rPr>
+          <w:rFonts w:hint="eastAsia"/>
+          <w:b/>
+          <w:bCs/>
+          <w:sz w:val="28"/>
+          <w:szCs w:val="22"/>
+          <w:lang w:eastAsia="zh-CN"/>
+        </w:rPr>
+        <w:t xml:space="preserve">Software Design: </w:t>
+      </w:r>
+      <w:r>
+        <w:rPr>
+          <w:rFonts w:hint="eastAsia"/>
+          <w:b/>
+          <w:bCs/>
+          <w:sz w:val="28"/>
+          <w:szCs w:val="22"/>
+          <w:lang w:eastAsia="zh-CN"/>
+        </w:rPr>
+        <w:t>Implementation on MCU</w:t>
+      </w:r>
+      <w:r>
+        <w:rPr>
+          <w:rFonts w:hint="eastAsia"/>
+          <w:b/>
+          <w:bCs/>
+          <w:sz w:val="28"/>
+          <w:szCs w:val="22"/>
+          <w:lang w:eastAsia="zh-CN"/>
+        </w:rPr>
+        <w:t xml:space="preserve"> </w:t>
+      </w:r>
+      <w:r>
+        <w:rPr>
+          <w:rFonts w:hint="eastAsia"/>
+          <w:b/>
+          <w:bCs/>
+          <w:color w:val="FF0000"/>
+          <w:sz w:val="28"/>
+          <w:szCs w:val="22"/>
+          <w:lang w:eastAsia="zh-CN"/>
+        </w:rPr>
+        <w:t>(</w:t>
+      </w:r>
+      <w:r>
+        <w:rPr>
+          <w:rFonts w:hint="eastAsia"/>
+          <w:b/>
+          <w:bCs/>
+          <w:color w:val="FF0000"/>
+          <w:sz w:val="28"/>
+          <w:szCs w:val="22"/>
+          <w:lang w:eastAsia="zh-CN"/>
+        </w:rPr>
+        <w:t>6</w:t>
+      </w:r>
+      <w:r>
+        <w:rPr>
+          <w:rFonts w:hint="eastAsia"/>
+          <w:b/>
+          <w:bCs/>
+          <w:color w:val="FF0000"/>
+          <w:sz w:val="28"/>
+          <w:szCs w:val="22"/>
+          <w:lang w:eastAsia="zh-CN"/>
+        </w:rPr>
+        <w:t xml:space="preserve"> pages)</w:t>
+      </w:r>
+    </w:p>
+    <w:p>
+      <w:pPr>
+        <w:snapToGrid w:val="0"/>
+        <w:spacing w:line="300" w:lineRule="auto"/>
+        <w:ind w:firstLineChars="100" w:firstLine="240"/>
+        <w:rPr>
+          <w:szCs w:val="21"/>
+          <w:lang w:eastAsia="zh-CN"/>
+        </w:rPr>
+      </w:pPr>
+      <w:r>
+        <w:rPr>
+          <w:rFonts w:hint="eastAsia"/>
+          <w:i/>
+          <w:iCs/>
+          <w:szCs w:val="21"/>
+          <w:lang w:eastAsia="zh-CN"/>
+        </w:rPr>
+        <w:t>5.1</w:t>
+      </w:r>
+      <w:r>
+        <w:rPr>
+          <w:rFonts w:hint="eastAsia"/>
+          <w:szCs w:val="21"/>
+          <w:lang w:eastAsia="zh-CN"/>
+        </w:rPr>
+        <w:t xml:space="preserve"> </w:t>
+      </w:r>
+      <w:r>
+        <w:rPr>
+          <w:rFonts w:hint="eastAsia"/>
+          <w:szCs w:val="21"/>
+          <w:lang w:eastAsia="zh-CN"/>
+        </w:rPr>
+        <w:t xml:space="preserve">Files Structure </w:t>
+      </w:r>
+      <w:r>
+        <w:rPr>
+          <w:szCs w:val="21"/>
+          <w:lang w:eastAsia="zh-CN"/>
+        </w:rPr>
+        <w:t>and</w:t>
+      </w:r>
+      <w:r>
+        <w:rPr>
+          <w:rFonts w:hint="eastAsia"/>
+          <w:szCs w:val="21"/>
+          <w:lang w:eastAsia="zh-CN"/>
+        </w:rPr>
+        <w:t xml:space="preserve"> IDE </w:t>
+      </w:r>
+      <w:r>
+        <w:rPr>
+          <w:szCs w:val="21"/>
+          <w:lang w:eastAsia="zh-CN"/>
+        </w:rPr>
+        <w:t>Configuration</w:t>
+      </w:r>
+      <w:r>
+        <w:rPr>
+          <w:rFonts w:hint="eastAsia"/>
+          <w:szCs w:val="21"/>
+          <w:lang w:eastAsia="zh-CN"/>
+        </w:rPr>
+        <w:t>s</w:t>
+      </w:r>
+    </w:p>
+    <w:p>
+      <w:pPr>
+        <w:snapToGrid w:val="0"/>
+        <w:spacing w:line="300" w:lineRule="auto"/>
+        <w:ind w:firstLineChars="100" w:firstLine="240"/>
+        <w:rPr>
           <w:szCs w:val="21"/>
           <w:lang w:eastAsia="zh-CN"/>
         </w:rPr>
@@ -1648,6 +1942,29 @@
         </w:rPr>
         <w:t>System Testing, Validation, and Analysis</w:t>
       </w:r>
+      <w:r>
+        <w:rPr>
+          <w:rFonts w:hint="eastAsia"/>
+          <w:b/>
+          <w:bCs/>
+          <w:sz w:val="28"/>
+          <w:szCs w:val="22"/>
+          <w:lang w:eastAsia="zh-CN"/>
+        </w:rPr>
+        <w:t xml:space="preserve"> </w:t>
+      </w:r>
+      <w:r>
+        <w:rPr>
+          <w:rFonts w:hint="eastAsia"/>
+          <w:b/>
+          <w:bCs/>
+          <w:color w:val="FF0000"/>
+          <w:sz w:val="28"/>
+          <w:szCs w:val="22"/>
+          <w:lang w:eastAsia="zh-CN"/>
+        </w:rPr>
+        <w:t>(10 pages)</w:t>
+      </w:r>
     </w:p>
     <w:p>
       <w:pPr>
@@ -1774,6 +2091,29 @@
         </w:rPr>
         <w:t xml:space="preserve"> and Reflection</w:t>
       </w:r>
+      <w:r>
+        <w:rPr>
+          <w:rFonts w:hint="eastAsia"/>
+          <w:b/>
+          <w:bCs/>
+          <w:sz w:val="28"/>
+          <w:szCs w:val="22"/>
+          <w:lang w:eastAsia="zh-CN"/>
+        </w:rPr>
+        <w:t xml:space="preserve"> </w:t>
+      </w:r>
+      <w:r>
+        <w:rPr>
+          <w:rFonts w:hint="eastAsia"/>
+          <w:b/>
+          <w:bCs/>
+          <w:color w:val="FF0000"/>
+          <w:sz w:val="28"/>
+          <w:szCs w:val="22"/>
+          <w:lang w:eastAsia="zh-CN"/>
+        </w:rPr>
+        <w:t>(5 pages)</w:t>
+      </w:r>
     </w:p>
     <w:p>
       <w:pPr>
@@ -1965,37 +2305,40 @@
           <w:szCs w:val="22"/>
           <w:lang w:eastAsia="zh-CN"/>
         </w:rPr>
-      </w:pPr>
-      <w:r>
-        <w:rPr>
-          <w:b/>
-          <w:bCs/>
-          <w:sz w:val="28"/>
-          <w:szCs w:val="22"/>
-          <w:lang w:eastAsia="zh-CN"/>
-        </w:rPr>
-        <w:br w:type="page"/>
-      </w:r>
-    </w:p>
-    <w:p>
-      <w:pPr>
-        <w:snapToGrid w:val="0"/>
-        <w:rPr>
-          <w:rFonts w:hint="eastAsia"/>
-          <w:b/>
-          <w:bCs/>
-          <w:sz w:val="32"/>
-          <w:szCs w:val="24"/>
-          <w:lang w:eastAsia="zh-CN"/>
-        </w:rPr>
-      </w:pPr>
-      <w:r>
-        <w:rPr>
-          <w:rFonts w:hint="eastAsia"/>
-          <w:b/>
-          <w:bCs/>
-          <w:sz w:val="32"/>
-          <w:szCs w:val="24"/>
+        <w:sectPr>
+          <w:headerReference w:type="even" r:id="rId8"/>
+          <w:headerReference w:type="default" r:id="rId9"/>
+          <w:footerReference w:type="even" r:id="rId10"/>
+          <w:footerReference w:type="default" r:id="rId11"/>
+          <w:headerReference w:type="first" r:id="rId12"/>
+          <w:footerReference w:type="first" r:id="rId13"/>
+          <w:pgSz w:w="11907" w:h="16840" w:code="9"/>
+          <w:pgMar w:top="1440" w:right="1440" w:bottom="1440" w:left="1440" w:header="720" w:footer="340" w:gutter="0"/>
+          <w:pgNumType w:start="0"/>
+          <w:cols w:space="720"/>
+          <w:titlePg/>
+          <w:docGrid w:linePitch="326"/>
+        </w:sectPr>
+      </w:pPr>
+    </w:p>
+    <w:p>
+      <w:pPr>
+        <w:snapToGrid w:val="0"/>
+        <w:rPr>
+          <w:b/>
+          <w:bCs/>
+          <w:sz w:val="36"/>
+          <w:szCs w:val="28"/>
+          <w:lang w:eastAsia="zh-CN"/>
+        </w:rPr>
+      </w:pPr>
+      <w:r>
+        <w:rPr>
+          <w:rFonts w:hint="eastAsia"/>
+          <w:b/>
+          <w:bCs/>
+          <w:sz w:val="36"/>
+          <w:szCs w:val="28"/>
           <w:lang w:eastAsia="zh-CN"/>
         </w:rPr>
         <w:lastRenderedPageBreak/>
@@ -2005,20 +2348,51 @@
     <w:p>
       <w:pPr>
         <w:snapToGrid w:val="0"/>
-      </w:pPr>
-    </w:p>
-    <w:p>
-      <w:pPr>
-        <w:snapToGrid w:val="0"/>
-      </w:pPr>
-    </w:p>
-    <w:p>
-      <w:pPr>
-        <w:snapToGrid w:val="0"/>
-        <w:rPr>
-          <w:rFonts w:hint="eastAsia"/>
-        </w:rPr>
-      </w:pPr>
+        <w:rPr>
+          <w:b/>
+          <w:bCs/>
+          <w:sz w:val="36"/>
+          <w:szCs w:val="28"/>
+          <w:lang w:eastAsia="zh-CN"/>
+        </w:rPr>
+      </w:pPr>
+    </w:p>
+    <w:p>
+      <w:pPr>
+        <w:snapToGrid w:val="0"/>
+        <w:rPr>
+          <w:lang w:eastAsia="zh-CN"/>
+        </w:rPr>
+      </w:pPr>
+    </w:p>
+    <w:p>
+      <w:pPr>
+        <w:snapToGrid w:val="0"/>
+        <w:rPr>
+          <w:lang w:eastAsia="zh-CN"/>
+        </w:rPr>
+      </w:pPr>
+    </w:p>
+    <w:p>
+      <w:pPr>
+        <w:snapToGrid w:val="0"/>
+        <w:rPr>
+          <w:lang w:eastAsia="zh-CN"/>
+        </w:rPr>
+      </w:pPr>
+    </w:p>
+    <w:p>
+      <w:pPr>
+        <w:snapToGrid w:val="0"/>
+        <w:rPr>
+          <w:lang w:eastAsia="zh-CN"/>
+        </w:rPr>
+      </w:pPr>
+    </w:p>
+    <w:p>
+      <w:r>
+        <w:br w:type="page"/>
+      </w:r>
     </w:p>
     <w:p>
       <w:pPr>
@@ -2040,8 +2414,21 @@
           <w:szCs w:val="24"/>
           <w:lang w:eastAsia="zh-CN"/>
         </w:rPr>
+        <w:lastRenderedPageBreak/>
         <w:t>Chapter 1: Introduction</w:t>
       </w:r>
+    </w:p>
+    <w:p>
+      <w:pPr>
+        <w:snapToGrid w:val="0"/>
+        <w:rPr>
+          <w:b/>
+          <w:bCs/>
+          <w:sz w:val="32"/>
+          <w:szCs w:val="24"/>
+          <w:lang w:eastAsia="zh-CN"/>
+        </w:rPr>
+      </w:pPr>
     </w:p>
     <w:p>
       <w:pPr>
@@ -2071,104 +2458,1217 @@
         </w:rPr>
         <w:t>Background</w:t>
       </w:r>
+      <w:r>
+        <w:rPr>
+          <w:rFonts w:hint="eastAsia"/>
+          <w:b/>
+          <w:bCs/>
+          <w:sz w:val="28"/>
+          <w:szCs w:val="22"/>
+          <w:lang w:eastAsia="zh-CN"/>
+        </w:rPr>
+        <w:t xml:space="preserve"> and </w:t>
+      </w:r>
+      <w:r>
+        <w:rPr>
+          <w:rFonts w:hint="eastAsia"/>
+          <w:b/>
+          <w:bCs/>
+          <w:sz w:val="28"/>
+          <w:szCs w:val="22"/>
+          <w:lang w:eastAsia="zh-CN"/>
+        </w:rPr>
+        <w:t xml:space="preserve">Summary of </w:t>
+      </w:r>
+      <w:r>
+        <w:rPr>
+          <w:rFonts w:hint="eastAsia"/>
+          <w:b/>
+          <w:bCs/>
+          <w:sz w:val="28"/>
+          <w:szCs w:val="22"/>
+          <w:lang w:eastAsia="zh-CN"/>
+        </w:rPr>
+        <w:t>Literature Review</w:t>
+      </w:r>
     </w:p>
     <w:p>
       <w:pPr>
         <w:snapToGrid w:val="0"/>
         <w:jc w:val="both"/>
-      </w:pPr>
-      <w:r>
-        <w:t xml:space="preserve">In the contemporary landscape characterized by a growing emphasis on clean and sustainable energy sources, the integration of battery-connected Permanent Magnet Synchronous Machine (PMSM) drives assumes a pivotal role across diverse applications, most notably in the domain of electric vehicles. These systems leverage the distinctive architecture of multilevel converters, enabling the generation of multi-level AC voltage waveforms sans the requirement of transformers. </w:t>
-      </w:r>
-      <w:r>
-        <w:t xml:space="preserve">Diode </w:t>
-      </w:r>
-      <w:r>
-        <w:t>C</w:t>
-      </w:r>
-      <w:r>
-        <w:t xml:space="preserve">lamped </w:t>
-      </w:r>
-      <w:r>
-        <w:rPr>
+        <w:rPr>
+          <w:lang w:eastAsia="zh-CN"/>
+        </w:rPr>
+      </w:pPr>
+    </w:p>
+    <w:p>
+      <w:pPr>
+        <w:pStyle w:val="ad"/>
+        <w:numPr>
+          <w:ilvl w:val="2"/>
+          <w:numId w:val="14"/>
+        </w:numPr>
+        <w:snapToGrid w:val="0"/>
+        <w:ind w:firstLineChars="0"/>
+        <w:jc w:val="both"/>
+        <w:rPr>
+          <w:b/>
+          <w:bCs/>
+          <w:lang w:eastAsia="zh-CN"/>
+        </w:rPr>
+      </w:pPr>
+      <w:r>
+        <w:rPr>
+          <w:rFonts w:hint="eastAsia"/>
+          <w:b/>
+          <w:bCs/>
+          <w:lang w:eastAsia="zh-CN"/>
+        </w:rPr>
+        <w:t>Introduction to PMSM</w:t>
+      </w:r>
+    </w:p>
+    <w:p>
+      <w:pPr>
+        <w:snapToGrid w:val="0"/>
+        <w:jc w:val="both"/>
+        <w:rPr>
+          <w:lang w:eastAsia="zh-CN"/>
+        </w:rPr>
+      </w:pPr>
+      <w:r>
+        <w:t>Permanent Magnet Synchronous Machines (PMSMs) are a class of electric motors that utilize permanent magnets embedded in the surface of the motor's rotor.</w:t>
+      </w:r>
+      <w:r>
+        <w:rPr>
+          <w:rFonts w:hint="eastAsia"/>
+          <w:lang w:eastAsia="zh-CN"/>
+        </w:rPr>
+        <w:t xml:space="preserve"> </w:t>
+      </w:r>
+      <w:r>
+        <w:t xml:space="preserve">This design is fundamental in creating a magnetic field that synchronizes with the rotating magnetic field of the stator. </w:t>
+      </w:r>
+      <w:r>
+        <w:t xml:space="preserve">Efficiency is one of the distinguishing characteristics of PMSMs; the permanent magnets provide a steady magnetic field without the </w:t>
+      </w:r>
+      <w:r>
+        <w:rPr>
+          <w:rFonts w:hint="eastAsia"/>
+          <w:lang w:eastAsia="zh-CN"/>
+        </w:rPr>
+        <w:t>stator current</w:t>
+      </w:r>
+      <w:r>
+        <w:t>, which is normally needed in other kinds of motors to maintain the field via the rotor windings</w:t>
+      </w:r>
+      <w:r>
+        <w:rPr>
+          <w:rFonts w:hint="eastAsia"/>
+          <w:lang w:eastAsia="zh-CN"/>
+        </w:rPr>
+        <w:t>.</w:t>
+      </w:r>
+    </w:p>
+    <w:p>
+      <w:pPr>
+        <w:snapToGrid w:val="0"/>
+        <w:jc w:val="both"/>
+        <w:rPr>
+          <w:rFonts w:hint="eastAsia"/>
+          <w:lang w:eastAsia="zh-CN"/>
+        </w:rPr>
+      </w:pPr>
+    </w:p>
+    <w:p>
+      <w:pPr>
+        <w:snapToGrid w:val="0"/>
+        <w:jc w:val="both"/>
+        <w:rPr>
+          <w:lang w:val="en-US" w:eastAsia="zh-CN"/>
+        </w:rPr>
+      </w:pPr>
+      <w:r>
+        <w:rPr>
+          <w:rFonts w:hint="eastAsia"/>
+          <w:lang w:eastAsia="zh-CN"/>
+        </w:rPr>
+        <w:t>The PMSM</w:t>
+      </w:r>
+      <w:r>
+        <w:rPr>
+          <w:rFonts w:hint="eastAsia"/>
+          <w:lang w:eastAsia="zh-CN"/>
+        </w:rPr>
+        <w:t xml:space="preserve"> </w:t>
+      </w:r>
+      <w:r>
+        <w:rPr>
+          <w:lang w:eastAsia="zh-CN"/>
+        </w:rPr>
+        <w:t>stands out for its high-power density, which is the amount of power generated per unit volume of the motor.</w:t>
+      </w:r>
+      <w:r>
+        <w:rPr>
+          <w:rFonts w:hint="eastAsia"/>
+          <w:lang w:eastAsia="zh-CN"/>
+        </w:rPr>
+        <w:t xml:space="preserve"> </w:t>
+      </w:r>
+      <w:r>
+        <w:rPr>
+          <w:lang w:eastAsia="zh-CN"/>
+        </w:rPr>
+        <w:t xml:space="preserve">This </w:t>
+      </w:r>
+      <w:r>
+        <w:rPr>
+          <w:rFonts w:hint="eastAsia"/>
+          <w:lang w:eastAsia="zh-CN"/>
+        </w:rPr>
+        <w:t>feature</w:t>
+      </w:r>
+      <w:r>
+        <w:rPr>
+          <w:lang w:eastAsia="zh-CN"/>
+        </w:rPr>
+        <w:t xml:space="preserve"> is particularly beneficial </w:t>
+      </w:r>
+      <w:r>
+        <w:rPr>
+          <w:rFonts w:hint="eastAsia"/>
+          <w:lang w:eastAsia="zh-CN"/>
+        </w:rPr>
+        <w:t>in the</w:t>
+      </w:r>
+      <w:r>
+        <w:rPr>
+          <w:lang w:eastAsia="zh-CN"/>
+        </w:rPr>
+        <w:t xml:space="preserve"> applications where space and weight are </w:t>
+      </w:r>
+      <w:r>
+        <w:rPr>
+          <w:lang w:eastAsia="zh-CN"/>
+        </w:rPr>
+        <w:t>constrained</w:t>
+      </w:r>
+      <w:r>
+        <w:rPr>
+          <w:lang w:eastAsia="zh-CN"/>
+        </w:rPr>
+        <w:t xml:space="preserve">, such as in automotive or aerospace industries. </w:t>
+      </w:r>
+      <w:r>
+        <w:rPr>
+          <w:lang w:eastAsia="zh-CN"/>
+        </w:rPr>
+        <w:t>Another advantage of PMSMs is their high operational efficiency throughout a wide range of speeds and loads.</w:t>
+      </w:r>
+      <w:r>
+        <w:rPr>
+          <w:lang w:eastAsia="zh-CN"/>
+        </w:rPr>
+        <w:t xml:space="preserve"> </w:t>
+      </w:r>
+      <w:r>
+        <w:rPr>
+          <w:lang w:eastAsia="zh-CN"/>
+        </w:rPr>
+        <w:t xml:space="preserve">This adaptability is complemented by their remarkable torque-to-weight ratio, which allows them to produce more torque per unit of motor weight than many other motor types. </w:t>
+      </w:r>
+      <w:r>
+        <w:rPr>
+          <w:rFonts w:hint="eastAsia"/>
+          <w:lang w:eastAsia="zh-CN"/>
+        </w:rPr>
+        <w:t>Moreover</w:t>
+      </w:r>
+      <w:r>
+        <w:rPr>
+          <w:lang w:eastAsia="zh-CN"/>
+        </w:rPr>
+        <w:t xml:space="preserve">, PMSMs are </w:t>
+      </w:r>
+      <w:r>
+        <w:rPr>
+          <w:rFonts w:hint="eastAsia"/>
+          <w:lang w:eastAsia="zh-CN"/>
+        </w:rPr>
+        <w:t xml:space="preserve">also </w:t>
+      </w:r>
+      <w:r>
+        <w:rPr>
+          <w:lang w:eastAsia="zh-CN"/>
+        </w:rPr>
+        <w:t>noted for their quiet operation and low maintenance requirements due to the lack of brushes and slide rings, which are prone to wear and strain.</w:t>
+      </w:r>
+    </w:p>
+    <w:p>
+      <w:pPr>
+        <w:snapToGrid w:val="0"/>
+        <w:jc w:val="both"/>
+        <w:rPr>
+          <w:lang w:eastAsia="zh-CN"/>
+        </w:rPr>
+      </w:pPr>
+    </w:p>
+    <w:p>
+      <w:pPr>
+        <w:snapToGrid w:val="0"/>
+        <w:jc w:val="both"/>
+        <w:rPr>
+          <w:lang w:eastAsia="zh-CN"/>
+        </w:rPr>
+      </w:pPr>
+      <w:r>
+        <w:rPr>
+          <w:lang w:eastAsia="zh-CN"/>
+        </w:rPr>
+        <w:t>The PMSM's torque generation capability is a direct consequence of the electromagnetic interaction between the stator's rotating magnetic field and the rotor's permanent magnets. This interaction produces torque that is precisely controllable, which is why PMSMs are ideal candidates for variable speed and position control applications.</w:t>
+      </w:r>
+    </w:p>
+    <w:p>
+      <w:pPr>
+        <w:snapToGrid w:val="0"/>
+        <w:jc w:val="both"/>
+        <w:rPr>
+          <w:rFonts w:hint="eastAsia"/>
+          <w:lang w:eastAsia="zh-CN"/>
+        </w:rPr>
+      </w:pPr>
+    </w:p>
+    <w:p>
+      <w:pPr>
+        <w:pStyle w:val="ad"/>
+        <w:numPr>
+          <w:ilvl w:val="2"/>
+          <w:numId w:val="14"/>
+        </w:numPr>
+        <w:snapToGrid w:val="0"/>
+        <w:ind w:firstLineChars="0"/>
+        <w:jc w:val="both"/>
+        <w:rPr>
+          <w:b/>
+          <w:bCs/>
+          <w:lang w:eastAsia="zh-CN"/>
+        </w:rPr>
+      </w:pPr>
+      <w:r>
+        <w:rPr>
+          <w:rFonts w:hint="eastAsia"/>
+          <w:b/>
+          <w:bCs/>
           <w:lang w:eastAsia="zh-CN"/>
         </w:rPr>
         <w:t>I</w:t>
       </w:r>
       <w:r>
-        <w:t>nverter</w:t>
-      </w:r>
-      <w:r>
+        <w:rPr>
+          <w:rFonts w:hint="eastAsia"/>
+          <w:b/>
+          <w:bCs/>
+          <w:lang w:eastAsia="zh-CN"/>
+        </w:rPr>
+        <w:t xml:space="preserve">ntroduction to </w:t>
+      </w:r>
+      <w:r>
+        <w:rPr>
+          <w:b/>
+          <w:bCs/>
+          <w:lang w:eastAsia="zh-CN"/>
+        </w:rPr>
+        <w:t>Diode Clamped Inverter</w:t>
+      </w:r>
+    </w:p>
+    <w:p>
+      <w:pPr>
+        <w:snapToGrid w:val="0"/>
+        <w:jc w:val="both"/>
+        <w:rPr>
+          <w:lang w:val="en-US" w:eastAsia="zh-CN"/>
+        </w:rPr>
+      </w:pPr>
+      <w:r>
+        <w:rPr>
+          <w:rFonts w:hint="eastAsia"/>
+          <w:lang w:val="en-US" w:eastAsia="zh-CN"/>
+        </w:rPr>
+        <w:t>The</w:t>
+      </w:r>
+      <w:r>
+        <w:rPr>
+          <w:rFonts w:hint="eastAsia"/>
+          <w:lang w:val="en-US" w:eastAsia="zh-CN"/>
+        </w:rPr>
         <w:t xml:space="preserve"> </w:t>
       </w:r>
       <w:r>
-        <w:t>is</w:t>
-      </w:r>
-      <w:r>
-        <w:t xml:space="preserve"> one of the types of multilevel topologies, which is commonly used as drives for high frequency motors as a result of their superior waveform quality [1].</w:t>
-      </w:r>
-      <w:r>
-        <w:t xml:space="preserve"> This intrinsic characteristic empowers it to produce high-frequency AC voltages for the PMSM, characterized by notably diminished harmonic distortion. Consequently, the need for extensive filtering and the associated pulsations stemming from these harmonics is substantially reduced.</w:t>
+        <w:rPr>
+          <w:rFonts w:hint="eastAsia"/>
+          <w:lang w:val="en-US" w:eastAsia="zh-CN"/>
+        </w:rPr>
+        <w:t>d</w:t>
+      </w:r>
+      <w:r>
+        <w:rPr>
+          <w:rFonts w:hint="eastAsia"/>
+          <w:lang w:val="en-US" w:eastAsia="zh-CN"/>
+        </w:rPr>
+        <w:t xml:space="preserve">iode </w:t>
+      </w:r>
+      <w:r>
+        <w:rPr>
+          <w:rFonts w:hint="eastAsia"/>
+          <w:lang w:val="en-US" w:eastAsia="zh-CN"/>
+        </w:rPr>
+        <w:t>c</w:t>
+      </w:r>
+      <w:r>
+        <w:rPr>
+          <w:rFonts w:hint="eastAsia"/>
+          <w:lang w:val="en-US" w:eastAsia="zh-CN"/>
+        </w:rPr>
+        <w:t>lamped inverter</w:t>
+      </w:r>
+      <w:r>
+        <w:rPr>
+          <w:rFonts w:hint="eastAsia"/>
+          <w:lang w:val="en-US" w:eastAsia="zh-CN"/>
+        </w:rPr>
+        <w:t>s</w:t>
+      </w:r>
+      <w:r>
+        <w:rPr>
+          <w:rFonts w:hint="eastAsia"/>
+          <w:lang w:val="en-US" w:eastAsia="zh-CN"/>
+        </w:rPr>
+        <w:t>, also known as Neutral Point Clamped (NPC) inverter</w:t>
+      </w:r>
+      <w:r>
+        <w:rPr>
+          <w:rFonts w:hint="eastAsia"/>
+          <w:lang w:val="en-US" w:eastAsia="zh-CN"/>
+        </w:rPr>
+        <w:t>s</w:t>
+      </w:r>
+      <w:r>
+        <w:rPr>
+          <w:rFonts w:hint="eastAsia"/>
+          <w:lang w:val="en-US" w:eastAsia="zh-CN"/>
+        </w:rPr>
+        <w:t xml:space="preserve">, can convert direct current (DC) to alternating current (AC) in a variety of applications. </w:t>
+      </w:r>
+      <w:r>
+        <w:rPr>
+          <w:rFonts w:hint="eastAsia"/>
+          <w:lang w:val="en-US" w:eastAsia="zh-CN"/>
+        </w:rPr>
+        <w:t>They are</w:t>
+      </w:r>
+      <w:r>
+        <w:rPr>
+          <w:lang w:val="en-US" w:eastAsia="zh-CN"/>
+        </w:rPr>
+        <w:t xml:space="preserve"> characterized by </w:t>
+      </w:r>
+      <w:r>
+        <w:rPr>
+          <w:rFonts w:hint="eastAsia"/>
+          <w:lang w:val="en-US" w:eastAsia="zh-CN"/>
+        </w:rPr>
+        <w:t>their</w:t>
+      </w:r>
+      <w:r>
+        <w:rPr>
+          <w:lang w:val="en-US" w:eastAsia="zh-CN"/>
+        </w:rPr>
+        <w:t xml:space="preserve"> multilevel output, which can generate voltage waveforms with steps at several voltage levels, not just the two levels produced by traditional two-level inverters.</w:t>
+      </w:r>
+      <w:r>
+        <w:rPr>
+          <w:rFonts w:hint="eastAsia"/>
+          <w:lang w:val="en-US" w:eastAsia="zh-CN"/>
+        </w:rPr>
+        <w:t xml:space="preserve"> </w:t>
+      </w:r>
+      <w:r>
+        <w:rPr>
+          <w:lang w:val="en-US" w:eastAsia="zh-CN"/>
+        </w:rPr>
+        <w:t>This ability to approximate sinusoidal waveforms more closely results in lower total harmonic distortion (THD)</w:t>
+      </w:r>
+      <w:r>
+        <w:rPr>
+          <w:rFonts w:hint="eastAsia"/>
+          <w:lang w:val="en-US" w:eastAsia="zh-CN"/>
+        </w:rPr>
+        <w:t>. D</w:t>
+      </w:r>
+      <w:r>
+        <w:rPr>
+          <w:lang w:val="en-US" w:eastAsia="zh-CN"/>
+        </w:rPr>
+        <w:t xml:space="preserve">ue to </w:t>
+      </w:r>
+      <w:r>
+        <w:rPr>
+          <w:rFonts w:hint="eastAsia"/>
+          <w:lang w:val="en-US" w:eastAsia="zh-CN"/>
+        </w:rPr>
+        <w:t>their</w:t>
+      </w:r>
+      <w:r>
+        <w:rPr>
+          <w:lang w:val="en-US" w:eastAsia="zh-CN"/>
+        </w:rPr>
+        <w:t xml:space="preserve"> </w:t>
+      </w:r>
+      <w:r>
+        <w:rPr>
+          <w:rFonts w:hint="eastAsia"/>
+          <w:lang w:val="en-US" w:eastAsia="zh-CN"/>
+        </w:rPr>
+        <w:t>superior</w:t>
+      </w:r>
+      <w:r>
+        <w:rPr>
+          <w:lang w:val="en-US" w:eastAsia="zh-CN"/>
+        </w:rPr>
+        <w:t xml:space="preserve"> waveform quality</w:t>
+      </w:r>
+      <w:r>
+        <w:rPr>
+          <w:rFonts w:hint="eastAsia"/>
+          <w:lang w:val="en-US" w:eastAsia="zh-CN"/>
+        </w:rPr>
+        <w:t xml:space="preserve">, </w:t>
+      </w:r>
+      <w:r>
+        <w:rPr>
+          <w:lang w:val="en-US" w:eastAsia="zh-CN"/>
+        </w:rPr>
+        <w:t>these types of inverters</w:t>
+      </w:r>
+      <w:r>
+        <w:rPr>
+          <w:lang w:val="en-US" w:eastAsia="zh-CN"/>
+        </w:rPr>
+        <w:t xml:space="preserve"> </w:t>
+      </w:r>
+      <w:r>
+        <w:rPr>
+          <w:rFonts w:hint="eastAsia"/>
+          <w:lang w:val="en-US" w:eastAsia="zh-CN"/>
+        </w:rPr>
+        <w:t>are</w:t>
+      </w:r>
+      <w:r>
+        <w:rPr>
+          <w:lang w:val="en-US" w:eastAsia="zh-CN"/>
+        </w:rPr>
+        <w:t xml:space="preserve"> </w:t>
+      </w:r>
+      <w:r>
+        <w:rPr>
+          <w:rFonts w:hint="eastAsia"/>
+          <w:lang w:val="en-US" w:eastAsia="zh-CN"/>
+        </w:rPr>
+        <w:t>commonly used</w:t>
+      </w:r>
+      <w:r>
+        <w:rPr>
+          <w:lang w:val="en-US" w:eastAsia="zh-CN"/>
+        </w:rPr>
+        <w:t xml:space="preserve"> as </w:t>
+      </w:r>
+      <w:r>
+        <w:rPr>
+          <w:rFonts w:hint="eastAsia"/>
+          <w:lang w:val="en-US" w:eastAsia="zh-CN"/>
+        </w:rPr>
+        <w:t xml:space="preserve">the </w:t>
+      </w:r>
+      <w:r>
+        <w:rPr>
+          <w:lang w:val="en-US" w:eastAsia="zh-CN"/>
+        </w:rPr>
+        <w:t>drive</w:t>
+      </w:r>
+      <w:r>
+        <w:rPr>
+          <w:rFonts w:hint="eastAsia"/>
+          <w:lang w:val="en-US" w:eastAsia="zh-CN"/>
+        </w:rPr>
+        <w:t>s</w:t>
+      </w:r>
+      <w:r>
+        <w:rPr>
+          <w:lang w:val="en-US" w:eastAsia="zh-CN"/>
+        </w:rPr>
+        <w:t xml:space="preserve"> for high frequency motors [1]. This intrinsic feature enables it to generate high-frequency AC voltages for the PMSM with significantly less harmonic distortion</w:t>
+      </w:r>
+      <w:r>
+        <w:rPr>
+          <w:rFonts w:hint="eastAsia"/>
+          <w:lang w:val="en-US" w:eastAsia="zh-CN"/>
+        </w:rPr>
+        <w:t>, and</w:t>
+      </w:r>
+      <w:r>
+        <w:rPr>
+          <w:rFonts w:hint="eastAsia"/>
+          <w:lang w:val="en-US" w:eastAsia="zh-CN"/>
+        </w:rPr>
+        <w:t xml:space="preserve"> thus,</w:t>
+      </w:r>
+      <w:r>
+        <w:rPr>
+          <w:lang w:val="en-US" w:eastAsia="zh-CN"/>
+        </w:rPr>
+        <w:t xml:space="preserve"> the pulsations caused by these harmonics is significantly reduced.</w:t>
       </w:r>
     </w:p>
     <w:p>
       <w:pPr>
         <w:snapToGrid w:val="0"/>
         <w:jc w:val="both"/>
-      </w:pPr>
-      <w:r>
-        <w:t xml:space="preserve">A fundamental aspect of the PMSM motor is its rotor, which comprises permanent magnets, thus obviating the need for magnetizing current. In this configuration, the motor's torque is solely generated by the stator current. Owing to this inherent efficiency, PMSM motors find widespread application in fields such as robotics and aerospace, where minimizing losses in the rotor is of paramount importance. The control of PMSM motors typically hinges on the Field Oriented Control (FOC) methodology, </w:t>
-      </w:r>
-      <w:r>
-        <w:t>which can be used to control the AC quantities (voltage, current)</w:t>
-      </w:r>
-      <w:r>
-        <w:t xml:space="preserve"> [2, 3]. Against this backdrop, the primary focus of this project is to explore the integration of the Diode Clamped </w:t>
-      </w:r>
-      <w:r>
-        <w:rPr>
-          <w:rFonts w:hint="eastAsia"/>
-          <w:lang w:eastAsia="zh-CN"/>
-        </w:rPr>
-        <w:t>I</w:t>
-      </w:r>
-      <w:r>
-        <w:t xml:space="preserve">nverter into the PMSM drive [4]. </w:t>
-      </w:r>
-      <w:r>
-        <w:t>For safety reasons, only low-power scenario</w:t>
-      </w:r>
-      <w:r>
-        <w:t xml:space="preserve"> (2kW)</w:t>
-      </w:r>
-      <w:r>
+        <w:rPr>
+          <w:lang w:val="en-US" w:eastAsia="zh-CN"/>
+        </w:rPr>
+      </w:pPr>
+    </w:p>
+    <w:p>
+      <w:pPr>
+        <w:snapToGrid w:val="0"/>
+        <w:jc w:val="both"/>
+        <w:rPr>
+          <w:lang w:val="en-US" w:eastAsia="zh-CN"/>
+        </w:rPr>
+      </w:pPr>
+      <w:r>
+        <w:rPr>
+          <w:lang w:val="en-US" w:eastAsia="zh-CN"/>
+        </w:rPr>
+        <w:t>In the three-phase diode clamped inverter topology, each phase leg includes several power semiconductor switches</w:t>
+      </w:r>
+      <w:r>
+        <w:rPr>
+          <w:rFonts w:hint="eastAsia"/>
+          <w:lang w:val="en-US" w:eastAsia="zh-CN"/>
+        </w:rPr>
+        <w:t xml:space="preserve"> (could be MOSFET or IGBT) and</w:t>
+      </w:r>
+      <w:r>
+        <w:rPr>
+          <w:lang w:val="en-US" w:eastAsia="zh-CN"/>
+        </w:rPr>
+        <w:t xml:space="preserve"> clamping diodes</w:t>
+      </w:r>
+      <w:r>
+        <w:rPr>
+          <w:rFonts w:hint="eastAsia"/>
+          <w:lang w:val="en-US" w:eastAsia="zh-CN"/>
+        </w:rPr>
+        <w:t>.</w:t>
+      </w:r>
+      <w:r>
+        <w:rPr>
+          <w:lang w:val="en-US" w:eastAsia="zh-CN"/>
+        </w:rPr>
+        <w:t xml:space="preserve"> The clamping diodes are </w:t>
+      </w:r>
+      <w:r>
+        <w:rPr>
+          <w:rFonts w:hint="eastAsia"/>
+          <w:lang w:val="en-US" w:eastAsia="zh-CN"/>
+        </w:rPr>
+        <w:t>critical</w:t>
+      </w:r>
+      <w:r>
+        <w:rPr>
+          <w:lang w:val="en-US" w:eastAsia="zh-CN"/>
+        </w:rPr>
+        <w:t xml:space="preserve"> components that allow the inverter to maintain the voltage balance of the DC-link capacitors during operation, thereby ensuring the generation of the desired multi-level AC waveform.</w:t>
+      </w:r>
+      <w:r>
+        <w:rPr>
+          <w:rFonts w:hint="eastAsia"/>
+          <w:lang w:val="en-US" w:eastAsia="zh-CN"/>
+        </w:rPr>
         <w:t xml:space="preserve"> </w:t>
       </w:r>
       <w:r>
         <w:rPr>
           <w:rFonts w:hint="eastAsia"/>
-          <w:lang w:eastAsia="zh-CN"/>
-        </w:rPr>
-        <w:t>is</w:t>
-      </w:r>
-      <w:r>
+          <w:lang w:val="en-US" w:eastAsia="zh-CN"/>
+        </w:rPr>
+        <w:t>In this project, a three-phase three-level diode clamped inverter is used</w:t>
+      </w:r>
+      <w:r>
+        <w:rPr>
+          <w:rFonts w:hint="eastAsia"/>
+          <w:lang w:val="en-US" w:eastAsia="zh-CN"/>
+        </w:rPr>
+        <w:t xml:space="preserve"> as the drive of PMSM motor, </w:t>
+      </w:r>
+      <w:r>
+        <w:rPr>
+          <w:rFonts w:hint="eastAsia"/>
+          <w:lang w:val="en-US" w:eastAsia="zh-CN"/>
+        </w:rPr>
+        <w:t xml:space="preserve">the topology is shown in the </w:t>
+      </w:r>
+      <w:r>
+        <w:rPr>
+          <w:rFonts w:hint="eastAsia"/>
+          <w:b/>
+          <w:bCs/>
+          <w:lang w:val="en-US" w:eastAsia="zh-CN"/>
+        </w:rPr>
+        <w:t>Figure 1.</w:t>
+      </w:r>
+      <w:r>
+        <w:rPr>
+          <w:rFonts w:hint="eastAsia"/>
+          <w:b/>
+          <w:bCs/>
+          <w:lang w:val="en-US" w:eastAsia="zh-CN"/>
+        </w:rPr>
+        <w:t>1</w:t>
+      </w:r>
+      <w:r>
+        <w:rPr>
+          <w:rFonts w:hint="eastAsia"/>
+          <w:lang w:val="en-US" w:eastAsia="zh-CN"/>
+        </w:rPr>
+        <w:t xml:space="preserve"> below.</w:t>
+      </w:r>
+      <w:r>
+        <w:rPr>
+          <w:rFonts w:hint="eastAsia"/>
+          <w:lang w:val="en-US" w:eastAsia="zh-CN"/>
+        </w:rPr>
         <w:t xml:space="preserve"> </w:t>
       </w:r>
       <w:r>
-        <w:t>considered</w:t>
-      </w:r>
-      <w:r>
+        <w:rPr>
+          <w:rFonts w:hint="eastAsia"/>
+          <w:lang w:val="en-US" w:eastAsia="zh-CN"/>
+        </w:rPr>
+        <w:t xml:space="preserve">Three-level means each phase of the inverter can generate three different levels of voltage, which are </w:t>
+      </w:r>
+      <m:oMath>
+        <m:r>
+          <w:rPr>
+            <w:rFonts w:ascii="Cambria Math" w:hAnsi="Cambria Math"/>
+            <w:lang w:val="en-US" w:eastAsia="zh-CN"/>
+          </w:rPr>
+          <m:t>+</m:t>
+        </m:r>
+        <m:sSub>
+          <m:sSubPr>
+            <m:ctrlPr>
+              <w:rPr>
+                <w:rFonts w:ascii="Cambria Math" w:hAnsi="Cambria Math"/>
+                <w:i/>
+                <w:lang w:val="en-US" w:eastAsia="zh-CN"/>
+              </w:rPr>
+            </m:ctrlPr>
+          </m:sSubPr>
+          <m:e>
+            <m:r>
+              <w:rPr>
+                <w:rFonts w:ascii="Cambria Math" w:hAnsi="Cambria Math"/>
+                <w:lang w:val="en-US" w:eastAsia="zh-CN"/>
+              </w:rPr>
+              <m:t>V</m:t>
+            </m:r>
+          </m:e>
+          <m:sub>
+            <m:r>
+              <w:rPr>
+                <w:rFonts w:ascii="Cambria Math" w:hAnsi="Cambria Math"/>
+                <w:lang w:val="en-US" w:eastAsia="zh-CN"/>
+              </w:rPr>
+              <m:t>dc</m:t>
+            </m:r>
+          </m:sub>
+        </m:sSub>
+        <m:r>
+          <w:rPr>
+            <w:rFonts w:ascii="Cambria Math" w:hAnsi="Cambria Math"/>
+            <w:lang w:val="en-US" w:eastAsia="zh-CN"/>
+          </w:rPr>
+          <m:t xml:space="preserve">/2 </m:t>
+        </m:r>
+      </m:oMath>
+      <w:r>
+        <w:rPr>
+          <w:rFonts w:hint="eastAsia"/>
+          <w:lang w:val="en-US" w:eastAsia="zh-CN"/>
+        </w:rPr>
+        <w:t>, 0</w:t>
+      </w:r>
+      <w:r>
+        <w:rPr>
+          <w:rFonts w:hint="eastAsia"/>
+          <w:lang w:val="en-US" w:eastAsia="zh-CN"/>
+        </w:rPr>
+        <w:t>V</w:t>
+      </w:r>
+      <w:r>
+        <w:rPr>
+          <w:rFonts w:hint="eastAsia"/>
+          <w:lang w:val="en-US" w:eastAsia="zh-CN"/>
+        </w:rPr>
+        <w:t xml:space="preserve">, and </w:t>
+      </w:r>
+      <m:oMath>
+        <m:r>
+          <w:rPr>
+            <w:rFonts w:ascii="Cambria Math" w:hAnsi="Cambria Math"/>
+            <w:lang w:val="en-US" w:eastAsia="zh-CN"/>
+          </w:rPr>
+          <m:t>-</m:t>
+        </m:r>
+        <m:sSub>
+          <m:sSubPr>
+            <m:ctrlPr>
+              <w:rPr>
+                <w:rFonts w:ascii="Cambria Math" w:hAnsi="Cambria Math"/>
+                <w:i/>
+                <w:lang w:val="en-US" w:eastAsia="zh-CN"/>
+              </w:rPr>
+            </m:ctrlPr>
+          </m:sSubPr>
+          <m:e>
+            <m:r>
+              <w:rPr>
+                <w:rFonts w:ascii="Cambria Math" w:hAnsi="Cambria Math"/>
+                <w:lang w:val="en-US" w:eastAsia="zh-CN"/>
+              </w:rPr>
+              <m:t>V</m:t>
+            </m:r>
+          </m:e>
+          <m:sub>
+            <m:r>
+              <w:rPr>
+                <w:rFonts w:ascii="Cambria Math" w:hAnsi="Cambria Math"/>
+                <w:lang w:val="en-US" w:eastAsia="zh-CN"/>
+              </w:rPr>
+              <m:t>dc</m:t>
+            </m:r>
+          </m:sub>
+        </m:sSub>
+        <m:r>
+          <w:rPr>
+            <w:rFonts w:ascii="Cambria Math" w:hAnsi="Cambria Math"/>
+            <w:lang w:val="en-US" w:eastAsia="zh-CN"/>
+          </w:rPr>
+          <m:t>/2</m:t>
+        </m:r>
+      </m:oMath>
+      <w:r>
+        <w:rPr>
+          <w:rFonts w:hint="eastAsia"/>
+          <w:lang w:val="en-US" w:eastAsia="zh-CN"/>
+        </w:rPr>
         <w:t>.</w:t>
       </w:r>
-      <w:r>
-        <w:t xml:space="preserve"> The potential ramifications of this endeavour extend to a wide array of domains, including electric vehicles, renewable energy systems, robotics, and beyond. The successful execution of this project bears the promise of delivering more efficient energy solutions, and in so doing, opens the door to commercial opportunities and contributes to broader economic growth.</w:t>
-      </w:r>
     </w:p>
     <w:p>
       <w:pPr>
         <w:snapToGrid w:val="0"/>
         <w:jc w:val="both"/>
         <w:rPr>
+          <w:noProof/>
+          <w:lang w:val="en-US" w:eastAsia="zh-CN"/>
+        </w:rPr>
+      </w:pPr>
+    </w:p>
+    <w:p>
+      <w:pPr>
+        <w:snapToGrid w:val="0"/>
+        <w:jc w:val="center"/>
+        <w:rPr>
+          <w:lang w:val="en-US" w:eastAsia="zh-CN"/>
+        </w:rPr>
+      </w:pPr>
+      <w:r>
+        <w:rPr>
+          <w:noProof/>
+          <w:lang w:val="en-US" w:eastAsia="zh-CN"/>
+        </w:rPr>
+        <w:lastRenderedPageBreak/>
+        <w:drawing>
+          <wp:inline distT="0" distB="0" distL="0" distR="0" wp14:anchorId="1319F171" wp14:editId="42179218">
+            <wp:extent cx="3665526" cy="2567940"/>
+            <wp:effectExtent l="0" t="0" r="0" b="3810"/>
+            <wp:docPr id="1472026821" name="图片 1" descr="图示, 示意图&#10;&#10;描述已自动生成"/>
+            <wp:cNvGraphicFramePr>
+              <a:graphicFrameLocks xmlns:a="http://schemas.openxmlformats.org/drawingml/2006/main" noChangeAspect="1"/>
+            </wp:cNvGraphicFramePr>
+            <a:graphic xmlns:a="http://schemas.openxmlformats.org/drawingml/2006/main">
+              <a:graphicData uri="http://schemas.openxmlformats.org/drawingml/2006/picture">
+                <pic:pic xmlns:pic="http://schemas.openxmlformats.org/drawingml/2006/picture">
+                  <pic:nvPicPr>
+                    <pic:cNvPr id="1472026821" name="图片 1" descr="图示, 示意图&#10;&#10;描述已自动生成"/>
+                    <pic:cNvPicPr/>
+                  </pic:nvPicPr>
+                  <pic:blipFill>
+                    <a:blip r:embed="rId14"/>
+                    <a:stretch>
+                      <a:fillRect/>
+                    </a:stretch>
+                  </pic:blipFill>
+                  <pic:spPr>
+                    <a:xfrm>
+                      <a:off x="0" y="0"/>
+                      <a:ext cx="3714985" cy="2602589"/>
+                    </a:xfrm>
+                    <a:prstGeom prst="rect">
+                      <a:avLst/>
+                    </a:prstGeom>
+                  </pic:spPr>
+                </pic:pic>
+              </a:graphicData>
+            </a:graphic>
+          </wp:inline>
+        </w:drawing>
+      </w:r>
+    </w:p>
+    <w:p>
+      <w:pPr>
+        <w:snapToGrid w:val="0"/>
+        <w:jc w:val="center"/>
+        <w:rPr>
+          <w:sz w:val="21"/>
+          <w:szCs w:val="16"/>
+          <w:lang w:val="en-US" w:eastAsia="zh-CN"/>
+        </w:rPr>
+      </w:pPr>
+      <w:r>
+        <w:rPr>
+          <w:rFonts w:hint="eastAsia"/>
+          <w:b/>
+          <w:bCs/>
+          <w:sz w:val="21"/>
+          <w:szCs w:val="16"/>
+          <w:lang w:val="en-US" w:eastAsia="zh-CN"/>
+        </w:rPr>
+        <w:t>Figure 1.</w:t>
+      </w:r>
+      <w:r>
+        <w:rPr>
+          <w:rFonts w:hint="eastAsia"/>
+          <w:b/>
+          <w:bCs/>
+          <w:sz w:val="21"/>
+          <w:szCs w:val="16"/>
+          <w:lang w:val="en-US" w:eastAsia="zh-CN"/>
+        </w:rPr>
+        <w:t>1</w:t>
+      </w:r>
+      <w:r>
+        <w:rPr>
+          <w:rFonts w:hint="eastAsia"/>
+          <w:sz w:val="21"/>
+          <w:szCs w:val="16"/>
+          <w:lang w:val="en-US" w:eastAsia="zh-CN"/>
+        </w:rPr>
+        <w:t xml:space="preserve"> Topology of Three-Phase Three-Level Diode Clamped Inverter</w:t>
+      </w:r>
+    </w:p>
+    <w:p>
+      <w:pPr>
+        <w:snapToGrid w:val="0"/>
+        <w:jc w:val="both"/>
+        <w:rPr>
+          <w:lang w:val="en-US" w:eastAsia="zh-CN"/>
+        </w:rPr>
+      </w:pPr>
+    </w:p>
+    <w:p>
+      <w:pPr>
+        <w:pStyle w:val="ad"/>
+        <w:numPr>
+          <w:ilvl w:val="2"/>
+          <w:numId w:val="14"/>
+        </w:numPr>
+        <w:snapToGrid w:val="0"/>
+        <w:ind w:firstLineChars="0"/>
+        <w:jc w:val="both"/>
+        <w:rPr>
+          <w:b/>
+          <w:bCs/>
+          <w:lang w:eastAsia="zh-CN"/>
+        </w:rPr>
+      </w:pPr>
+      <w:r>
+        <w:rPr>
+          <w:rFonts w:hint="eastAsia"/>
+          <w:b/>
+          <w:bCs/>
+          <w:lang w:eastAsia="zh-CN"/>
+        </w:rPr>
+        <w:t>Field-Oriented Control (FOC)</w:t>
+      </w:r>
+    </w:p>
+    <w:p>
+      <w:pPr>
+        <w:snapToGrid w:val="0"/>
+        <w:jc w:val="both"/>
+        <w:rPr>
+          <w:szCs w:val="24"/>
+          <w:lang w:eastAsia="zh-CN"/>
+        </w:rPr>
+      </w:pPr>
+      <w:r>
+        <w:rPr>
+          <w:szCs w:val="24"/>
+        </w:rPr>
+        <w:t>Field-Oriented Control (FOC), also known as vector control, is an advanced method of motor control that treats the electric motor as a controllable entity in two orthogonal components</w:t>
+      </w:r>
+      <w:r>
+        <w:rPr>
+          <w:rFonts w:hint="eastAsia"/>
+          <w:szCs w:val="24"/>
+          <w:lang w:eastAsia="zh-CN"/>
+        </w:rPr>
+        <w:t xml:space="preserve"> [2, 3]</w:t>
+      </w:r>
+      <w:r>
+        <w:rPr>
+          <w:szCs w:val="24"/>
+        </w:rPr>
+        <w:t>. This control technique allows for separate control of the magnetic flux and torque in AC machines</w:t>
+      </w:r>
+      <w:r>
+        <w:rPr>
+          <w:rFonts w:hint="eastAsia"/>
+          <w:szCs w:val="24"/>
+          <w:lang w:eastAsia="zh-CN"/>
+        </w:rPr>
+        <w:t xml:space="preserve"> (</w:t>
+      </w:r>
+      <w:r>
+        <w:rPr>
+          <w:szCs w:val="24"/>
+        </w:rPr>
+        <w:t>such as PMSM</w:t>
+      </w:r>
+      <w:r>
+        <w:rPr>
+          <w:rFonts w:hint="eastAsia"/>
+          <w:szCs w:val="24"/>
+          <w:lang w:eastAsia="zh-CN"/>
+        </w:rPr>
+        <w:t>),</w:t>
+      </w:r>
+      <w:r>
+        <w:rPr>
+          <w:szCs w:val="24"/>
+        </w:rPr>
+        <w:t xml:space="preserve"> by aligning the reference frame of the control system with the vector space of the motor’s magnetic field. Essentially, FOC decouples the PMSM's torque and magnetic flux into two independent variables that can be controlled as if the motor were a direct current (DC) motor.</w:t>
+      </w:r>
+    </w:p>
+    <w:p>
+      <w:pPr>
+        <w:snapToGrid w:val="0"/>
+        <w:jc w:val="both"/>
+        <w:rPr>
+          <w:lang w:eastAsia="zh-CN"/>
+        </w:rPr>
+      </w:pPr>
+    </w:p>
+    <w:p>
+      <w:pPr>
+        <w:pStyle w:val="ad"/>
+        <w:numPr>
+          <w:ilvl w:val="2"/>
+          <w:numId w:val="14"/>
+        </w:numPr>
+        <w:snapToGrid w:val="0"/>
+        <w:ind w:firstLineChars="0"/>
+        <w:jc w:val="both"/>
+        <w:rPr>
+          <w:b/>
+          <w:bCs/>
+          <w:lang w:eastAsia="zh-CN"/>
+        </w:rPr>
+      </w:pPr>
+      <w:r>
+        <w:rPr>
+          <w:b/>
+          <w:bCs/>
+          <w:lang w:eastAsia="zh-CN"/>
+        </w:rPr>
+        <w:t>Review of Existing Technologies</w:t>
+      </w:r>
+      <w:r>
+        <w:rPr>
+          <w:rFonts w:hint="eastAsia"/>
+          <w:b/>
+          <w:bCs/>
+          <w:lang w:eastAsia="zh-CN"/>
+        </w:rPr>
+        <w:t xml:space="preserve"> and Developments</w:t>
+      </w:r>
+    </w:p>
+    <w:p>
+      <w:pPr>
+        <w:snapToGrid w:val="0"/>
+        <w:jc w:val="both"/>
+        <w:rPr>
+          <w:lang w:eastAsia="zh-CN"/>
+        </w:rPr>
+      </w:pPr>
+      <w:r>
+        <w:rPr>
+          <w:lang w:eastAsia="zh-CN"/>
+        </w:rPr>
+        <w:t>Inverter technology has advanced significantly, especially in the area of electric vehicle (EV) propulsion. Innovations in semiconductor materials, such as Silicon Carbide (SiC) and Gallium Nitride (GaN), have been critical in spawning a new generation of inverters. These new inverters offer increased power densities and efficiency, as well as the extraordinary ability to perform optimally at high frequencies and temperatures. The consequence is a significant reduction in the physical bulk and weight of inverter systems, as well as an increase in their dependability and operational lifespan.</w:t>
+      </w:r>
+    </w:p>
+    <w:p>
+      <w:pPr>
+        <w:snapToGrid w:val="0"/>
+        <w:jc w:val="both"/>
+        <w:rPr>
+          <w:lang w:eastAsia="zh-CN"/>
+        </w:rPr>
+      </w:pPr>
+    </w:p>
+    <w:p>
+      <w:pPr>
+        <w:snapToGrid w:val="0"/>
+        <w:jc w:val="both"/>
+        <w:rPr>
+          <w:rFonts w:hint="eastAsia"/>
+          <w:lang w:eastAsia="zh-CN"/>
+        </w:rPr>
+      </w:pPr>
+      <w:r>
+        <w:rPr>
+          <w:rFonts w:hint="eastAsia"/>
+          <w:lang w:eastAsia="zh-CN"/>
+        </w:rPr>
+        <w:t>Meanwhile</w:t>
+      </w:r>
+      <w:r>
+        <w:rPr>
+          <w:lang w:eastAsia="zh-CN"/>
+        </w:rPr>
+        <w:t xml:space="preserve">, </w:t>
+      </w:r>
+      <w:r>
+        <w:rPr>
+          <w:rFonts w:hint="eastAsia"/>
+          <w:lang w:eastAsia="zh-CN"/>
+        </w:rPr>
+        <w:t xml:space="preserve">for control algorithm, </w:t>
+      </w:r>
+      <w:r>
+        <w:rPr>
+          <w:lang w:eastAsia="zh-CN"/>
+        </w:rPr>
+        <w:t xml:space="preserve">there </w:t>
+      </w:r>
+      <w:r>
+        <w:rPr>
+          <w:rFonts w:hint="eastAsia"/>
+          <w:lang w:eastAsia="zh-CN"/>
+        </w:rPr>
+        <w:t>is also a</w:t>
+      </w:r>
+      <w:r>
+        <w:rPr>
+          <w:lang w:eastAsia="zh-CN"/>
+        </w:rPr>
+        <w:t xml:space="preserve"> </w:t>
+      </w:r>
+      <w:r>
+        <w:rPr>
+          <w:lang w:eastAsia="zh-CN"/>
+        </w:rPr>
+        <w:t>technique</w:t>
+      </w:r>
+      <w:r>
+        <w:rPr>
+          <w:rFonts w:hint="eastAsia"/>
+          <w:lang w:eastAsia="zh-CN"/>
+        </w:rPr>
+        <w:t xml:space="preserve"> called </w:t>
+      </w:r>
+      <w:r>
+        <w:rPr>
+          <w:lang w:eastAsia="zh-CN"/>
+        </w:rPr>
+        <w:t>sensorless control, which eliminate the need for physical sensors in the motor by using estimators and observers to infer the rotor position.</w:t>
+      </w:r>
+      <w:r>
+        <w:rPr>
+          <w:rFonts w:hint="eastAsia"/>
+          <w:lang w:eastAsia="zh-CN"/>
+        </w:rPr>
+        <w:t xml:space="preserve"> However, due to the c</w:t>
+      </w:r>
+      <w:r>
+        <w:rPr>
+          <w:lang w:eastAsia="zh-CN"/>
+        </w:rPr>
+        <w:t xml:space="preserve">omplexity of </w:t>
+      </w:r>
+      <w:r>
+        <w:rPr>
+          <w:rFonts w:hint="eastAsia"/>
+          <w:lang w:eastAsia="zh-CN"/>
+        </w:rPr>
+        <w:t>a</w:t>
+      </w:r>
+      <w:r>
+        <w:rPr>
+          <w:lang w:eastAsia="zh-CN"/>
+        </w:rPr>
+        <w:t>lgorithm</w:t>
+      </w:r>
+      <w:r>
+        <w:rPr>
+          <w:rFonts w:hint="eastAsia"/>
+          <w:lang w:eastAsia="zh-CN"/>
+        </w:rPr>
+        <w:t xml:space="preserve">, and </w:t>
+      </w:r>
+      <w:r>
+        <w:rPr>
+          <w:rFonts w:hint="eastAsia"/>
+          <w:lang w:eastAsia="zh-CN"/>
+        </w:rPr>
+        <w:t>issue</w:t>
+      </w:r>
+      <w:r>
+        <w:rPr>
+          <w:rFonts w:hint="eastAsia"/>
+          <w:lang w:eastAsia="zh-CN"/>
+        </w:rPr>
+        <w:t xml:space="preserve"> of robustness, it would not be covered in this report.</w:t>
+      </w:r>
+    </w:p>
+    <w:p>
+      <w:pPr>
+        <w:snapToGrid w:val="0"/>
+        <w:rPr>
+          <w:szCs w:val="24"/>
+          <w:lang w:eastAsia="zh-CN"/>
+        </w:rPr>
+      </w:pPr>
+    </w:p>
+    <w:p>
+      <w:pPr>
+        <w:snapToGrid w:val="0"/>
+        <w:rPr>
+          <w:rFonts w:hint="eastAsia"/>
+          <w:szCs w:val="24"/>
           <w:lang w:eastAsia="zh-CN"/>
         </w:rPr>
       </w:pPr>
@@ -2187,104 +3687,1035 @@
           <w:bCs/>
           <w:sz w:val="28"/>
           <w:szCs w:val="22"/>
-          <w:highlight w:val="yellow"/>
-          <w:lang w:eastAsia="zh-CN"/>
-        </w:rPr>
-      </w:pPr>
-      <w:r>
-        <w:rPr>
-          <w:rFonts w:hint="eastAsia"/>
-          <w:b/>
-          <w:bCs/>
-          <w:sz w:val="28"/>
-          <w:szCs w:val="22"/>
-          <w:highlight w:val="yellow"/>
-          <w:lang w:eastAsia="zh-CN"/>
-        </w:rPr>
-        <w:t>Literature Review</w:t>
-      </w:r>
-    </w:p>
-    <w:p>
-      <w:pPr>
-        <w:snapToGrid w:val="0"/>
-        <w:rPr>
-          <w:szCs w:val="24"/>
-          <w:lang w:eastAsia="zh-CN"/>
-        </w:rPr>
-      </w:pPr>
-    </w:p>
-    <w:p>
-      <w:pPr>
-        <w:snapToGrid w:val="0"/>
-        <w:rPr>
-          <w:szCs w:val="24"/>
-          <w:lang w:eastAsia="zh-CN"/>
-        </w:rPr>
-      </w:pPr>
-    </w:p>
-    <w:p>
-      <w:pPr>
-        <w:snapToGrid w:val="0"/>
-        <w:rPr>
-          <w:szCs w:val="24"/>
-          <w:lang w:eastAsia="zh-CN"/>
-        </w:rPr>
-      </w:pPr>
+          <w:lang w:eastAsia="zh-CN"/>
+        </w:rPr>
+      </w:pPr>
+      <w:r>
+        <w:rPr>
+          <w:rFonts w:hint="eastAsia"/>
+          <w:b/>
+          <w:bCs/>
+          <w:sz w:val="28"/>
+          <w:szCs w:val="22"/>
+          <w:lang w:eastAsia="zh-CN"/>
+        </w:rPr>
+        <w:t xml:space="preserve">Aims and </w:t>
+      </w:r>
+      <w:r>
+        <w:rPr>
+          <w:rFonts w:hint="eastAsia"/>
+          <w:b/>
+          <w:bCs/>
+          <w:sz w:val="28"/>
+          <w:szCs w:val="22"/>
+          <w:lang w:eastAsia="zh-CN"/>
+        </w:rPr>
+        <w:t>Objective</w:t>
+      </w:r>
+      <w:r>
+        <w:rPr>
+          <w:rFonts w:hint="eastAsia"/>
+          <w:b/>
+          <w:bCs/>
+          <w:sz w:val="28"/>
+          <w:szCs w:val="22"/>
+          <w:lang w:eastAsia="zh-CN"/>
+        </w:rPr>
+        <w:t>s</w:t>
+      </w:r>
+    </w:p>
+    <w:p>
+      <w:pPr>
+        <w:snapToGrid w:val="0"/>
+        <w:jc w:val="both"/>
+      </w:pPr>
+    </w:p>
+    <w:p>
+      <w:pPr>
+        <w:snapToGrid w:val="0"/>
+        <w:jc w:val="both"/>
+        <w:rPr>
+          <w:lang w:eastAsia="zh-CN"/>
+        </w:rPr>
+      </w:pPr>
+      <w:r>
+        <w:t xml:space="preserve">The </w:t>
+      </w:r>
+      <w:r>
+        <w:rPr>
+          <w:rFonts w:hint="eastAsia"/>
+          <w:lang w:eastAsia="zh-CN"/>
+        </w:rPr>
+        <w:t>aim</w:t>
+      </w:r>
+      <w:r>
+        <w:t xml:space="preserve"> of this project is to </w:t>
+      </w:r>
+      <w:r>
+        <w:rPr>
+          <w:rFonts w:hint="eastAsia"/>
+          <w:lang w:eastAsia="zh-CN"/>
+        </w:rPr>
+        <w:t>achieve</w:t>
+      </w:r>
+      <w:r>
+        <w:rPr>
+          <w:rFonts w:hint="eastAsia"/>
+          <w:lang w:eastAsia="zh-CN"/>
+        </w:rPr>
+        <w:t xml:space="preserve"> current and speed control of </w:t>
+      </w:r>
+      <w:r>
+        <w:rPr>
+          <w:rFonts w:hint="eastAsia"/>
+          <w:lang w:eastAsia="zh-CN"/>
+        </w:rPr>
+        <w:t>the</w:t>
+      </w:r>
+      <w:r>
+        <w:t xml:space="preserve"> PMSM</w:t>
+      </w:r>
+      <w:r>
+        <w:rPr>
+          <w:rFonts w:hint="eastAsia"/>
+          <w:lang w:eastAsia="zh-CN"/>
+        </w:rPr>
+        <w:t xml:space="preserve"> motor (</w:t>
+      </w:r>
+      <w:r>
+        <w:rPr>
+          <w:rFonts w:hint="eastAsia"/>
+          <w:lang w:eastAsia="zh-CN"/>
+        </w:rPr>
+        <w:t>300V</w:t>
+      </w:r>
+      <w:r>
+        <w:rPr>
+          <w:rFonts w:hint="eastAsia"/>
+          <w:lang w:eastAsia="zh-CN"/>
+        </w:rPr>
+        <w:t xml:space="preserve">, </w:t>
+      </w:r>
+      <w:r>
+        <w:t>BSM90N-175AA</w:t>
+      </w:r>
+      <w:r>
+        <w:rPr>
+          <w:rFonts w:hint="eastAsia"/>
+          <w:lang w:eastAsia="zh-CN"/>
+        </w:rPr>
+        <w:t xml:space="preserve">) </w:t>
+      </w:r>
+      <w:r>
+        <w:rPr>
+          <w:rFonts w:hint="eastAsia"/>
+          <w:lang w:eastAsia="zh-CN"/>
+        </w:rPr>
+        <w:t>through a</w:t>
+      </w:r>
+      <w:r>
+        <w:t xml:space="preserve"> </w:t>
+      </w:r>
+      <w:r>
+        <w:rPr>
+          <w:rFonts w:hint="eastAsia"/>
+          <w:lang w:eastAsia="zh-CN"/>
+        </w:rPr>
+        <w:t>three</w:t>
+      </w:r>
+      <w:r>
+        <w:t>-</w:t>
+      </w:r>
+      <w:r>
+        <w:rPr>
+          <w:rFonts w:hint="eastAsia"/>
+          <w:lang w:eastAsia="zh-CN"/>
+        </w:rPr>
+        <w:t>p</w:t>
+      </w:r>
+      <w:r>
+        <w:t xml:space="preserve">hase </w:t>
+      </w:r>
+      <w:r>
+        <w:rPr>
+          <w:rFonts w:hint="eastAsia"/>
+          <w:lang w:eastAsia="zh-CN"/>
+        </w:rPr>
+        <w:t xml:space="preserve">three-level </w:t>
+      </w:r>
+      <w:r>
+        <w:rPr>
+          <w:rFonts w:hint="eastAsia"/>
+          <w:lang w:eastAsia="zh-CN"/>
+        </w:rPr>
+        <w:t>d</w:t>
+      </w:r>
+      <w:r>
+        <w:t xml:space="preserve">iode </w:t>
+      </w:r>
+      <w:r>
+        <w:rPr>
+          <w:rFonts w:hint="eastAsia"/>
+          <w:lang w:eastAsia="zh-CN"/>
+        </w:rPr>
+        <w:t>c</w:t>
+      </w:r>
+      <w:r>
+        <w:t xml:space="preserve">lamped </w:t>
+      </w:r>
+      <w:r>
+        <w:rPr>
+          <w:rFonts w:hint="eastAsia"/>
+          <w:lang w:eastAsia="zh-CN"/>
+        </w:rPr>
+        <w:t>i</w:t>
+      </w:r>
+      <w:r>
+        <w:t>nverter</w:t>
+      </w:r>
+      <w:r>
+        <w:rPr>
+          <w:rFonts w:hint="eastAsia"/>
+          <w:lang w:eastAsia="zh-CN"/>
+        </w:rPr>
+        <w:t xml:space="preserve"> in PLECS and in reality. The inverter is</w:t>
+      </w:r>
+      <w:r>
+        <w:rPr>
+          <w:rFonts w:hint="eastAsia"/>
+          <w:lang w:eastAsia="zh-CN"/>
+        </w:rPr>
+        <w:t xml:space="preserve"> controlled by TI</w:t>
+      </w:r>
+      <w:r>
+        <w:rPr>
+          <w:lang w:eastAsia="zh-CN"/>
+        </w:rPr>
+        <w:t>’</w:t>
+      </w:r>
+      <w:r>
+        <w:rPr>
+          <w:rFonts w:hint="eastAsia"/>
+          <w:lang w:eastAsia="zh-CN"/>
+        </w:rPr>
+        <w:t xml:space="preserve">s </w:t>
+      </w:r>
+      <w:r>
+        <w:t xml:space="preserve">F28379D </w:t>
+      </w:r>
+      <w:r>
+        <w:t>Launchpad</w:t>
+      </w:r>
+      <w:r>
+        <w:t xml:space="preserve">. </w:t>
+      </w:r>
+      <w:r>
+        <w:rPr>
+          <w:rFonts w:hint="eastAsia"/>
+          <w:lang w:eastAsia="zh-CN"/>
+        </w:rPr>
+        <w:t xml:space="preserve">For safety </w:t>
+      </w:r>
+      <w:r>
+        <w:rPr>
+          <w:lang w:eastAsia="zh-CN"/>
+        </w:rPr>
+        <w:t>concerns</w:t>
+      </w:r>
+      <w:r>
+        <w:rPr>
+          <w:rFonts w:hint="eastAsia"/>
+          <w:lang w:eastAsia="zh-CN"/>
+        </w:rPr>
+        <w:t xml:space="preserve">, only low power </w:t>
+      </w:r>
+      <w:r>
+        <w:rPr>
+          <w:rFonts w:hint="eastAsia"/>
+          <w:lang w:eastAsia="zh-CN"/>
+        </w:rPr>
+        <w:t>situation</w:t>
+      </w:r>
+      <w:r>
+        <w:rPr>
+          <w:rFonts w:hint="eastAsia"/>
+          <w:lang w:eastAsia="zh-CN"/>
+        </w:rPr>
+        <w:t xml:space="preserve"> (2kW) would be considered.</w:t>
+      </w:r>
+    </w:p>
+    <w:p>
+      <w:pPr>
+        <w:snapToGrid w:val="0"/>
+        <w:jc w:val="both"/>
+        <w:rPr>
+          <w:lang w:eastAsia="zh-CN"/>
+        </w:rPr>
+      </w:pPr>
+    </w:p>
+    <w:p>
+      <w:pPr>
+        <w:snapToGrid w:val="0"/>
+        <w:jc w:val="both"/>
+        <w:rPr>
+          <w:rFonts w:hint="eastAsia"/>
+        </w:rPr>
+      </w:pPr>
+      <w:r>
+        <w:rPr>
+          <w:rFonts w:hint="eastAsia"/>
+          <w:lang w:eastAsia="zh-CN"/>
+        </w:rPr>
+        <w:t>The project can be divided into following stages:</w:t>
+      </w:r>
+    </w:p>
+    <w:p>
+      <w:pPr>
+        <w:snapToGrid w:val="0"/>
+        <w:jc w:val="both"/>
+        <w:rPr>
+          <w:szCs w:val="24"/>
+          <w:lang w:eastAsia="zh-CN"/>
+        </w:rPr>
+      </w:pPr>
+    </w:p>
+    <w:p>
+      <w:pPr>
+        <w:snapToGrid w:val="0"/>
+        <w:jc w:val="both"/>
+        <w:rPr>
+          <w:b/>
+          <w:bCs/>
+          <w:szCs w:val="24"/>
+          <w:u w:val="single"/>
+          <w:lang w:eastAsia="zh-CN"/>
+        </w:rPr>
+      </w:pPr>
+      <w:r>
+        <w:rPr>
+          <w:rFonts w:hint="eastAsia"/>
+          <w:b/>
+          <w:bCs/>
+          <w:szCs w:val="24"/>
+          <w:u w:val="single"/>
+          <w:lang w:eastAsia="zh-CN"/>
+        </w:rPr>
+        <w:lastRenderedPageBreak/>
+        <w:t xml:space="preserve">Stage 1: </w:t>
+      </w:r>
+      <w:r>
+        <w:rPr>
+          <w:rFonts w:hint="eastAsia"/>
+          <w:b/>
+          <w:bCs/>
+          <w:szCs w:val="24"/>
+          <w:u w:val="single"/>
+          <w:lang w:eastAsia="zh-CN"/>
+        </w:rPr>
+        <w:t>Initial Simulation of FOC in PLECS</w:t>
+      </w:r>
+    </w:p>
+    <w:p>
+      <w:pPr>
+        <w:snapToGrid w:val="0"/>
+        <w:jc w:val="both"/>
+        <w:rPr>
+          <w:b/>
+          <w:bCs/>
+          <w:szCs w:val="24"/>
+          <w:lang w:eastAsia="zh-CN"/>
+        </w:rPr>
+      </w:pPr>
+      <w:r>
+        <w:rPr>
+          <w:rFonts w:hint="eastAsia"/>
+          <w:b/>
+          <w:bCs/>
+          <w:szCs w:val="24"/>
+          <w:lang w:eastAsia="zh-CN"/>
+        </w:rPr>
+        <w:t>Aim:</w:t>
+      </w:r>
+    </w:p>
+    <w:p>
+      <w:pPr>
+        <w:snapToGrid w:val="0"/>
+        <w:jc w:val="both"/>
+        <w:rPr>
+          <w:rFonts w:hint="eastAsia"/>
+          <w:szCs w:val="24"/>
+          <w:lang w:eastAsia="zh-CN"/>
+        </w:rPr>
+      </w:pPr>
+      <w:r>
+        <w:rPr>
+          <w:rFonts w:hint="eastAsia"/>
+          <w:szCs w:val="24"/>
+          <w:lang w:eastAsia="zh-CN"/>
+        </w:rPr>
+        <w:t>Create</w:t>
+      </w:r>
+      <w:r>
+        <w:rPr>
+          <w:rFonts w:hint="eastAsia"/>
+          <w:szCs w:val="24"/>
+          <w:lang w:eastAsia="zh-CN"/>
+        </w:rPr>
+        <w:t xml:space="preserve"> a </w:t>
+      </w:r>
+      <w:r>
+        <w:rPr>
+          <w:szCs w:val="24"/>
+          <w:lang w:eastAsia="zh-CN"/>
+        </w:rPr>
+        <w:t>mathematical</w:t>
+      </w:r>
+      <w:r>
+        <w:rPr>
+          <w:rFonts w:hint="eastAsia"/>
+          <w:szCs w:val="24"/>
+          <w:lang w:eastAsia="zh-CN"/>
+        </w:rPr>
+        <w:t xml:space="preserve"> model of PMSM motor in PLECS, and implement </w:t>
+      </w:r>
+      <w:r>
+        <w:rPr>
+          <w:rFonts w:hint="eastAsia"/>
+          <w:szCs w:val="24"/>
+          <w:lang w:eastAsia="zh-CN"/>
+        </w:rPr>
+        <w:t xml:space="preserve">FOC in PLECS to verify the </w:t>
+      </w:r>
+      <w:r>
+        <w:rPr>
+          <w:szCs w:val="24"/>
+          <w:lang w:eastAsia="zh-CN"/>
+        </w:rPr>
+        <w:t>minimum</w:t>
+      </w:r>
+      <w:r>
+        <w:rPr>
+          <w:rFonts w:hint="eastAsia"/>
+          <w:szCs w:val="24"/>
+          <w:lang w:eastAsia="zh-CN"/>
+        </w:rPr>
+        <w:t xml:space="preserve"> acceptable </w:t>
+      </w:r>
+      <w:r>
+        <w:rPr>
+          <w:rFonts w:hint="eastAsia"/>
+          <w:szCs w:val="24"/>
+          <w:lang w:eastAsia="zh-CN"/>
+        </w:rPr>
+        <w:t xml:space="preserve">capacitance of </w:t>
+      </w:r>
+      <w:r>
+        <w:rPr>
+          <w:rFonts w:hint="eastAsia"/>
+          <w:szCs w:val="24"/>
+          <w:lang w:eastAsia="zh-CN"/>
+        </w:rPr>
+        <w:t>the DC-link capacitors.</w:t>
+      </w:r>
+    </w:p>
+    <w:p>
+      <w:pPr>
+        <w:snapToGrid w:val="0"/>
+        <w:jc w:val="both"/>
+        <w:rPr>
+          <w:rFonts w:hint="eastAsia"/>
+          <w:szCs w:val="24"/>
+          <w:lang w:eastAsia="zh-CN"/>
+        </w:rPr>
+      </w:pPr>
+    </w:p>
+    <w:p>
+      <w:pPr>
+        <w:snapToGrid w:val="0"/>
+        <w:jc w:val="both"/>
+        <w:rPr>
+          <w:b/>
+          <w:bCs/>
+          <w:szCs w:val="24"/>
+          <w:lang w:eastAsia="zh-CN"/>
+        </w:rPr>
+      </w:pPr>
+      <w:r>
+        <w:rPr>
+          <w:rFonts w:hint="eastAsia"/>
+          <w:b/>
+          <w:bCs/>
+          <w:szCs w:val="24"/>
+          <w:lang w:eastAsia="zh-CN"/>
+        </w:rPr>
+        <w:t>Objectives:</w:t>
+      </w:r>
     </w:p>
     <w:p>
       <w:pPr>
         <w:pStyle w:val="ad"/>
         <w:numPr>
-          <w:ilvl w:val="1"/>
-          <w:numId w:val="14"/>
+          <w:ilvl w:val="0"/>
+          <w:numId w:val="21"/>
         </w:numPr>
         <w:snapToGrid w:val="0"/>
         <w:ind w:firstLineChars="0"/>
-        <w:rPr>
-          <w:b/>
-          <w:bCs/>
-          <w:sz w:val="28"/>
-          <w:szCs w:val="22"/>
-          <w:lang w:eastAsia="zh-CN"/>
-        </w:rPr>
-      </w:pPr>
-      <w:r>
-        <w:rPr>
-          <w:rFonts w:hint="eastAsia"/>
-          <w:b/>
-          <w:bCs/>
-          <w:sz w:val="28"/>
-          <w:szCs w:val="22"/>
-          <w:lang w:eastAsia="zh-CN"/>
-        </w:rPr>
-        <w:t>Objective</w:t>
-      </w:r>
-      <w:r>
-        <w:rPr>
-          <w:rFonts w:hint="eastAsia"/>
-          <w:b/>
-          <w:bCs/>
-          <w:sz w:val="28"/>
-          <w:szCs w:val="22"/>
-          <w:lang w:eastAsia="zh-CN"/>
-        </w:rPr>
-        <w:t>s</w:t>
-      </w:r>
-    </w:p>
-    <w:p>
-      <w:pPr>
-        <w:snapToGrid w:val="0"/>
         <w:jc w:val="both"/>
-      </w:pPr>
-      <w:r>
-        <w:t>The objective of this project is to utilize Field-Oriented Control (FOC) on a 3-Phase Diode Clamped Inverter, which serves as a drive for a battery-connected Permanent Magnet Synchronous Machine (PMSM) within a simulation environment. Additionally, the project involves designing a four-layer printed circuit board (PCB) to create a low power variant (2kW, 320V) of the inverter. The control algorithm developed will undergo testing in PLECS before its eventual implementation on the TMS320F28379D micro-controller. The project's goal is to accomplish current and speed closed-loop control for the PMSM.</w:t>
-      </w:r>
-    </w:p>
-    <w:p>
-      <w:pPr>
-        <w:snapToGrid w:val="0"/>
+        <w:rPr>
+          <w:szCs w:val="24"/>
+          <w:lang w:eastAsia="zh-CN"/>
+        </w:rPr>
+      </w:pPr>
+      <w:r>
+        <w:rPr>
+          <w:rFonts w:hint="eastAsia"/>
+          <w:szCs w:val="24"/>
+          <w:lang w:eastAsia="zh-CN"/>
+        </w:rPr>
+        <w:t xml:space="preserve">Work out the mathematical model of </w:t>
+      </w:r>
+      <w:r>
+        <w:t>BSM90N-175AA</w:t>
+      </w:r>
+      <w:r>
+        <w:rPr>
+          <w:rFonts w:hint="eastAsia"/>
+          <w:lang w:eastAsia="zh-CN"/>
+        </w:rPr>
+        <w:t xml:space="preserve"> motor</w:t>
+      </w:r>
+      <w:r>
+        <w:rPr>
+          <w:rFonts w:hint="eastAsia"/>
+          <w:lang w:eastAsia="zh-CN"/>
+        </w:rPr>
+        <w:t>.</w:t>
+      </w:r>
+    </w:p>
+    <w:p>
+      <w:pPr>
+        <w:pStyle w:val="ad"/>
+        <w:numPr>
+          <w:ilvl w:val="0"/>
+          <w:numId w:val="21"/>
+        </w:numPr>
+        <w:snapToGrid w:val="0"/>
+        <w:ind w:firstLineChars="0"/>
         <w:jc w:val="both"/>
         <w:rPr>
+          <w:szCs w:val="24"/>
+          <w:lang w:eastAsia="zh-CN"/>
+        </w:rPr>
+      </w:pPr>
+      <w:r>
+        <w:rPr>
+          <w:rFonts w:hint="eastAsia"/>
+          <w:szCs w:val="24"/>
+          <w:lang w:eastAsia="zh-CN"/>
+        </w:rPr>
+        <w:t xml:space="preserve">Learn the working principles of Field-Oriented Control, </w:t>
+      </w:r>
+      <w:r>
+        <w:rPr>
+          <w:rFonts w:hint="eastAsia"/>
+          <w:szCs w:val="24"/>
+          <w:lang w:eastAsia="zh-CN"/>
+        </w:rPr>
+        <w:t xml:space="preserve">build the </w:t>
+      </w:r>
+      <w:r>
+        <w:rPr>
+          <w:rFonts w:hint="eastAsia"/>
+          <w:szCs w:val="24"/>
+          <w:lang w:eastAsia="zh-CN"/>
+        </w:rPr>
+        <w:t xml:space="preserve">continuous control </w:t>
+      </w:r>
+      <w:r>
+        <w:rPr>
+          <w:rFonts w:hint="eastAsia"/>
+          <w:szCs w:val="24"/>
+          <w:lang w:eastAsia="zh-CN"/>
+        </w:rPr>
+        <w:t>model in PLECS.</w:t>
+      </w:r>
+    </w:p>
+    <w:p>
+      <w:pPr>
+        <w:pStyle w:val="ad"/>
+        <w:numPr>
+          <w:ilvl w:val="0"/>
+          <w:numId w:val="21"/>
+        </w:numPr>
+        <w:snapToGrid w:val="0"/>
+        <w:ind w:firstLineChars="0"/>
+        <w:jc w:val="both"/>
+        <w:rPr>
+          <w:rFonts w:hint="eastAsia"/>
+          <w:szCs w:val="24"/>
+          <w:lang w:eastAsia="zh-CN"/>
+        </w:rPr>
+      </w:pPr>
+      <w:r>
+        <w:rPr>
+          <w:rFonts w:hint="eastAsia"/>
+          <w:szCs w:val="24"/>
+          <w:lang w:eastAsia="zh-CN"/>
+        </w:rPr>
+        <w:t xml:space="preserve">Change the target torque current to verify the performance of the two DC-link capacitors </w:t>
+      </w:r>
+      <w:r>
+        <w:rPr>
+          <w:rFonts w:hint="eastAsia"/>
+          <w:szCs w:val="24"/>
+          <w:lang w:eastAsia="zh-CN"/>
+        </w:rPr>
+        <w:t>with</w:t>
+      </w:r>
+      <w:r>
+        <w:rPr>
+          <w:rFonts w:hint="eastAsia"/>
+          <w:szCs w:val="24"/>
+          <w:lang w:eastAsia="zh-CN"/>
+        </w:rPr>
+        <w:t xml:space="preserve"> calculated capacitance</w:t>
+      </w:r>
+      <w:r>
+        <w:rPr>
+          <w:rFonts w:hint="eastAsia"/>
+          <w:szCs w:val="24"/>
+          <w:lang w:eastAsia="zh-CN"/>
+        </w:rPr>
+        <w:t xml:space="preserve"> value</w:t>
+      </w:r>
+      <w:r>
+        <w:rPr>
+          <w:rFonts w:hint="eastAsia"/>
+          <w:szCs w:val="24"/>
+          <w:lang w:eastAsia="zh-CN"/>
+        </w:rPr>
+        <w:t xml:space="preserve">, then work out the </w:t>
+      </w:r>
+      <w:r>
+        <w:rPr>
+          <w:szCs w:val="24"/>
+          <w:lang w:eastAsia="zh-CN"/>
+        </w:rPr>
+        <w:t>minimum</w:t>
+      </w:r>
+      <w:r>
+        <w:rPr>
+          <w:rFonts w:hint="eastAsia"/>
+          <w:szCs w:val="24"/>
+          <w:lang w:eastAsia="zh-CN"/>
+        </w:rPr>
+        <w:t xml:space="preserve"> acceptable </w:t>
+      </w:r>
+      <w:r>
+        <w:rPr>
+          <w:rFonts w:hint="eastAsia"/>
+          <w:szCs w:val="24"/>
+          <w:lang w:eastAsia="zh-CN"/>
+        </w:rPr>
+        <w:t xml:space="preserve">value of </w:t>
+      </w:r>
+      <w:r>
+        <w:rPr>
+          <w:rFonts w:hint="eastAsia"/>
+          <w:szCs w:val="24"/>
+          <w:lang w:eastAsia="zh-CN"/>
+        </w:rPr>
+        <w:t>capacitance</w:t>
+      </w:r>
+      <w:r>
+        <w:rPr>
+          <w:rFonts w:hint="eastAsia"/>
+          <w:szCs w:val="24"/>
+          <w:lang w:eastAsia="zh-CN"/>
+        </w:rPr>
+        <w:t xml:space="preserve"> and find the most </w:t>
+      </w:r>
+      <w:r>
+        <w:rPr>
+          <w:szCs w:val="24"/>
+          <w:lang w:eastAsia="zh-CN"/>
+        </w:rPr>
+        <w:t>suitable capacitor on the market</w:t>
+      </w:r>
+      <w:r>
+        <w:rPr>
+          <w:rFonts w:hint="eastAsia"/>
+          <w:szCs w:val="24"/>
+          <w:lang w:eastAsia="zh-CN"/>
+        </w:rPr>
+        <w:t>.</w:t>
+      </w:r>
+    </w:p>
+    <w:p>
+      <w:pPr>
+        <w:snapToGrid w:val="0"/>
+        <w:jc w:val="both"/>
+        <w:rPr>
+          <w:szCs w:val="24"/>
+          <w:lang w:eastAsia="zh-CN"/>
+        </w:rPr>
+      </w:pPr>
+    </w:p>
+    <w:p>
+      <w:pPr>
+        <w:snapToGrid w:val="0"/>
+        <w:jc w:val="both"/>
+        <w:rPr>
+          <w:rFonts w:hint="eastAsia"/>
+          <w:b/>
+          <w:bCs/>
+          <w:szCs w:val="24"/>
+          <w:u w:val="single"/>
+          <w:lang w:eastAsia="zh-CN"/>
+        </w:rPr>
+      </w:pPr>
+      <w:r>
+        <w:rPr>
+          <w:rFonts w:hint="eastAsia"/>
+          <w:b/>
+          <w:bCs/>
+          <w:szCs w:val="24"/>
+          <w:u w:val="single"/>
+          <w:lang w:eastAsia="zh-CN"/>
+        </w:rPr>
+        <w:t xml:space="preserve">Stage 2: </w:t>
+      </w:r>
+      <w:r>
+        <w:rPr>
+          <w:rFonts w:hint="eastAsia"/>
+          <w:b/>
+          <w:bCs/>
+          <w:szCs w:val="24"/>
+          <w:u w:val="single"/>
+          <w:lang w:eastAsia="zh-CN"/>
+        </w:rPr>
+        <w:t>Hardware Design in KiCad and Manufacturing</w:t>
+      </w:r>
+    </w:p>
+    <w:p>
+      <w:pPr>
+        <w:snapToGrid w:val="0"/>
+        <w:jc w:val="both"/>
+        <w:rPr>
+          <w:b/>
+          <w:bCs/>
+          <w:szCs w:val="24"/>
+          <w:lang w:eastAsia="zh-CN"/>
+        </w:rPr>
+      </w:pPr>
+      <w:r>
+        <w:rPr>
+          <w:rFonts w:hint="eastAsia"/>
+          <w:b/>
+          <w:bCs/>
+          <w:szCs w:val="24"/>
+          <w:lang w:eastAsia="zh-CN"/>
+        </w:rPr>
+        <w:t>Aim:</w:t>
+      </w:r>
+    </w:p>
+    <w:p>
+      <w:pPr>
+        <w:snapToGrid w:val="0"/>
+        <w:jc w:val="both"/>
+        <w:rPr>
+          <w:szCs w:val="24"/>
+          <w:lang w:eastAsia="zh-CN"/>
+        </w:rPr>
+      </w:pPr>
+    </w:p>
+    <w:p>
+      <w:pPr>
+        <w:snapToGrid w:val="0"/>
+        <w:jc w:val="both"/>
+        <w:rPr>
+          <w:szCs w:val="24"/>
+          <w:lang w:eastAsia="zh-CN"/>
+        </w:rPr>
+      </w:pPr>
+    </w:p>
+    <w:p>
+      <w:pPr>
+        <w:snapToGrid w:val="0"/>
+        <w:jc w:val="both"/>
+        <w:rPr>
+          <w:b/>
+          <w:bCs/>
+          <w:szCs w:val="24"/>
+          <w:lang w:eastAsia="zh-CN"/>
+        </w:rPr>
+      </w:pPr>
+      <w:r>
+        <w:rPr>
+          <w:rFonts w:hint="eastAsia"/>
+          <w:b/>
+          <w:bCs/>
+          <w:szCs w:val="24"/>
+          <w:lang w:eastAsia="zh-CN"/>
+        </w:rPr>
+        <w:t>Objectives:</w:t>
+      </w:r>
+    </w:p>
+    <w:p>
+      <w:pPr>
+        <w:snapToGrid w:val="0"/>
+        <w:jc w:val="both"/>
+        <w:rPr>
+          <w:rFonts w:hint="eastAsia"/>
+          <w:szCs w:val="24"/>
+          <w:lang w:eastAsia="zh-CN"/>
+        </w:rPr>
+      </w:pPr>
+    </w:p>
+    <w:p>
+      <w:pPr>
+        <w:snapToGrid w:val="0"/>
+        <w:jc w:val="both"/>
+        <w:rPr>
+          <w:szCs w:val="24"/>
+          <w:lang w:eastAsia="zh-CN"/>
+        </w:rPr>
+      </w:pPr>
+    </w:p>
+    <w:p>
+      <w:pPr>
+        <w:snapToGrid w:val="0"/>
+        <w:jc w:val="both"/>
+        <w:rPr>
+          <w:b/>
+          <w:bCs/>
+          <w:szCs w:val="24"/>
+          <w:lang w:eastAsia="zh-CN"/>
+        </w:rPr>
+      </w:pPr>
+      <w:r>
+        <w:rPr>
+          <w:rFonts w:hint="eastAsia"/>
+          <w:b/>
+          <w:bCs/>
+          <w:szCs w:val="24"/>
+          <w:lang w:eastAsia="zh-CN"/>
+        </w:rPr>
+        <w:t>Stage 3:</w:t>
+      </w:r>
+      <w:r>
+        <w:rPr>
+          <w:rFonts w:hint="eastAsia"/>
+          <w:b/>
+          <w:bCs/>
+          <w:szCs w:val="24"/>
+          <w:lang w:eastAsia="zh-CN"/>
+        </w:rPr>
+        <w:t xml:space="preserve"> </w:t>
+      </w:r>
+    </w:p>
+    <w:p>
+      <w:pPr>
+        <w:snapToGrid w:val="0"/>
+        <w:jc w:val="both"/>
+        <w:rPr>
+          <w:b/>
+          <w:bCs/>
+          <w:szCs w:val="24"/>
+          <w:lang w:eastAsia="zh-CN"/>
+        </w:rPr>
+      </w:pPr>
+      <w:r>
+        <w:rPr>
+          <w:rFonts w:hint="eastAsia"/>
+          <w:b/>
+          <w:bCs/>
+          <w:szCs w:val="24"/>
+          <w:lang w:eastAsia="zh-CN"/>
+        </w:rPr>
+        <w:t>Aim:</w:t>
+      </w:r>
+    </w:p>
+    <w:p>
+      <w:pPr>
+        <w:snapToGrid w:val="0"/>
+        <w:jc w:val="both"/>
+        <w:rPr>
+          <w:szCs w:val="24"/>
+          <w:lang w:eastAsia="zh-CN"/>
+        </w:rPr>
+      </w:pPr>
+    </w:p>
+    <w:p>
+      <w:pPr>
+        <w:snapToGrid w:val="0"/>
+        <w:jc w:val="both"/>
+        <w:rPr>
+          <w:szCs w:val="24"/>
+          <w:lang w:eastAsia="zh-CN"/>
+        </w:rPr>
+      </w:pPr>
+    </w:p>
+    <w:p>
+      <w:pPr>
+        <w:snapToGrid w:val="0"/>
+        <w:jc w:val="both"/>
+        <w:rPr>
+          <w:b/>
+          <w:bCs/>
+          <w:szCs w:val="24"/>
+          <w:lang w:eastAsia="zh-CN"/>
+        </w:rPr>
+      </w:pPr>
+      <w:r>
+        <w:rPr>
+          <w:rFonts w:hint="eastAsia"/>
+          <w:b/>
+          <w:bCs/>
+          <w:szCs w:val="24"/>
+          <w:lang w:eastAsia="zh-CN"/>
+        </w:rPr>
+        <w:t>Objectives:</w:t>
+      </w:r>
+    </w:p>
+    <w:p>
+      <w:pPr>
+        <w:snapToGrid w:val="0"/>
+        <w:jc w:val="both"/>
+        <w:rPr>
+          <w:szCs w:val="24"/>
+          <w:lang w:eastAsia="zh-CN"/>
+        </w:rPr>
+      </w:pPr>
+    </w:p>
+    <w:p>
+      <w:pPr>
+        <w:snapToGrid w:val="0"/>
+        <w:jc w:val="both"/>
+        <w:rPr>
+          <w:rFonts w:hint="eastAsia"/>
+          <w:szCs w:val="24"/>
+          <w:lang w:eastAsia="zh-CN"/>
+        </w:rPr>
+      </w:pPr>
+    </w:p>
+    <w:p>
+      <w:pPr>
+        <w:snapToGrid w:val="0"/>
+        <w:jc w:val="both"/>
+        <w:rPr>
+          <w:rFonts w:hint="eastAsia"/>
+          <w:b/>
+          <w:bCs/>
+          <w:szCs w:val="24"/>
+          <w:u w:val="single"/>
+          <w:lang w:eastAsia="zh-CN"/>
+        </w:rPr>
+      </w:pPr>
+      <w:r>
+        <w:rPr>
+          <w:rFonts w:hint="eastAsia"/>
+          <w:b/>
+          <w:bCs/>
+          <w:szCs w:val="24"/>
+          <w:u w:val="single"/>
+          <w:lang w:eastAsia="zh-CN"/>
+        </w:rPr>
+        <w:t>Stage 4:</w:t>
+      </w:r>
+      <w:r>
+        <w:rPr>
+          <w:rFonts w:hint="eastAsia"/>
+          <w:b/>
+          <w:bCs/>
+          <w:szCs w:val="24"/>
+          <w:u w:val="single"/>
+          <w:lang w:eastAsia="zh-CN"/>
+        </w:rPr>
+        <w:t xml:space="preserve"> Software Design in Code Composer Studio</w:t>
+      </w:r>
+    </w:p>
+    <w:p>
+      <w:pPr>
+        <w:snapToGrid w:val="0"/>
+        <w:jc w:val="both"/>
+        <w:rPr>
+          <w:b/>
+          <w:bCs/>
+          <w:szCs w:val="24"/>
+          <w:lang w:eastAsia="zh-CN"/>
+        </w:rPr>
+      </w:pPr>
+      <w:r>
+        <w:rPr>
+          <w:rFonts w:hint="eastAsia"/>
+          <w:b/>
+          <w:bCs/>
+          <w:szCs w:val="24"/>
+          <w:lang w:eastAsia="zh-CN"/>
+        </w:rPr>
+        <w:t>Aim:</w:t>
+      </w:r>
+    </w:p>
+    <w:p>
+      <w:pPr>
+        <w:snapToGrid w:val="0"/>
+        <w:jc w:val="both"/>
+        <w:rPr>
+          <w:szCs w:val="24"/>
+          <w:lang w:eastAsia="zh-CN"/>
+        </w:rPr>
+      </w:pPr>
+    </w:p>
+    <w:p>
+      <w:pPr>
+        <w:snapToGrid w:val="0"/>
+        <w:jc w:val="both"/>
+        <w:rPr>
+          <w:szCs w:val="24"/>
+          <w:lang w:eastAsia="zh-CN"/>
+        </w:rPr>
+      </w:pPr>
+    </w:p>
+    <w:p>
+      <w:pPr>
+        <w:snapToGrid w:val="0"/>
+        <w:jc w:val="both"/>
+        <w:rPr>
+          <w:b/>
+          <w:bCs/>
+          <w:szCs w:val="24"/>
+          <w:lang w:eastAsia="zh-CN"/>
+        </w:rPr>
+      </w:pPr>
+      <w:r>
+        <w:rPr>
+          <w:rFonts w:hint="eastAsia"/>
+          <w:b/>
+          <w:bCs/>
+          <w:szCs w:val="24"/>
+          <w:lang w:eastAsia="zh-CN"/>
+        </w:rPr>
+        <w:t>Objectives:</w:t>
+      </w:r>
+    </w:p>
+    <w:p>
+      <w:pPr>
+        <w:snapToGrid w:val="0"/>
+        <w:jc w:val="both"/>
+        <w:rPr>
+          <w:rFonts w:hint="eastAsia"/>
+          <w:szCs w:val="24"/>
+          <w:lang w:eastAsia="zh-CN"/>
+        </w:rPr>
+      </w:pPr>
+    </w:p>
+    <w:p>
+      <w:pPr>
+        <w:snapToGrid w:val="0"/>
+        <w:jc w:val="both"/>
+        <w:rPr>
+          <w:rFonts w:hint="eastAsia"/>
           <w:szCs w:val="24"/>
           <w:lang w:eastAsia="zh-CN"/>
         </w:rPr>
@@ -2335,6 +4766,18 @@
         <w:rPr>
           <w:b/>
           <w:bCs/>
+          <w:sz w:val="32"/>
+          <w:szCs w:val="24"/>
+          <w:lang w:eastAsia="zh-CN"/>
+        </w:rPr>
+      </w:pPr>
+    </w:p>
+    <w:p>
+      <w:pPr>
+        <w:snapToGrid w:val="0"/>
+        <w:rPr>
+          <w:b/>
+          <w:bCs/>
           <w:szCs w:val="21"/>
           <w:lang w:eastAsia="zh-CN"/>
         </w:rPr>
@@ -2401,6 +4844,11 @@
       <w:pPr>
         <w:snapToGrid w:val="0"/>
       </w:pPr>
+    </w:p>
+    <w:p>
+      <w:pPr>
+        <w:snapToGrid w:val="0"/>
+      </w:pPr>
       <w:r>
         <w:rPr>
           <w:rFonts w:hint="eastAsia"/>
@@ -2418,7 +4866,23 @@
           <w:b/>
           <w:bCs/>
         </w:rPr>
-        <w:t>Figure 1</w:t>
+        <w:t xml:space="preserve">Figure </w:t>
+      </w:r>
+      <w:r>
+        <w:rPr>
+          <w:rFonts w:hint="eastAsia"/>
+          <w:b/>
+          <w:bCs/>
+          <w:lang w:eastAsia="zh-CN"/>
+        </w:rPr>
+        <w:t>2.</w:t>
+      </w:r>
+      <w:r>
+        <w:rPr>
+          <w:b/>
+          <w:bCs/>
+        </w:rPr>
+        <w:t>1</w:t>
       </w:r>
       <w:r>
         <w:t>.</w:t>
@@ -2509,6 +4973,11 @@
       <w:r>
         <w:t xml:space="preserve"> closed loop, the speed loop can be implemented by using the serial PI controller.</w:t>
       </w:r>
+    </w:p>
+    <w:p>
+      <w:pPr>
+        <w:snapToGrid w:val="0"/>
+      </w:pPr>
     </w:p>
     <w:p>
       <w:pPr>
@@ -2541,7 +5010,7 @@
                     <pic:cNvPicPr/>
                   </pic:nvPicPr>
                   <pic:blipFill rotWithShape="1">
-                    <a:blip r:embed="rId7" cstate="print">
+                    <a:blip r:embed="rId15" cstate="print">
                       <a:extLst>
                         <a:ext uri="{28A0092B-C50C-407E-A947-70E740481C1C}">
                           <a14:useLocalDpi xmlns:a14="http://schemas.microsoft.com/office/drawing/2010/main" val="0"/>
@@ -2603,7 +5072,28 @@
           <w:szCs w:val="21"/>
           <w:lang w:eastAsia="zh-CN"/>
         </w:rPr>
-        <w:t>igure 1.</w:t>
+        <w:t xml:space="preserve">igure </w:t>
+      </w:r>
+      <w:r>
+        <w:rPr>
+          <w:rFonts w:hint="eastAsia"/>
+          <w:b/>
+          <w:bCs/>
+          <w:sz w:val="21"/>
+          <w:szCs w:val="21"/>
+          <w:lang w:eastAsia="zh-CN"/>
+        </w:rPr>
+        <w:t>2.</w:t>
+      </w:r>
+      <w:r>
+        <w:rPr>
+          <w:b/>
+          <w:bCs/>
+          <w:sz w:val="21"/>
+          <w:szCs w:val="21"/>
+          <w:lang w:eastAsia="zh-CN"/>
+        </w:rPr>
+        <w:t>1</w:t>
       </w:r>
       <w:r>
         <w:rPr>
@@ -2682,7 +5172,7 @@
                     </pic:cNvPicPr>
                   </pic:nvPicPr>
                   <pic:blipFill>
-                    <a:blip r:embed="rId8">
+                    <a:blip r:embed="rId16">
                       <a:extLst>
                         <a:ext uri="{28A0092B-C50C-407E-A947-70E740481C1C}">
                           <a14:useLocalDpi xmlns:a14="http://schemas.microsoft.com/office/drawing/2010/main" val="0"/>
@@ -2727,6 +5217,15 @@
       <w:pPr>
         <w:snapToGrid w:val="0"/>
         <w:rPr>
+          <w:szCs w:val="21"/>
+          <w:lang w:eastAsia="zh-CN"/>
+        </w:rPr>
+      </w:pPr>
+    </w:p>
+    <w:p>
+      <w:pPr>
+        <w:snapToGrid w:val="0"/>
+        <w:rPr>
           <w:b/>
           <w:bCs/>
           <w:sz w:val="28"/>
@@ -2758,6 +5257,15 @@
         </w:rPr>
         <w:t xml:space="preserve"> PMSM Motor Modelling</w:t>
       </w:r>
+    </w:p>
+    <w:p>
+      <w:pPr>
+        <w:snapToGrid w:val="0"/>
+        <w:rPr>
+          <w:szCs w:val="24"/>
+          <w:lang w:eastAsia="zh-CN"/>
+        </w:rPr>
+      </w:pPr>
     </w:p>
     <w:p>
       <w:pPr>
@@ -2993,7 +5501,6 @@
           <w:szCs w:val="24"/>
           <w:lang w:eastAsia="zh-CN"/>
         </w:rPr>
-        <w:lastRenderedPageBreak/>
         <w:t>Number of pole pairs p</w:t>
       </w:r>
     </w:p>
@@ -3876,6 +6383,16 @@
         <w:snapToGrid w:val="0"/>
         <w:rPr>
           <w:szCs w:val="24"/>
+          <w:highlight w:val="yellow"/>
+          <w:lang w:eastAsia="zh-CN"/>
+        </w:rPr>
+      </w:pPr>
+    </w:p>
+    <w:p>
+      <w:pPr>
+        <w:snapToGrid w:val="0"/>
+        <w:rPr>
+          <w:szCs w:val="24"/>
           <w:lang w:eastAsia="zh-CN"/>
         </w:rPr>
       </w:pPr>
@@ -3972,6 +6489,15 @@
         </w:rPr>
         <w:t>Controllers</w:t>
       </w:r>
+    </w:p>
+    <w:p>
+      <w:pPr>
+        <w:snapToGrid w:val="0"/>
+        <w:rPr>
+          <w:szCs w:val="24"/>
+          <w:lang w:eastAsia="zh-CN"/>
+        </w:rPr>
+      </w:pPr>
     </w:p>
     <w:p>
       <w:pPr>
@@ -5346,7 +7872,6 @@
       <w:pPr>
         <w:snapToGrid w:val="0"/>
         <w:rPr>
-          <w:rFonts w:hint="eastAsia"/>
           <w:szCs w:val="24"/>
           <w:lang w:eastAsia="zh-CN"/>
         </w:rPr>
@@ -5362,7 +7887,6 @@
           <w:szCs w:val="22"/>
           <w:lang w:eastAsia="zh-CN"/>
         </w:rPr>
-        <w:lastRenderedPageBreak/>
         <w:t>2.</w:t>
       </w:r>
       <w:r>
@@ -5394,7 +7918,6 @@
       <w:pPr>
         <w:snapToGrid w:val="0"/>
         <w:rPr>
-          <w:rFonts w:hint="eastAsia"/>
           <w:szCs w:val="24"/>
           <w:lang w:eastAsia="zh-CN"/>
         </w:rPr>
@@ -5447,6 +7970,18 @@
         <w:lastRenderedPageBreak/>
         <w:t>Chapter 3: Hardware Design: Diode Clamped Inverter</w:t>
       </w:r>
+    </w:p>
+    <w:p>
+      <w:pPr>
+        <w:snapToGrid w:val="0"/>
+        <w:rPr>
+          <w:b/>
+          <w:bCs/>
+          <w:sz w:val="32"/>
+          <w:szCs w:val="24"/>
+          <w:lang w:eastAsia="zh-CN"/>
+        </w:rPr>
+      </w:pPr>
     </w:p>
     <w:p>
       <w:pPr>
@@ -5556,10 +8091,16 @@
       <w:pPr>
         <w:snapToGrid w:val="0"/>
         <w:rPr>
-          <w:b/>
-          <w:bCs/>
-          <w:sz w:val="28"/>
-          <w:szCs w:val="22"/>
+          <w:szCs w:val="24"/>
+          <w:lang w:eastAsia="zh-CN"/>
+        </w:rPr>
+      </w:pPr>
+    </w:p>
+    <w:p>
+      <w:pPr>
+        <w:snapToGrid w:val="0"/>
+        <w:rPr>
+          <w:szCs w:val="24"/>
           <w:lang w:eastAsia="zh-CN"/>
         </w:rPr>
       </w:pPr>
@@ -5574,7 +8115,100 @@
           <w:szCs w:val="22"/>
           <w:lang w:eastAsia="zh-CN"/>
         </w:rPr>
-        <w:t xml:space="preserve">3.2 </w:t>
+        <w:t>3.</w:t>
+      </w:r>
+      <w:r>
+        <w:rPr>
+          <w:rFonts w:hint="eastAsia"/>
+          <w:b/>
+          <w:bCs/>
+          <w:i/>
+          <w:iCs/>
+          <w:sz w:val="28"/>
+          <w:szCs w:val="22"/>
+          <w:lang w:eastAsia="zh-CN"/>
+        </w:rPr>
+        <w:t xml:space="preserve">2 </w:t>
+      </w:r>
+      <w:r>
+        <w:rPr>
+          <w:rFonts w:hint="eastAsia"/>
+          <w:b/>
+          <w:bCs/>
+          <w:sz w:val="28"/>
+          <w:szCs w:val="22"/>
+          <w:lang w:eastAsia="zh-CN"/>
+        </w:rPr>
+        <w:t>Selection of Components</w:t>
+      </w:r>
+    </w:p>
+    <w:p>
+      <w:pPr>
+        <w:snapToGrid w:val="0"/>
+        <w:rPr>
+          <w:szCs w:val="24"/>
+          <w:lang w:eastAsia="zh-CN"/>
+        </w:rPr>
+      </w:pPr>
+    </w:p>
+    <w:p>
+      <w:pPr>
+        <w:snapToGrid w:val="0"/>
+        <w:rPr>
+          <w:szCs w:val="24"/>
+          <w:lang w:eastAsia="zh-CN"/>
+        </w:rPr>
+      </w:pPr>
+    </w:p>
+    <w:p>
+      <w:pPr>
+        <w:snapToGrid w:val="0"/>
+        <w:rPr>
+          <w:b/>
+          <w:bCs/>
+          <w:sz w:val="28"/>
+          <w:szCs w:val="22"/>
+          <w:lang w:eastAsia="zh-CN"/>
+        </w:rPr>
+      </w:pPr>
+      <w:r>
+        <w:rPr>
+          <w:rFonts w:hint="eastAsia"/>
+          <w:b/>
+          <w:bCs/>
+          <w:i/>
+          <w:iCs/>
+          <w:sz w:val="28"/>
+          <w:szCs w:val="22"/>
+          <w:lang w:eastAsia="zh-CN"/>
+        </w:rPr>
+        <w:t>3.</w:t>
+      </w:r>
+      <w:r>
+        <w:rPr>
+          <w:rFonts w:hint="eastAsia"/>
+          <w:b/>
+          <w:bCs/>
+          <w:i/>
+          <w:iCs/>
+          <w:sz w:val="28"/>
+          <w:szCs w:val="22"/>
+          <w:lang w:eastAsia="zh-CN"/>
+        </w:rPr>
+        <w:t>3</w:t>
+      </w:r>
+      <w:r>
+        <w:rPr>
+          <w:rFonts w:hint="eastAsia"/>
+          <w:b/>
+          <w:bCs/>
+          <w:i/>
+          <w:iCs/>
+          <w:sz w:val="28"/>
+          <w:szCs w:val="22"/>
+          <w:lang w:eastAsia="zh-CN"/>
+        </w:rPr>
+        <w:t xml:space="preserve"> </w:t>
       </w:r>
       <w:r>
         <w:rPr>
@@ -5665,7 +8299,33 @@
           <w:szCs w:val="22"/>
           <w:lang w:eastAsia="zh-CN"/>
         </w:rPr>
-        <w:t xml:space="preserve">3.3 </w:t>
+        <w:t>3.</w:t>
+      </w:r>
+      <w:r>
+        <w:rPr>
+          <w:rFonts w:hint="eastAsia"/>
+          <w:b/>
+          <w:bCs/>
+          <w:i/>
+          <w:iCs/>
+          <w:sz w:val="28"/>
+          <w:szCs w:val="22"/>
+          <w:lang w:eastAsia="zh-CN"/>
+        </w:rPr>
+        <w:t>4</w:t>
+      </w:r>
+      <w:r>
+        <w:rPr>
+          <w:rFonts w:hint="eastAsia"/>
+          <w:b/>
+          <w:bCs/>
+          <w:i/>
+          <w:iCs/>
+          <w:sz w:val="28"/>
+          <w:szCs w:val="22"/>
+          <w:lang w:eastAsia="zh-CN"/>
+        </w:rPr>
+        <w:t xml:space="preserve"> </w:t>
       </w:r>
       <w:r>
         <w:rPr>
@@ -5732,7 +8392,7 @@
                     <pic:cNvPicPr/>
                   </pic:nvPicPr>
                   <pic:blipFill>
-                    <a:blip r:embed="rId9"/>
+                    <a:blip r:embed="rId17"/>
                     <a:stretch>
                       <a:fillRect/>
                     </a:stretch>
@@ -5858,6 +8518,18 @@
         <w:rPr>
           <w:b/>
           <w:bCs/>
+          <w:sz w:val="32"/>
+          <w:szCs w:val="24"/>
+          <w:lang w:eastAsia="zh-CN"/>
+        </w:rPr>
+      </w:pPr>
+    </w:p>
+    <w:p>
+      <w:pPr>
+        <w:snapToGrid w:val="0"/>
+        <w:rPr>
+          <w:b/>
+          <w:bCs/>
           <w:sz w:val="28"/>
           <w:szCs w:val="22"/>
           <w:lang w:eastAsia="zh-CN"/>
@@ -6005,6 +8677,18 @@
         <w:rPr>
           <w:b/>
           <w:bCs/>
+          <w:sz w:val="32"/>
+          <w:szCs w:val="24"/>
+          <w:lang w:eastAsia="zh-CN"/>
+        </w:rPr>
+      </w:pPr>
+    </w:p>
+    <w:p>
+      <w:pPr>
+        <w:snapToGrid w:val="0"/>
+        <w:rPr>
+          <w:b/>
+          <w:bCs/>
           <w:sz w:val="28"/>
           <w:szCs w:val="22"/>
           <w:lang w:eastAsia="zh-CN"/>
@@ -6230,6 +8914,18 @@
         <w:rPr>
           <w:b/>
           <w:bCs/>
+          <w:sz w:val="32"/>
+          <w:szCs w:val="24"/>
+          <w:lang w:eastAsia="zh-CN"/>
+        </w:rPr>
+      </w:pPr>
+    </w:p>
+    <w:p>
+      <w:pPr>
+        <w:snapToGrid w:val="0"/>
+        <w:rPr>
+          <w:b/>
+          <w:bCs/>
           <w:sz w:val="28"/>
           <w:szCs w:val="22"/>
           <w:lang w:eastAsia="zh-CN"/>
@@ -6417,6 +9113,18 @@
         <w:rPr>
           <w:b/>
           <w:bCs/>
+          <w:sz w:val="32"/>
+          <w:szCs w:val="24"/>
+          <w:lang w:eastAsia="zh-CN"/>
+        </w:rPr>
+      </w:pPr>
+    </w:p>
+    <w:p>
+      <w:pPr>
+        <w:snapToGrid w:val="0"/>
+        <w:rPr>
+          <w:b/>
+          <w:bCs/>
           <w:sz w:val="28"/>
           <w:szCs w:val="22"/>
           <w:lang w:eastAsia="zh-CN"/>
@@ -6550,6 +9258,9 @@
     <w:p>
       <w:pPr>
         <w:rPr>
+          <w:b/>
+          <w:bCs/>
+          <w:sz w:val="32"/>
           <w:szCs w:val="24"/>
           <w:lang w:eastAsia="zh-CN"/>
         </w:rPr>
@@ -6573,6 +9284,14 @@
         <w:lastRenderedPageBreak/>
         <w:t>References</w:t>
       </w:r>
+    </w:p>
+    <w:p>
+      <w:pPr>
+        <w:rPr>
+          <w:szCs w:val="24"/>
+          <w:lang w:eastAsia="zh-CN"/>
+        </w:rPr>
+      </w:pPr>
     </w:p>
     <w:p>
       <w:pPr>
@@ -6662,15 +9381,15 @@
       </w:r>
     </w:p>
     <w:sectPr>
-      <w:headerReference w:type="even" r:id="rId10"/>
-      <w:headerReference w:type="default" r:id="rId11"/>
-      <w:footerReference w:type="even" r:id="rId12"/>
-      <w:footerReference w:type="default" r:id="rId13"/>
-      <w:headerReference w:type="first" r:id="rId14"/>
-      <w:footerReference w:type="first" r:id="rId15"/>
+      <w:headerReference w:type="even" r:id="rId18"/>
+      <w:headerReference w:type="default" r:id="rId19"/>
+      <w:footerReference w:type="even" r:id="rId20"/>
+      <w:footerReference w:type="default" r:id="rId21"/>
+      <w:headerReference w:type="first" r:id="rId22"/>
+      <w:footerReference w:type="first" r:id="rId23"/>
       <w:pgSz w:w="11907" w:h="16840" w:code="9"/>
-      <w:pgMar w:top="1440" w:right="1440" w:bottom="1440" w:left="1440" w:header="720" w:footer="340" w:gutter="0"/>
-      <w:pgNumType w:start="0"/>
+      <w:pgMar w:top="1440" w:right="1440" w:bottom="1440" w:left="1440" w:header="737" w:footer="454" w:gutter="0"/>
+      <w:pgNumType w:start="1"/>
       <w:cols w:space="720"/>
       <w:titlePg/>
       <w:docGrid w:linePitch="326"/>
@@ -6738,6 +9457,108 @@
 </w:ftr>
 </file>
 
+<file path=word/footer4.xml><?xml version="1.0" encoding="utf-8"?>
+<w:ftr xmlns:wpc="http://schemas.microsoft.com/office/word/2010/wordprocessingCanvas" xmlns:cx="http://schemas.microsoft.com/office/drawing/2014/chartex" xmlns:cx1="http://schemas.microsoft.com/office/drawing/2015/9/8/chartex" xmlns:cx2="http://schemas.microsoft.com/office/drawing/2015/10/21/chartex" xmlns:cx3="http://schemas.microsoft.com/office/drawing/2016/5/9/chartex" xmlns:cx4="http://schemas.microsoft.com/office/drawing/2016/5/10/chartex" xmlns:cx5="http://schemas.microsoft.com/office/drawing/2016/5/11/chartex" xmlns:cx6="http://schemas.microsoft.com/office/drawing/2016/5/12/chartex" xmlns:cx7="http://schemas.microsoft.com/office/drawing/2016/5/13/chartex" xmlns:cx8="http://schemas.microsoft.com/office/drawing/2016/5/14/chartex" xmlns:mc="http://schemas.openxmlformats.org/markup-compatibility/2006" xmlns:aink="http://schemas.microsoft.com/office/drawing/2016/ink" xmlns:am3d="http://schemas.microsoft.com/office/drawing/2017/model3d" xmlns:o="urn:schemas-microsoft-com:office:office" xmlns:oel="http://schemas.microsoft.com/office/2019/extlst" xmlns:r="http://schemas.openxmlformats.org/officeDocument/2006/relationships" xmlns:m="http://schemas.openxmlformats.org/officeDocument/2006/math" xmlns:v="urn:schemas-microsoft-com:vml" xmlns:wp14="http://schemas.microsoft.com/office/word/2010/wordprocessingDrawing" xmlns:wp="http://schemas.openxmlformats.org/drawingml/2006/wordprocessingDrawing" xmlns:w10="urn:schemas-microsoft-com:office:word" xmlns:w="http://schemas.openxmlformats.org/wordprocessingml/2006/main" xmlns:w14="http://schemas.microsoft.com/office/word/2010/wordml" xmlns:w15="http://schemas.microsoft.com/office/word/2012/wordml" xmlns:w16cex="http://schemas.microsoft.com/office/word/2018/wordml/cex" xmlns:w16cid="http://schemas.microsoft.com/office/word/2016/wordml/cid" xmlns:w16="http://schemas.microsoft.com/office/word/2018/wordml" xmlns:w16sdtdh="http://schemas.microsoft.com/office/word/2020/wordml/sdtdatahash" xmlns:w16se="http://schemas.microsoft.com/office/word/2015/wordml/symex" xmlns:wpg="http://schemas.microsoft.com/office/word/2010/wordprocessingGroup" xmlns:wpi="http://schemas.microsoft.com/office/word/2010/wordprocessingInk" xmlns:wne="http://schemas.microsoft.com/office/word/2006/wordml" xmlns:wps="http://schemas.microsoft.com/office/word/2010/wordprocessingShape" mc:Ignorable="w14 w15 w16se w16cid w16 w16cex w16sdtdh wp14">
+  <w:p>
+    <w:pPr>
+      <w:pStyle w:val="ab"/>
+    </w:pPr>
+  </w:p>
+</w:ftr>
+</file>
+
+<file path=word/footer5.xml><?xml version="1.0" encoding="utf-8"?>
+<w:ftr xmlns:wpc="http://schemas.microsoft.com/office/word/2010/wordprocessingCanvas" xmlns:cx="http://schemas.microsoft.com/office/drawing/2014/chartex" xmlns:cx1="http://schemas.microsoft.com/office/drawing/2015/9/8/chartex" xmlns:cx2="http://schemas.microsoft.com/office/drawing/2015/10/21/chartex" xmlns:cx3="http://schemas.microsoft.com/office/drawing/2016/5/9/chartex" xmlns:cx4="http://schemas.microsoft.com/office/drawing/2016/5/10/chartex" xmlns:cx5="http://schemas.microsoft.com/office/drawing/2016/5/11/chartex" xmlns:cx6="http://schemas.microsoft.com/office/drawing/2016/5/12/chartex" xmlns:cx7="http://schemas.microsoft.com/office/drawing/2016/5/13/chartex" xmlns:cx8="http://schemas.microsoft.com/office/drawing/2016/5/14/chartex" xmlns:mc="http://schemas.openxmlformats.org/markup-compatibility/2006" xmlns:aink="http://schemas.microsoft.com/office/drawing/2016/ink" xmlns:am3d="http://schemas.microsoft.com/office/drawing/2017/model3d" xmlns:o="urn:schemas-microsoft-com:office:office" xmlns:oel="http://schemas.microsoft.com/office/2019/extlst" xmlns:r="http://schemas.openxmlformats.org/officeDocument/2006/relationships" xmlns:m="http://schemas.openxmlformats.org/officeDocument/2006/math" xmlns:v="urn:schemas-microsoft-com:vml" xmlns:wp14="http://schemas.microsoft.com/office/word/2010/wordprocessingDrawing" xmlns:wp="http://schemas.openxmlformats.org/drawingml/2006/wordprocessingDrawing" xmlns:w10="urn:schemas-microsoft-com:office:word" xmlns:w="http://schemas.openxmlformats.org/wordprocessingml/2006/main" xmlns:w14="http://schemas.microsoft.com/office/word/2010/wordml" xmlns:w15="http://schemas.microsoft.com/office/word/2012/wordml" xmlns:w16cex="http://schemas.microsoft.com/office/word/2018/wordml/cex" xmlns:w16cid="http://schemas.microsoft.com/office/word/2016/wordml/cid" xmlns:w16="http://schemas.microsoft.com/office/word/2018/wordml" xmlns:w16sdtdh="http://schemas.microsoft.com/office/word/2020/wordml/sdtdatahash" xmlns:w16se="http://schemas.microsoft.com/office/word/2015/wordml/symex" xmlns:wpg="http://schemas.microsoft.com/office/word/2010/wordprocessingGroup" xmlns:wpi="http://schemas.microsoft.com/office/word/2010/wordprocessingInk" xmlns:wne="http://schemas.microsoft.com/office/word/2006/wordml" xmlns:wps="http://schemas.microsoft.com/office/word/2010/wordprocessingShape" mc:Ignorable="w14 w15 w16se w16cid w16 w16cex w16sdtdh wp14">
+  <w:sdt>
+    <w:sdtPr>
+      <w:id w:val="801974661"/>
+      <w:docPartObj>
+        <w:docPartGallery w:val="Page Numbers (Bottom of Page)"/>
+        <w:docPartUnique/>
+      </w:docPartObj>
+    </w:sdtPr>
+    <w:sdtContent>
+      <w:p>
+        <w:pPr>
+          <w:pStyle w:val="ab"/>
+          <w:ind w:firstLine="480"/>
+          <w:jc w:val="center"/>
+        </w:pPr>
+        <w:r>
+          <w:fldChar w:fldCharType="begin"/>
+        </w:r>
+        <w:r>
+          <w:instrText>PAGE   \* MERGEFORMAT</w:instrText>
+        </w:r>
+        <w:r>
+          <w:fldChar w:fldCharType="separate"/>
+        </w:r>
+        <w:r>
+          <w:rPr>
+            <w:lang w:val="zh-CN" w:eastAsia="zh-CN"/>
+          </w:rPr>
+          <w:t>2</w:t>
+        </w:r>
+        <w:r>
+          <w:fldChar w:fldCharType="end"/>
+        </w:r>
+      </w:p>
+    </w:sdtContent>
+  </w:sdt>
+  <w:p>
+    <w:pPr>
+      <w:pStyle w:val="ab"/>
+    </w:pPr>
+  </w:p>
+</w:ftr>
+</file>
+
+<file path=word/footer6.xml><?xml version="1.0" encoding="utf-8"?>
+<w:ftr xmlns:wpc="http://schemas.microsoft.com/office/word/2010/wordprocessingCanvas" xmlns:cx="http://schemas.microsoft.com/office/drawing/2014/chartex" xmlns:cx1="http://schemas.microsoft.com/office/drawing/2015/9/8/chartex" xmlns:cx2="http://schemas.microsoft.com/office/drawing/2015/10/21/chartex" xmlns:cx3="http://schemas.microsoft.com/office/drawing/2016/5/9/chartex" xmlns:cx4="http://schemas.microsoft.com/office/drawing/2016/5/10/chartex" xmlns:cx5="http://schemas.microsoft.com/office/drawing/2016/5/11/chartex" xmlns:cx6="http://schemas.microsoft.com/office/drawing/2016/5/12/chartex" xmlns:cx7="http://schemas.microsoft.com/office/drawing/2016/5/13/chartex" xmlns:cx8="http://schemas.microsoft.com/office/drawing/2016/5/14/chartex" xmlns:mc="http://schemas.openxmlformats.org/markup-compatibility/2006" xmlns:aink="http://schemas.microsoft.com/office/drawing/2016/ink" xmlns:am3d="http://schemas.microsoft.com/office/drawing/2017/model3d" xmlns:o="urn:schemas-microsoft-com:office:office" xmlns:oel="http://schemas.microsoft.com/office/2019/extlst" xmlns:r="http://schemas.openxmlformats.org/officeDocument/2006/relationships" xmlns:m="http://schemas.openxmlformats.org/officeDocument/2006/math" xmlns:v="urn:schemas-microsoft-com:vml" xmlns:wp14="http://schemas.microsoft.com/office/word/2010/wordprocessingDrawing" xmlns:wp="http://schemas.openxmlformats.org/drawingml/2006/wordprocessingDrawing" xmlns:w10="urn:schemas-microsoft-com:office:word" xmlns:w="http://schemas.openxmlformats.org/wordprocessingml/2006/main" xmlns:w14="http://schemas.microsoft.com/office/word/2010/wordml" xmlns:w15="http://schemas.microsoft.com/office/word/2012/wordml" xmlns:w16cex="http://schemas.microsoft.com/office/word/2018/wordml/cex" xmlns:w16cid="http://schemas.microsoft.com/office/word/2016/wordml/cid" xmlns:w16="http://schemas.microsoft.com/office/word/2018/wordml" xmlns:w16sdtdh="http://schemas.microsoft.com/office/word/2020/wordml/sdtdatahash" xmlns:w16se="http://schemas.microsoft.com/office/word/2015/wordml/symex" xmlns:wpg="http://schemas.microsoft.com/office/word/2010/wordprocessingGroup" xmlns:wpi="http://schemas.microsoft.com/office/word/2010/wordprocessingInk" xmlns:wne="http://schemas.microsoft.com/office/word/2006/wordml" xmlns:wps="http://schemas.microsoft.com/office/word/2010/wordprocessingShape" mc:Ignorable="w14 w15 w16se w16cid w16 w16cex w16sdtdh wp14">
+  <w:sdt>
+    <w:sdtPr>
+      <w:id w:val="-753815938"/>
+      <w:docPartObj>
+        <w:docPartGallery w:val="Page Numbers (Bottom of Page)"/>
+        <w:docPartUnique/>
+      </w:docPartObj>
+    </w:sdtPr>
+    <w:sdtContent>
+      <w:p>
+        <w:pPr>
+          <w:pStyle w:val="ab"/>
+          <w:ind w:firstLine="480"/>
+          <w:jc w:val="center"/>
+        </w:pPr>
+        <w:r>
+          <w:fldChar w:fldCharType="begin"/>
+        </w:r>
+        <w:r>
+          <w:instrText>PAGE   \* MERGEFORMAT</w:instrText>
+        </w:r>
+        <w:r>
+          <w:fldChar w:fldCharType="separate"/>
+        </w:r>
+        <w:r>
+          <w:rPr>
+            <w:lang w:val="zh-CN" w:eastAsia="zh-CN"/>
+          </w:rPr>
+          <w:t>2</w:t>
+        </w:r>
+        <w:r>
+          <w:fldChar w:fldCharType="end"/>
+        </w:r>
+      </w:p>
+    </w:sdtContent>
+  </w:sdt>
+  <w:p>
+    <w:pPr>
+      <w:pStyle w:val="ab"/>
+    </w:pPr>
+  </w:p>
+</w:ftr>
+</file>
+
 <file path=word/footnotes.xml><?xml version="1.0" encoding="utf-8"?>
 <w:footnotes xmlns:wpc="http://schemas.microsoft.com/office/word/2010/wordprocessingCanvas" xmlns:cx="http://schemas.microsoft.com/office/drawing/2014/chartex" xmlns:cx1="http://schemas.microsoft.com/office/drawing/2015/9/8/chartex" xmlns:cx2="http://schemas.microsoft.com/office/drawing/2015/10/21/chartex" xmlns:cx3="http://schemas.microsoft.com/office/drawing/2016/5/9/chartex" xmlns:cx4="http://schemas.microsoft.com/office/drawing/2016/5/10/chartex" xmlns:cx5="http://schemas.microsoft.com/office/drawing/2016/5/11/chartex" xmlns:cx6="http://schemas.microsoft.com/office/drawing/2016/5/12/chartex" xmlns:cx7="http://schemas.microsoft.com/office/drawing/2016/5/13/chartex" xmlns:cx8="http://schemas.microsoft.com/office/drawing/2016/5/14/chartex" xmlns:mc="http://schemas.openxmlformats.org/markup-compatibility/2006" xmlns:aink="http://schemas.microsoft.com/office/drawing/2016/ink" xmlns:am3d="http://schemas.microsoft.com/office/drawing/2017/model3d" xmlns:o="urn:schemas-microsoft-com:office:office" xmlns:oel="http://schemas.microsoft.com/office/2019/extlst" xmlns:r="http://schemas.openxmlformats.org/officeDocument/2006/relationships" xmlns:m="http://schemas.openxmlformats.org/officeDocument/2006/math" xmlns:v="urn:schemas-microsoft-com:vml" xmlns:wp14="http://schemas.microsoft.com/office/word/2010/wordprocessingDrawing" xmlns:wp="http://schemas.openxmlformats.org/drawingml/2006/wordprocessingDrawing" xmlns:w10="urn:schemas-microsoft-com:office:word" xmlns:w="http://schemas.openxmlformats.org/wordprocessingml/2006/main" xmlns:w14="http://schemas.microsoft.com/office/word/2010/wordml" xmlns:w15="http://schemas.microsoft.com/office/word/2012/wordml" xmlns:w16cex="http://schemas.microsoft.com/office/word/2018/wordml/cex" xmlns:w16cid="http://schemas.microsoft.com/office/word/2016/wordml/cid" xmlns:w16="http://schemas.microsoft.com/office/word/2018/wordml" xmlns:w16sdtdh="http://schemas.microsoft.com/office/word/2020/wordml/sdtdatahash" xmlns:w16se="http://schemas.microsoft.com/office/word/2015/wordml/symex" xmlns:wpg="http://schemas.microsoft.com/office/word/2010/wordprocessingGroup" xmlns:wpi="http://schemas.microsoft.com/office/word/2010/wordprocessingInk" xmlns:wne="http://schemas.microsoft.com/office/word/2006/wordml" xmlns:wps="http://schemas.microsoft.com/office/word/2010/wordprocessingShape" mc:Ignorable="w14 w15 w16se w16cid w16 w16cex w16sdtdh wp14">
   <w:footnote w:type="separator" w:id="-1">
@@ -6789,18 +9610,18 @@
         <w:noProof/>
       </w:rPr>
       <w:drawing>
-        <wp:anchor distT="0" distB="0" distL="114300" distR="114300" simplePos="0" relativeHeight="251660288" behindDoc="0" locked="0" layoutInCell="1" allowOverlap="1" wp14:anchorId="6C23BA09" wp14:editId="31A4D72B">
+        <wp:anchor distT="0" distB="0" distL="114300" distR="114300" simplePos="0" relativeHeight="251660288" behindDoc="0" locked="0" layoutInCell="1" allowOverlap="1" wp14:anchorId="6C23BA09" wp14:editId="11039AF2">
           <wp:simplePos x="0" y="0"/>
           <wp:positionH relativeFrom="column">
-            <wp:posOffset>3794125</wp:posOffset>
+            <wp:posOffset>3489325</wp:posOffset>
           </wp:positionH>
           <wp:positionV relativeFrom="paragraph">
-            <wp:posOffset>-126365</wp:posOffset>
+            <wp:posOffset>-149225</wp:posOffset>
           </wp:positionV>
           <wp:extent cx="2805430" cy="560705"/>
           <wp:effectExtent l="0" t="0" r="0" b="0"/>
           <wp:wrapSquare wrapText="bothSides"/>
-          <wp:docPr id="1183021637" name="Picture 1"/>
+          <wp:docPr id="1274225112" name="Picture 1"/>
           <wp:cNvGraphicFramePr>
             <a:graphicFrameLocks xmlns:a="http://schemas.openxmlformats.org/drawingml/2006/main"/>
           </wp:cNvGraphicFramePr>
@@ -6868,7 +9689,7 @@
           <wp:extent cx="2168525" cy="727710"/>
           <wp:effectExtent l="0" t="0" r="0" b="0"/>
           <wp:wrapSquare wrapText="bothSides"/>
-          <wp:docPr id="313767324" name="Picture 2" descr="C:\Users\ezzlet\AppData\Local\Microsoft\Windows\Temporary Internet Files\Content.Word\UoN_Primary_Logo_CMYK.JPG"/>
+          <wp:docPr id="741018240" name="Picture 2" descr="C:\Users\ezzlet\AppData\Local\Microsoft\Windows\Temporary Internet Files\Content.Word\UoN_Primary_Logo_CMYK.JPG"/>
           <wp:cNvGraphicFramePr>
             <a:graphicFrameLocks xmlns:a="http://schemas.openxmlformats.org/drawingml/2006/main"/>
           </wp:cNvGraphicFramePr>
@@ -6923,6 +9744,39 @@
 </w:hdr>
 </file>
 
+<file path=word/header4.xml><?xml version="1.0" encoding="utf-8"?>
+<w:hdr xmlns:wpc="http://schemas.microsoft.com/office/word/2010/wordprocessingCanvas" xmlns:cx="http://schemas.microsoft.com/office/drawing/2014/chartex" xmlns:cx1="http://schemas.microsoft.com/office/drawing/2015/9/8/chartex" xmlns:cx2="http://schemas.microsoft.com/office/drawing/2015/10/21/chartex" xmlns:cx3="http://schemas.microsoft.com/office/drawing/2016/5/9/chartex" xmlns:cx4="http://schemas.microsoft.com/office/drawing/2016/5/10/chartex" xmlns:cx5="http://schemas.microsoft.com/office/drawing/2016/5/11/chartex" xmlns:cx6="http://schemas.microsoft.com/office/drawing/2016/5/12/chartex" xmlns:cx7="http://schemas.microsoft.com/office/drawing/2016/5/13/chartex" xmlns:cx8="http://schemas.microsoft.com/office/drawing/2016/5/14/chartex" xmlns:mc="http://schemas.openxmlformats.org/markup-compatibility/2006" xmlns:aink="http://schemas.microsoft.com/office/drawing/2016/ink" xmlns:am3d="http://schemas.microsoft.com/office/drawing/2017/model3d" xmlns:o="urn:schemas-microsoft-com:office:office" xmlns:oel="http://schemas.microsoft.com/office/2019/extlst" xmlns:r="http://schemas.openxmlformats.org/officeDocument/2006/relationships" xmlns:m="http://schemas.openxmlformats.org/officeDocument/2006/math" xmlns:v="urn:schemas-microsoft-com:vml" xmlns:wp14="http://schemas.microsoft.com/office/word/2010/wordprocessingDrawing" xmlns:wp="http://schemas.openxmlformats.org/drawingml/2006/wordprocessingDrawing" xmlns:w10="urn:schemas-microsoft-com:office:word" xmlns:w="http://schemas.openxmlformats.org/wordprocessingml/2006/main" xmlns:w14="http://schemas.microsoft.com/office/word/2010/wordml" xmlns:w15="http://schemas.microsoft.com/office/word/2012/wordml" xmlns:w16cex="http://schemas.microsoft.com/office/word/2018/wordml/cex" xmlns:w16cid="http://schemas.microsoft.com/office/word/2016/wordml/cid" xmlns:w16="http://schemas.microsoft.com/office/word/2018/wordml" xmlns:w16sdtdh="http://schemas.microsoft.com/office/word/2020/wordml/sdtdatahash" xmlns:w16se="http://schemas.microsoft.com/office/word/2015/wordml/symex" xmlns:wpg="http://schemas.microsoft.com/office/word/2010/wordprocessingGroup" xmlns:wpi="http://schemas.microsoft.com/office/word/2010/wordprocessingInk" xmlns:wne="http://schemas.microsoft.com/office/word/2006/wordml" xmlns:wps="http://schemas.microsoft.com/office/word/2010/wordprocessingShape" mc:Ignorable="w14 w15 w16se w16cid w16 w16cex w16sdtdh wp14">
+  <w:p>
+    <w:pPr>
+      <w:pStyle w:val="a9"/>
+    </w:pPr>
+  </w:p>
+</w:hdr>
+</file>
+
+<file path=word/header5.xml><?xml version="1.0" encoding="utf-8"?>
+<w:hdr xmlns:wpc="http://schemas.microsoft.com/office/word/2010/wordprocessingCanvas" xmlns:cx="http://schemas.microsoft.com/office/drawing/2014/chartex" xmlns:cx1="http://schemas.microsoft.com/office/drawing/2015/9/8/chartex" xmlns:cx2="http://schemas.microsoft.com/office/drawing/2015/10/21/chartex" xmlns:cx3="http://schemas.microsoft.com/office/drawing/2016/5/9/chartex" xmlns:cx4="http://schemas.microsoft.com/office/drawing/2016/5/10/chartex" xmlns:cx5="http://schemas.microsoft.com/office/drawing/2016/5/11/chartex" xmlns:cx6="http://schemas.microsoft.com/office/drawing/2016/5/12/chartex" xmlns:cx7="http://schemas.microsoft.com/office/drawing/2016/5/13/chartex" xmlns:cx8="http://schemas.microsoft.com/office/drawing/2016/5/14/chartex" xmlns:mc="http://schemas.openxmlformats.org/markup-compatibility/2006" xmlns:aink="http://schemas.microsoft.com/office/drawing/2016/ink" xmlns:am3d="http://schemas.microsoft.com/office/drawing/2017/model3d" xmlns:o="urn:schemas-microsoft-com:office:office" xmlns:oel="http://schemas.microsoft.com/office/2019/extlst" xmlns:r="http://schemas.openxmlformats.org/officeDocument/2006/relationships" xmlns:m="http://schemas.openxmlformats.org/officeDocument/2006/math" xmlns:v="urn:schemas-microsoft-com:vml" xmlns:wp14="http://schemas.microsoft.com/office/word/2010/wordprocessingDrawing" xmlns:wp="http://schemas.openxmlformats.org/drawingml/2006/wordprocessingDrawing" xmlns:w10="urn:schemas-microsoft-com:office:word" xmlns:w="http://schemas.openxmlformats.org/wordprocessingml/2006/main" xmlns:w14="http://schemas.microsoft.com/office/word/2010/wordml" xmlns:w15="http://schemas.microsoft.com/office/word/2012/wordml" xmlns:w16cex="http://schemas.microsoft.com/office/word/2018/wordml/cex" xmlns:w16cid="http://schemas.microsoft.com/office/word/2016/wordml/cid" xmlns:w16="http://schemas.microsoft.com/office/word/2018/wordml" xmlns:w16sdtdh="http://schemas.microsoft.com/office/word/2020/wordml/sdtdatahash" xmlns:w16se="http://schemas.microsoft.com/office/word/2015/wordml/symex" xmlns:wpg="http://schemas.microsoft.com/office/word/2010/wordprocessingGroup" xmlns:wpi="http://schemas.microsoft.com/office/word/2010/wordprocessingInk" xmlns:wne="http://schemas.microsoft.com/office/word/2006/wordml" xmlns:wps="http://schemas.microsoft.com/office/word/2010/wordprocessingShape" mc:Ignorable="w14 w15 w16se w16cid w16 w16cex w16sdtdh wp14">
+  <w:p>
+    <w:pPr>
+      <w:pStyle w:val="a9"/>
+    </w:pPr>
+  </w:p>
+</w:hdr>
+</file>
+
+<file path=word/header6.xml><?xml version="1.0" encoding="utf-8"?>
+<w:hdr xmlns:wpc="http://schemas.microsoft.com/office/word/2010/wordprocessingCanvas" xmlns:cx="http://schemas.microsoft.com/office/drawing/2014/chartex" xmlns:cx1="http://schemas.microsoft.com/office/drawing/2015/9/8/chartex" xmlns:cx2="http://schemas.microsoft.com/office/drawing/2015/10/21/chartex" xmlns:cx3="http://schemas.microsoft.com/office/drawing/2016/5/9/chartex" xmlns:cx4="http://schemas.microsoft.com/office/drawing/2016/5/10/chartex" xmlns:cx5="http://schemas.microsoft.com/office/drawing/2016/5/11/chartex" xmlns:cx6="http://schemas.microsoft.com/office/drawing/2016/5/12/chartex" xmlns:cx7="http://schemas.microsoft.com/office/drawing/2016/5/13/chartex" xmlns:cx8="http://schemas.microsoft.com/office/drawing/2016/5/14/chartex" xmlns:mc="http://schemas.openxmlformats.org/markup-compatibility/2006" xmlns:aink="http://schemas.microsoft.com/office/drawing/2016/ink" xmlns:am3d="http://schemas.microsoft.com/office/drawing/2017/model3d" xmlns:o="urn:schemas-microsoft-com:office:office" xmlns:oel="http://schemas.microsoft.com/office/2019/extlst" xmlns:r="http://schemas.openxmlformats.org/officeDocument/2006/relationships" xmlns:m="http://schemas.openxmlformats.org/officeDocument/2006/math" xmlns:v="urn:schemas-microsoft-com:vml" xmlns:wp14="http://schemas.microsoft.com/office/word/2010/wordprocessingDrawing" xmlns:wp="http://schemas.openxmlformats.org/drawingml/2006/wordprocessingDrawing" xmlns:w10="urn:schemas-microsoft-com:office:word" xmlns:w="http://schemas.openxmlformats.org/wordprocessingml/2006/main" xmlns:w14="http://schemas.microsoft.com/office/word/2010/wordml" xmlns:w15="http://schemas.microsoft.com/office/word/2012/wordml" xmlns:w16cex="http://schemas.microsoft.com/office/word/2018/wordml/cex" xmlns:w16cid="http://schemas.microsoft.com/office/word/2016/wordml/cid" xmlns:w16="http://schemas.microsoft.com/office/word/2018/wordml" xmlns:w16sdtdh="http://schemas.microsoft.com/office/word/2020/wordml/sdtdatahash" xmlns:w16se="http://schemas.microsoft.com/office/word/2015/wordml/symex" xmlns:wpg="http://schemas.microsoft.com/office/word/2010/wordprocessingGroup" xmlns:wpi="http://schemas.microsoft.com/office/word/2010/wordprocessingInk" xmlns:wne="http://schemas.microsoft.com/office/word/2006/wordml" xmlns:wps="http://schemas.microsoft.com/office/word/2010/wordprocessingShape" mc:Ignorable="w14 w15 w16se w16cid w16 w16cex w16sdtdh wp14">
+  <w:p>
+    <w:pPr>
+      <w:pStyle w:val="a9"/>
+      <w:rPr>
+        <w:lang w:eastAsia="zh-CN"/>
+      </w:rPr>
+    </w:pPr>
+  </w:p>
+</w:hdr>
+</file>
+
 <file path=word/numbering.xml><?xml version="1.0" encoding="utf-8"?>
 <w:numbering xmlns:wpc="http://schemas.microsoft.com/office/word/2010/wordprocessingCanvas" xmlns:cx="http://schemas.microsoft.com/office/drawing/2014/chartex" xmlns:cx1="http://schemas.microsoft.com/office/drawing/2015/9/8/chartex" xmlns:cx2="http://schemas.microsoft.com/office/drawing/2015/10/21/chartex" xmlns:cx3="http://schemas.microsoft.com/office/drawing/2016/5/9/chartex" xmlns:cx4="http://schemas.microsoft.com/office/drawing/2016/5/10/chartex" xmlns:cx5="http://schemas.microsoft.com/office/drawing/2016/5/11/chartex" xmlns:cx6="http://schemas.microsoft.com/office/drawing/2016/5/12/chartex" xmlns:cx7="http://schemas.microsoft.com/office/drawing/2016/5/13/chartex" xmlns:cx8="http://schemas.microsoft.com/office/drawing/2016/5/14/chartex" xmlns:mc="http://schemas.openxmlformats.org/markup-compatibility/2006" xmlns:aink="http://schemas.microsoft.com/office/drawing/2016/ink" xmlns:am3d="http://schemas.microsoft.com/office/drawing/2017/model3d" xmlns:o="urn:schemas-microsoft-com:office:office" xmlns:oel="http://schemas.microsoft.com/office/2019/extlst" xmlns:r="http://schemas.openxmlformats.org/officeDocument/2006/relationships" xmlns:m="http://schemas.openxmlformats.org/officeDocument/2006/math" xmlns:v="urn:schemas-microsoft-com:vml" xmlns:wp14="http://schemas.microsoft.com/office/word/2010/wordprocessingDrawing" xmlns:wp="http://schemas.openxmlformats.org/drawingml/2006/wordprocessingDrawing" xmlns:w10="urn:schemas-microsoft-com:office:word" xmlns:w="http://schemas.openxmlformats.org/wordprocessingml/2006/main" xmlns:w14="http://schemas.microsoft.com/office/word/2010/wordml" xmlns:w15="http://schemas.microsoft.com/office/word/2012/wordml" xmlns:w16cex="http://schemas.microsoft.com/office/word/2018/wordml/cex" xmlns:w16cid="http://schemas.microsoft.com/office/word/2016/wordml/cid" xmlns:w16="http://schemas.microsoft.com/office/word/2018/wordml" xmlns:w16sdtdh="http://schemas.microsoft.com/office/word/2020/wordml/sdtdatahash" xmlns:w16se="http://schemas.microsoft.com/office/word/2015/wordml/symex" xmlns:wpg="http://schemas.microsoft.com/office/word/2010/wordprocessingGroup" xmlns:wpi="http://schemas.microsoft.com/office/word/2010/wordprocessingInk" xmlns:wne="http://schemas.microsoft.com/office/word/2006/wordml" xmlns:wps="http://schemas.microsoft.com/office/word/2010/wordprocessingShape" mc:Ignorable="w14 w15 w16se w16cid w16 w16cex w16sdtdh wp14">
   <w:abstractNum w:abstractNumId="0" w15:restartNumberingAfterBreak="0">
@@ -7404,6 +10258,119 @@
     </w:lvl>
   </w:abstractNum>
   <w:abstractNum w:abstractNumId="13" w15:restartNumberingAfterBreak="0">
+    <w:nsid w:val="31653A0D"/>
+    <w:multiLevelType w:val="hybridMultilevel"/>
+    <w:tmpl w:val="7E3E9628"/>
+    <w:lvl w:ilvl="0" w:tplc="71B6CEA8">
+      <w:start w:val="2"/>
+      <w:numFmt w:val="bullet"/>
+      <w:lvlText w:val="-"/>
+      <w:lvlJc w:val="left"/>
+      <w:pPr>
+        <w:ind w:left="1860" w:hanging="360"/>
+      </w:pPr>
+      <w:rPr>
+        <w:rFonts w:ascii="Times New Roman" w:eastAsiaTheme="minorEastAsia" w:hAnsi="Times New Roman" w:cs="Times New Roman" w:hint="default"/>
+      </w:rPr>
+    </w:lvl>
+    <w:lvl w:ilvl="1" w:tplc="04090003" w:tentative="1">
+      <w:start w:val="1"/>
+      <w:numFmt w:val="bullet"/>
+      <w:lvlText w:val=""/>
+      <w:lvlJc w:val="left"/>
+      <w:pPr>
+        <w:ind w:left="2380" w:hanging="440"/>
+      </w:pPr>
+      <w:rPr>
+        <w:rFonts w:ascii="Wingdings" w:hAnsi="Wingdings" w:hint="default"/>
+      </w:rPr>
+    </w:lvl>
+    <w:lvl w:ilvl="2" w:tplc="04090005" w:tentative="1">
+      <w:start w:val="1"/>
+      <w:numFmt w:val="bullet"/>
+      <w:lvlText w:val=""/>
+      <w:lvlJc w:val="left"/>
+      <w:pPr>
+        <w:ind w:left="2820" w:hanging="440"/>
+      </w:pPr>
+      <w:rPr>
+        <w:rFonts w:ascii="Wingdings" w:hAnsi="Wingdings" w:hint="default"/>
+      </w:rPr>
+    </w:lvl>
+    <w:lvl w:ilvl="3" w:tplc="04090001" w:tentative="1">
+      <w:start w:val="1"/>
+      <w:numFmt w:val="bullet"/>
+      <w:lvlText w:val=""/>
+      <w:lvlJc w:val="left"/>
+      <w:pPr>
+        <w:ind w:left="3260" w:hanging="440"/>
+      </w:pPr>
+      <w:rPr>
+        <w:rFonts w:ascii="Wingdings" w:hAnsi="Wingdings" w:hint="default"/>
+      </w:rPr>
+    </w:lvl>
+    <w:lvl w:ilvl="4" w:tplc="04090003" w:tentative="1">
+      <w:start w:val="1"/>
+      <w:numFmt w:val="bullet"/>
+      <w:lvlText w:val=""/>
+      <w:lvlJc w:val="left"/>
+      <w:pPr>
+        <w:ind w:left="3700" w:hanging="440"/>
+      </w:pPr>
+      <w:rPr>
+        <w:rFonts w:ascii="Wingdings" w:hAnsi="Wingdings" w:hint="default"/>
+      </w:rPr>
+    </w:lvl>
+    <w:lvl w:ilvl="5" w:tplc="04090005" w:tentative="1">
+      <w:start w:val="1"/>
+      <w:numFmt w:val="bullet"/>
+      <w:lvlText w:val=""/>
+      <w:lvlJc w:val="left"/>
+      <w:pPr>
+        <w:ind w:left="4140" w:hanging="440"/>
+      </w:pPr>
+      <w:rPr>
+        <w:rFonts w:ascii="Wingdings" w:hAnsi="Wingdings" w:hint="default"/>
+      </w:rPr>
+    </w:lvl>
+    <w:lvl w:ilvl="6" w:tplc="04090001" w:tentative="1">
+      <w:start w:val="1"/>
+      <w:numFmt w:val="bullet"/>
+      <w:lvlText w:val=""/>
+      <w:lvlJc w:val="left"/>
+      <w:pPr>
+        <w:ind w:left="4580" w:hanging="440"/>
+      </w:pPr>
+      <w:rPr>
+        <w:rFonts w:ascii="Wingdings" w:hAnsi="Wingdings" w:hint="default"/>
+      </w:rPr>
+    </w:lvl>
+    <w:lvl w:ilvl="7" w:tplc="04090003" w:tentative="1">
+      <w:start w:val="1"/>
+      <w:numFmt w:val="bullet"/>
+      <w:lvlText w:val=""/>
+      <w:lvlJc w:val="left"/>
+      <w:pPr>
+        <w:ind w:left="5020" w:hanging="440"/>
+      </w:pPr>
+      <w:rPr>
+        <w:rFonts w:ascii="Wingdings" w:hAnsi="Wingdings" w:hint="default"/>
+      </w:rPr>
+    </w:lvl>
+    <w:lvl w:ilvl="8" w:tplc="04090005" w:tentative="1">
+      <w:start w:val="1"/>
+      <w:numFmt w:val="bullet"/>
+      <w:lvlText w:val=""/>
+      <w:lvlJc w:val="left"/>
+      <w:pPr>
+        <w:ind w:left="5460" w:hanging="440"/>
+      </w:pPr>
+      <w:rPr>
+        <w:rFonts w:ascii="Wingdings" w:hAnsi="Wingdings" w:hint="default"/>
+      </w:rPr>
+    </w:lvl>
+  </w:abstractNum>
+  <w:abstractNum w:abstractNumId="14" w15:restartNumberingAfterBreak="0">
     <w:nsid w:val="40C50BB1"/>
     <w:multiLevelType w:val="hybridMultilevel"/>
     <w:tmpl w:val="8012960C"/>
@@ -7516,7 +10483,7 @@
       </w:rPr>
     </w:lvl>
   </w:abstractNum>
-  <w:abstractNum w:abstractNumId="14" w15:restartNumberingAfterBreak="0">
+  <w:abstractNum w:abstractNumId="15" w15:restartNumberingAfterBreak="0">
     <w:nsid w:val="4C756D68"/>
     <w:multiLevelType w:val="multilevel"/>
     <w:tmpl w:val="F3C8FA74"/>
@@ -7638,7 +10605,7 @@
       </w:rPr>
     </w:lvl>
   </w:abstractNum>
-  <w:abstractNum w:abstractNumId="15" w15:restartNumberingAfterBreak="0">
+  <w:abstractNum w:abstractNumId="16" w15:restartNumberingAfterBreak="0">
     <w:nsid w:val="68042D33"/>
     <w:multiLevelType w:val="multilevel"/>
     <w:tmpl w:val="98B0431E"/>
@@ -7760,12 +10727,125 @@
       </w:rPr>
     </w:lvl>
   </w:abstractNum>
-  <w:abstractNum w:abstractNumId="16" w15:restartNumberingAfterBreak="0">
-    <w:nsid w:val="7E1667A7"/>
+  <w:abstractNum w:abstractNumId="17" w15:restartNumberingAfterBreak="0">
+    <w:nsid w:val="777939BB"/>
     <w:multiLevelType w:val="hybridMultilevel"/>
-    <w:tmpl w:val="B58C6DA6"/>
-    <w:lvl w:ilvl="0" w:tplc="337EEED2">
-      <w:start w:val="2"/>
+    <w:tmpl w:val="EFDA1412"/>
+    <w:lvl w:ilvl="0" w:tplc="7CA8DBFC">
+      <w:start w:val="8"/>
+      <w:numFmt w:val="bullet"/>
+      <w:lvlText w:val="-"/>
+      <w:lvlJc w:val="left"/>
+      <w:pPr>
+        <w:ind w:left="600" w:hanging="360"/>
+      </w:pPr>
+      <w:rPr>
+        <w:rFonts w:ascii="Times New Roman" w:eastAsiaTheme="minorEastAsia" w:hAnsi="Times New Roman" w:cs="Times New Roman" w:hint="default"/>
+      </w:rPr>
+    </w:lvl>
+    <w:lvl w:ilvl="1" w:tplc="04090003" w:tentative="1">
+      <w:start w:val="1"/>
+      <w:numFmt w:val="bullet"/>
+      <w:lvlText w:val=""/>
+      <w:lvlJc w:val="left"/>
+      <w:pPr>
+        <w:ind w:left="1120" w:hanging="440"/>
+      </w:pPr>
+      <w:rPr>
+        <w:rFonts w:ascii="Wingdings" w:hAnsi="Wingdings" w:hint="default"/>
+      </w:rPr>
+    </w:lvl>
+    <w:lvl w:ilvl="2" w:tplc="04090005" w:tentative="1">
+      <w:start w:val="1"/>
+      <w:numFmt w:val="bullet"/>
+      <w:lvlText w:val=""/>
+      <w:lvlJc w:val="left"/>
+      <w:pPr>
+        <w:ind w:left="1560" w:hanging="440"/>
+      </w:pPr>
+      <w:rPr>
+        <w:rFonts w:ascii="Wingdings" w:hAnsi="Wingdings" w:hint="default"/>
+      </w:rPr>
+    </w:lvl>
+    <w:lvl w:ilvl="3" w:tplc="04090001" w:tentative="1">
+      <w:start w:val="1"/>
+      <w:numFmt w:val="bullet"/>
+      <w:lvlText w:val=""/>
+      <w:lvlJc w:val="left"/>
+      <w:pPr>
+        <w:ind w:left="2000" w:hanging="440"/>
+      </w:pPr>
+      <w:rPr>
+        <w:rFonts w:ascii="Wingdings" w:hAnsi="Wingdings" w:hint="default"/>
+      </w:rPr>
+    </w:lvl>
+    <w:lvl w:ilvl="4" w:tplc="04090003" w:tentative="1">
+      <w:start w:val="1"/>
+      <w:numFmt w:val="bullet"/>
+      <w:lvlText w:val=""/>
+      <w:lvlJc w:val="left"/>
+      <w:pPr>
+        <w:ind w:left="2440" w:hanging="440"/>
+      </w:pPr>
+      <w:rPr>
+        <w:rFonts w:ascii="Wingdings" w:hAnsi="Wingdings" w:hint="default"/>
+      </w:rPr>
+    </w:lvl>
+    <w:lvl w:ilvl="5" w:tplc="04090005" w:tentative="1">
+      <w:start w:val="1"/>
+      <w:numFmt w:val="bullet"/>
+      <w:lvlText w:val=""/>
+      <w:lvlJc w:val="left"/>
+      <w:pPr>
+        <w:ind w:left="2880" w:hanging="440"/>
+      </w:pPr>
+      <w:rPr>
+        <w:rFonts w:ascii="Wingdings" w:hAnsi="Wingdings" w:hint="default"/>
+      </w:rPr>
+    </w:lvl>
+    <w:lvl w:ilvl="6" w:tplc="04090001" w:tentative="1">
+      <w:start w:val="1"/>
+      <w:numFmt w:val="bullet"/>
+      <w:lvlText w:val=""/>
+      <w:lvlJc w:val="left"/>
+      <w:pPr>
+        <w:ind w:left="3320" w:hanging="440"/>
+      </w:pPr>
+      <w:rPr>
+        <w:rFonts w:ascii="Wingdings" w:hAnsi="Wingdings" w:hint="default"/>
+      </w:rPr>
+    </w:lvl>
+    <w:lvl w:ilvl="7" w:tplc="04090003" w:tentative="1">
+      <w:start w:val="1"/>
+      <w:numFmt w:val="bullet"/>
+      <w:lvlText w:val=""/>
+      <w:lvlJc w:val="left"/>
+      <w:pPr>
+        <w:ind w:left="3760" w:hanging="440"/>
+      </w:pPr>
+      <w:rPr>
+        <w:rFonts w:ascii="Wingdings" w:hAnsi="Wingdings" w:hint="default"/>
+      </w:rPr>
+    </w:lvl>
+    <w:lvl w:ilvl="8" w:tplc="04090005" w:tentative="1">
+      <w:start w:val="1"/>
+      <w:numFmt w:val="bullet"/>
+      <w:lvlText w:val=""/>
+      <w:lvlJc w:val="left"/>
+      <w:pPr>
+        <w:ind w:left="4200" w:hanging="440"/>
+      </w:pPr>
+      <w:rPr>
+        <w:rFonts w:ascii="Wingdings" w:hAnsi="Wingdings" w:hint="default"/>
+      </w:rPr>
+    </w:lvl>
+  </w:abstractNum>
+  <w:abstractNum w:abstractNumId="18" w15:restartNumberingAfterBreak="0">
+    <w:nsid w:val="7A3F0D2A"/>
+    <w:multiLevelType w:val="hybridMultilevel"/>
+    <w:tmpl w:val="A66CF8C2"/>
+    <w:lvl w:ilvl="0" w:tplc="8DA2E2AC">
+      <w:start w:val="8"/>
       <w:numFmt w:val="bullet"/>
       <w:lvlText w:val=""/>
       <w:lvlJc w:val="left"/>
@@ -7867,6 +10947,232 @@
       <w:lvlJc w:val="left"/>
       <w:pPr>
         <w:ind w:left="3960" w:hanging="440"/>
+      </w:pPr>
+      <w:rPr>
+        <w:rFonts w:ascii="Wingdings" w:hAnsi="Wingdings" w:hint="default"/>
+      </w:rPr>
+    </w:lvl>
+  </w:abstractNum>
+  <w:abstractNum w:abstractNumId="19" w15:restartNumberingAfterBreak="0">
+    <w:nsid w:val="7E1667A7"/>
+    <w:multiLevelType w:val="hybridMultilevel"/>
+    <w:tmpl w:val="B58C6DA6"/>
+    <w:lvl w:ilvl="0" w:tplc="337EEED2">
+      <w:start w:val="2"/>
+      <w:numFmt w:val="bullet"/>
+      <w:lvlText w:val=""/>
+      <w:lvlJc w:val="left"/>
+      <w:pPr>
+        <w:ind w:left="360" w:hanging="360"/>
+      </w:pPr>
+      <w:rPr>
+        <w:rFonts w:ascii="Wingdings" w:eastAsiaTheme="minorEastAsia" w:hAnsi="Wingdings" w:cs="Times New Roman" w:hint="default"/>
+      </w:rPr>
+    </w:lvl>
+    <w:lvl w:ilvl="1" w:tplc="04090003" w:tentative="1">
+      <w:start w:val="1"/>
+      <w:numFmt w:val="bullet"/>
+      <w:lvlText w:val=""/>
+      <w:lvlJc w:val="left"/>
+      <w:pPr>
+        <w:ind w:left="880" w:hanging="440"/>
+      </w:pPr>
+      <w:rPr>
+        <w:rFonts w:ascii="Wingdings" w:hAnsi="Wingdings" w:hint="default"/>
+      </w:rPr>
+    </w:lvl>
+    <w:lvl w:ilvl="2" w:tplc="04090005" w:tentative="1">
+      <w:start w:val="1"/>
+      <w:numFmt w:val="bullet"/>
+      <w:lvlText w:val=""/>
+      <w:lvlJc w:val="left"/>
+      <w:pPr>
+        <w:ind w:left="1320" w:hanging="440"/>
+      </w:pPr>
+      <w:rPr>
+        <w:rFonts w:ascii="Wingdings" w:hAnsi="Wingdings" w:hint="default"/>
+      </w:rPr>
+    </w:lvl>
+    <w:lvl w:ilvl="3" w:tplc="04090001" w:tentative="1">
+      <w:start w:val="1"/>
+      <w:numFmt w:val="bullet"/>
+      <w:lvlText w:val=""/>
+      <w:lvlJc w:val="left"/>
+      <w:pPr>
+        <w:ind w:left="1760" w:hanging="440"/>
+      </w:pPr>
+      <w:rPr>
+        <w:rFonts w:ascii="Wingdings" w:hAnsi="Wingdings" w:hint="default"/>
+      </w:rPr>
+    </w:lvl>
+    <w:lvl w:ilvl="4" w:tplc="04090003" w:tentative="1">
+      <w:start w:val="1"/>
+      <w:numFmt w:val="bullet"/>
+      <w:lvlText w:val=""/>
+      <w:lvlJc w:val="left"/>
+      <w:pPr>
+        <w:ind w:left="2200" w:hanging="440"/>
+      </w:pPr>
+      <w:rPr>
+        <w:rFonts w:ascii="Wingdings" w:hAnsi="Wingdings" w:hint="default"/>
+      </w:rPr>
+    </w:lvl>
+    <w:lvl w:ilvl="5" w:tplc="04090005" w:tentative="1">
+      <w:start w:val="1"/>
+      <w:numFmt w:val="bullet"/>
+      <w:lvlText w:val=""/>
+      <w:lvlJc w:val="left"/>
+      <w:pPr>
+        <w:ind w:left="2640" w:hanging="440"/>
+      </w:pPr>
+      <w:rPr>
+        <w:rFonts w:ascii="Wingdings" w:hAnsi="Wingdings" w:hint="default"/>
+      </w:rPr>
+    </w:lvl>
+    <w:lvl w:ilvl="6" w:tplc="04090001" w:tentative="1">
+      <w:start w:val="1"/>
+      <w:numFmt w:val="bullet"/>
+      <w:lvlText w:val=""/>
+      <w:lvlJc w:val="left"/>
+      <w:pPr>
+        <w:ind w:left="3080" w:hanging="440"/>
+      </w:pPr>
+      <w:rPr>
+        <w:rFonts w:ascii="Wingdings" w:hAnsi="Wingdings" w:hint="default"/>
+      </w:rPr>
+    </w:lvl>
+    <w:lvl w:ilvl="7" w:tplc="04090003" w:tentative="1">
+      <w:start w:val="1"/>
+      <w:numFmt w:val="bullet"/>
+      <w:lvlText w:val=""/>
+      <w:lvlJc w:val="left"/>
+      <w:pPr>
+        <w:ind w:left="3520" w:hanging="440"/>
+      </w:pPr>
+      <w:rPr>
+        <w:rFonts w:ascii="Wingdings" w:hAnsi="Wingdings" w:hint="default"/>
+      </w:rPr>
+    </w:lvl>
+    <w:lvl w:ilvl="8" w:tplc="04090005" w:tentative="1">
+      <w:start w:val="1"/>
+      <w:numFmt w:val="bullet"/>
+      <w:lvlText w:val=""/>
+      <w:lvlJc w:val="left"/>
+      <w:pPr>
+        <w:ind w:left="3960" w:hanging="440"/>
+      </w:pPr>
+      <w:rPr>
+        <w:rFonts w:ascii="Wingdings" w:hAnsi="Wingdings" w:hint="default"/>
+      </w:rPr>
+    </w:lvl>
+  </w:abstractNum>
+  <w:abstractNum w:abstractNumId="20" w15:restartNumberingAfterBreak="0">
+    <w:nsid w:val="7F4E2193"/>
+    <w:multiLevelType w:val="hybridMultilevel"/>
+    <w:tmpl w:val="6D502904"/>
+    <w:lvl w:ilvl="0" w:tplc="69A419DC">
+      <w:start w:val="8"/>
+      <w:numFmt w:val="bullet"/>
+      <w:lvlText w:val="-"/>
+      <w:lvlJc w:val="left"/>
+      <w:pPr>
+        <w:ind w:left="600" w:hanging="360"/>
+      </w:pPr>
+      <w:rPr>
+        <w:rFonts w:ascii="Times New Roman" w:eastAsiaTheme="minorEastAsia" w:hAnsi="Times New Roman" w:cs="Times New Roman" w:hint="default"/>
+      </w:rPr>
+    </w:lvl>
+    <w:lvl w:ilvl="1" w:tplc="04090003" w:tentative="1">
+      <w:start w:val="1"/>
+      <w:numFmt w:val="bullet"/>
+      <w:lvlText w:val=""/>
+      <w:lvlJc w:val="left"/>
+      <w:pPr>
+        <w:ind w:left="1120" w:hanging="440"/>
+      </w:pPr>
+      <w:rPr>
+        <w:rFonts w:ascii="Wingdings" w:hAnsi="Wingdings" w:hint="default"/>
+      </w:rPr>
+    </w:lvl>
+    <w:lvl w:ilvl="2" w:tplc="04090005" w:tentative="1">
+      <w:start w:val="1"/>
+      <w:numFmt w:val="bullet"/>
+      <w:lvlText w:val=""/>
+      <w:lvlJc w:val="left"/>
+      <w:pPr>
+        <w:ind w:left="1560" w:hanging="440"/>
+      </w:pPr>
+      <w:rPr>
+        <w:rFonts w:ascii="Wingdings" w:hAnsi="Wingdings" w:hint="default"/>
+      </w:rPr>
+    </w:lvl>
+    <w:lvl w:ilvl="3" w:tplc="04090001" w:tentative="1">
+      <w:start w:val="1"/>
+      <w:numFmt w:val="bullet"/>
+      <w:lvlText w:val=""/>
+      <w:lvlJc w:val="left"/>
+      <w:pPr>
+        <w:ind w:left="2000" w:hanging="440"/>
+      </w:pPr>
+      <w:rPr>
+        <w:rFonts w:ascii="Wingdings" w:hAnsi="Wingdings" w:hint="default"/>
+      </w:rPr>
+    </w:lvl>
+    <w:lvl w:ilvl="4" w:tplc="04090003" w:tentative="1">
+      <w:start w:val="1"/>
+      <w:numFmt w:val="bullet"/>
+      <w:lvlText w:val=""/>
+      <w:lvlJc w:val="left"/>
+      <w:pPr>
+        <w:ind w:left="2440" w:hanging="440"/>
+      </w:pPr>
+      <w:rPr>
+        <w:rFonts w:ascii="Wingdings" w:hAnsi="Wingdings" w:hint="default"/>
+      </w:rPr>
+    </w:lvl>
+    <w:lvl w:ilvl="5" w:tplc="04090005" w:tentative="1">
+      <w:start w:val="1"/>
+      <w:numFmt w:val="bullet"/>
+      <w:lvlText w:val=""/>
+      <w:lvlJc w:val="left"/>
+      <w:pPr>
+        <w:ind w:left="2880" w:hanging="440"/>
+      </w:pPr>
+      <w:rPr>
+        <w:rFonts w:ascii="Wingdings" w:hAnsi="Wingdings" w:hint="default"/>
+      </w:rPr>
+    </w:lvl>
+    <w:lvl w:ilvl="6" w:tplc="04090001" w:tentative="1">
+      <w:start w:val="1"/>
+      <w:numFmt w:val="bullet"/>
+      <w:lvlText w:val=""/>
+      <w:lvlJc w:val="left"/>
+      <w:pPr>
+        <w:ind w:left="3320" w:hanging="440"/>
+      </w:pPr>
+      <w:rPr>
+        <w:rFonts w:ascii="Wingdings" w:hAnsi="Wingdings" w:hint="default"/>
+      </w:rPr>
+    </w:lvl>
+    <w:lvl w:ilvl="7" w:tplc="04090003" w:tentative="1">
+      <w:start w:val="1"/>
+      <w:numFmt w:val="bullet"/>
+      <w:lvlText w:val=""/>
+      <w:lvlJc w:val="left"/>
+      <w:pPr>
+        <w:ind w:left="3760" w:hanging="440"/>
+      </w:pPr>
+      <w:rPr>
+        <w:rFonts w:ascii="Wingdings" w:hAnsi="Wingdings" w:hint="default"/>
+      </w:rPr>
+    </w:lvl>
+    <w:lvl w:ilvl="8" w:tplc="04090005" w:tentative="1">
+      <w:start w:val="1"/>
+      <w:numFmt w:val="bullet"/>
+      <w:lvlText w:val=""/>
+      <w:lvlJc w:val="left"/>
+      <w:pPr>
+        <w:ind w:left="4200" w:hanging="440"/>
       </w:pPr>
       <w:rPr>
         <w:rFonts w:ascii="Wingdings" w:hAnsi="Wingdings" w:hint="default"/>
@@ -7904,7 +11210,7 @@
     <w:abstractNumId w:val="9"/>
   </w:num>
   <w:num w:numId="11" w16cid:durableId="611786752">
-    <w:abstractNumId w:val="14"/>
+    <w:abstractNumId w:val="15"/>
   </w:num>
   <w:num w:numId="12" w16cid:durableId="236598679">
     <w:abstractNumId w:val="12"/>
@@ -7916,13 +11222,25 @@
     <w:abstractNumId w:val="10"/>
   </w:num>
   <w:num w:numId="15" w16cid:durableId="645740191">
+    <w:abstractNumId w:val="14"/>
+  </w:num>
+  <w:num w:numId="16" w16cid:durableId="881985156">
+    <w:abstractNumId w:val="16"/>
+  </w:num>
+  <w:num w:numId="17" w16cid:durableId="1422796292">
+    <w:abstractNumId w:val="19"/>
+  </w:num>
+  <w:num w:numId="18" w16cid:durableId="1934237318">
     <w:abstractNumId w:val="13"/>
   </w:num>
-  <w:num w:numId="16" w16cid:durableId="881985156">
-    <w:abstractNumId w:val="15"/>
+  <w:num w:numId="19" w16cid:durableId="1700932462">
+    <w:abstractNumId w:val="18"/>
   </w:num>
-  <w:num w:numId="17" w16cid:durableId="1422796292">
-    <w:abstractNumId w:val="16"/>
+  <w:num w:numId="20" w16cid:durableId="501972051">
+    <w:abstractNumId w:val="17"/>
+  </w:num>
+  <w:num w:numId="21" w16cid:durableId="1967268793">
+    <w:abstractNumId w:val="20"/>
   </w:num>
 </w:numbering>
 </file>
@@ -8223,7 +11541,7 @@
   </w:latentStyles>
   <w:style w:type="paragraph" w:default="1" w:styleId="a">
     <w:name w:val="Normal"/>
-    <w:rsid w:val="001614FA"/>
+    <w:rsid w:val="003C054A"/>
     <w:rPr>
       <w:sz w:val="24"/>
     </w:rPr>
@@ -9230,4 +12548,16 @@
     </a:ext>
   </a:extLst>
 </a:theme>
+</file>
+
+<file path=customXml/item1.xml><?xml version="1.0" encoding="utf-8"?>
+<b:Sources xmlns:b="http://schemas.openxmlformats.org/officeDocument/2006/bibliography" xmlns="http://schemas.openxmlformats.org/officeDocument/2006/bibliography" SelectedStyle="\APASixthEditionOfficeOnline.xsl" StyleName="APA" Version="6"/>
+</file>
+
+<file path=customXml/itemProps1.xml><?xml version="1.0" encoding="utf-8"?>
+<ds:datastoreItem xmlns:ds="http://schemas.openxmlformats.org/officeDocument/2006/customXml" ds:itemID="{4C25F69E-275D-4ECB-8C5A-9F5770F3DE9B}">
+  <ds:schemaRefs>
+    <ds:schemaRef ds:uri="http://schemas.openxmlformats.org/officeDocument/2006/bibliography"/>
+  </ds:schemaRefs>
+</ds:datastoreItem>
 </file>
</xml_diff>